<commit_message>
Add Valetude internship, general update
</commit_message>
<xml_diff>
--- a/Resume.docx
+++ b/Resume.docx
@@ -19,136 +19,6 @@
       <w:r>
         <w:rPr>
           <w:rFonts w:eastAsia="Adobe Ming Std L" w:cs="Arial"/>
-          <w:noProof/>
-          <w:kern w:val="0"/>
-        </w:rPr>
-        <mc:AlternateContent>
-          <mc:Choice Requires="wps">
-            <w:drawing>
-              <wp:anchor distT="45720" distB="45720" distL="114300" distR="114300" simplePos="0" relativeHeight="251659264" behindDoc="1" locked="0" layoutInCell="1" allowOverlap="1" wp14:anchorId="31954AEB" wp14:editId="4767DCA8">
-                <wp:simplePos x="0" y="0"/>
-                <wp:positionH relativeFrom="margin">
-                  <wp:align>center</wp:align>
-                </wp:positionH>
-                <wp:positionV relativeFrom="paragraph">
-                  <wp:posOffset>350520</wp:posOffset>
-                </wp:positionV>
-                <wp:extent cx="3611880" cy="1404620"/>
-                <wp:effectExtent l="0" t="0" r="7620" b="1905"/>
-                <wp:wrapNone/>
-                <wp:docPr id="217" name="Text Box 2"/>
-                <wp:cNvGraphicFramePr>
-                  <a:graphicFrameLocks xmlns:a="http://schemas.openxmlformats.org/drawingml/2006/main"/>
-                </wp:cNvGraphicFramePr>
-                <a:graphic xmlns:a="http://schemas.openxmlformats.org/drawingml/2006/main">
-                  <a:graphicData uri="http://schemas.microsoft.com/office/word/2010/wordprocessingShape">
-                    <wps:wsp>
-                      <wps:cNvSpPr txBox="1">
-                        <a:spLocks noChangeArrowheads="1"/>
-                      </wps:cNvSpPr>
-                      <wps:spPr bwMode="auto">
-                        <a:xfrm>
-                          <a:off x="0" y="0"/>
-                          <a:ext cx="3611880" cy="1404620"/>
-                        </a:xfrm>
-                        <a:prstGeom prst="rect">
-                          <a:avLst/>
-                        </a:prstGeom>
-                        <a:solidFill>
-                          <a:srgbClr val="FFFFFF"/>
-                        </a:solidFill>
-                        <a:ln w="9525">
-                          <a:noFill/>
-                          <a:miter lim="800000"/>
-                          <a:headEnd/>
-                          <a:tailEnd/>
-                        </a:ln>
-                      </wps:spPr>
-                      <wps:txbx>
-                        <w:txbxContent>
-                          <w:p>
-                            <w:pPr>
-                              <w:spacing w:line="312" w:lineRule="auto"/>
-                              <w:jc w:val="center"/>
-                              <w:rPr>
-                                <w:i/>
-                              </w:rPr>
-                            </w:pPr>
-                            <w:r>
-                              <w:rPr>
-                                <w:rFonts w:eastAsia="Adobe Fan Heiti Std B"/>
-                                <w:i/>
-                              </w:rPr>
-                              <w:t xml:space="preserve">I have a passion for </w:t>
-                            </w:r>
-                            <w:r>
-                              <w:rPr>
-                                <w:rFonts w:eastAsia="Adobe Fan Heiti Std B"/>
-                                <w:i/>
-                              </w:rPr>
-                              <w:t>creating the future.</w:t>
-                            </w:r>
-                          </w:p>
-                        </w:txbxContent>
-                      </wps:txbx>
-                      <wps:bodyPr rot="0" vert="horz" wrap="square" lIns="91440" tIns="45720" rIns="91440" bIns="45720" anchor="t" anchorCtr="0">
-                        <a:spAutoFit/>
-                      </wps:bodyPr>
-                    </wps:wsp>
-                  </a:graphicData>
-                </a:graphic>
-                <wp14:sizeRelH relativeFrom="margin">
-                  <wp14:pctWidth>0</wp14:pctWidth>
-                </wp14:sizeRelH>
-                <wp14:sizeRelV relativeFrom="margin">
-                  <wp14:pctHeight>20000</wp14:pctHeight>
-                </wp14:sizeRelV>
-              </wp:anchor>
-            </w:drawing>
-          </mc:Choice>
-          <mc:Fallback>
-            <w:pict>
-              <v:shapetype w14:anchorId="31954AEB" id="_x0000_t202" coordsize="21600,21600" o:spt="202" path="m,l,21600r21600,l21600,xe">
-                <v:stroke joinstyle="miter"/>
-                <v:path gradientshapeok="t" o:connecttype="rect"/>
-              </v:shapetype>
-              <v:shape id="Text Box 2" o:spid="_x0000_s1026" type="#_x0000_t202" style="position:absolute;left:0;text-align:left;margin-left:0;margin-top:27.6pt;width:284.4pt;height:110.6pt;z-index:-251657216;visibility:visible;mso-wrap-style:square;mso-width-percent:0;mso-height-percent:200;mso-wrap-distance-left:9pt;mso-wrap-distance-top:3.6pt;mso-wrap-distance-right:9pt;mso-wrap-distance-bottom:3.6pt;mso-position-horizontal:center;mso-position-horizontal-relative:margin;mso-position-vertical:absolute;mso-position-vertical-relative:text;mso-width-percent:0;mso-height-percent:200;mso-width-relative:margin;mso-height-relative:margin;v-text-anchor:top" o:gfxdata="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" stroked="f">
-                <v:textbox style="mso-fit-shape-to-text:t">
-                  <w:txbxContent>
-                    <w:p>
-                      <w:pPr>
-                        <w:spacing w:line="312" w:lineRule="auto"/>
-                        <w:jc w:val="center"/>
-                        <w:rPr>
-                          <w:i/>
-                        </w:rPr>
-                      </w:pPr>
-                      <w:r>
-                        <w:rPr>
-                          <w:rFonts w:eastAsia="Adobe Fan Heiti Std B"/>
-                          <w:i/>
-                        </w:rPr>
-                        <w:t xml:space="preserve">I have a passion for </w:t>
-                      </w:r>
-                      <w:r>
-                        <w:rPr>
-                          <w:rFonts w:eastAsia="Adobe Fan Heiti Std B"/>
-                          <w:i/>
-                        </w:rPr>
-                        <w:t>creating the future.</w:t>
-                      </w:r>
-                    </w:p>
-                  </w:txbxContent>
-                </v:textbox>
-                <w10:wrap anchorx="margin"/>
-              </v:shape>
-            </w:pict>
-          </mc:Fallback>
-        </mc:AlternateContent>
-      </w:r>
-      <w:r>
-        <w:rPr>
-          <w:rFonts w:eastAsia="Adobe Ming Std L" w:cs="Arial"/>
           <w:b/>
           <w:bCs/>
           <w:color w:val="000000"/>
@@ -165,15 +35,6 @@
         <w:rPr>
           <w:rFonts w:eastAsia="Adobe Ming Std L" w:cs="Arial"/>
           <w:kern w:val="0"/>
-        </w:rPr>
-      </w:pPr>
-    </w:p>
-    <w:p>
-      <w:pPr>
-        <w:jc w:val="center"/>
-        <w:rPr>
-          <w:rFonts w:eastAsia="Adobe Ming Std L" w:cs="Arial"/>
-          <w:kern w:val="0"/>
           <w:szCs w:val="20"/>
         </w:rPr>
       </w:pPr>
@@ -190,39 +51,15 @@
           <w:kern w:val="0"/>
           <w:szCs w:val="20"/>
         </w:rPr>
-        <w:t xml:space="preserve">ufts University   </w:t>
-      </w:r>
-      <w:r>
-        <w:rPr>
-          <w:rFonts w:eastAsia="Adobe Ming Std L" w:cs="Arial"/>
-          <w:kern w:val="0"/>
-          <w:szCs w:val="20"/>
-        </w:rPr>
-        <w:t>•</w:t>
-      </w:r>
-      <w:r>
-        <w:rPr>
-          <w:rFonts w:eastAsia="Adobe Ming Std L" w:cs="Arial"/>
-          <w:kern w:val="0"/>
-          <w:szCs w:val="20"/>
-        </w:rPr>
-        <w:t xml:space="preserve">   363 Hillsides   </w:t>
-      </w:r>
-      <w:r>
-        <w:rPr>
-          <w:rFonts w:eastAsia="Adobe Ming Std L" w:cs="Arial"/>
-          <w:kern w:val="0"/>
-          <w:szCs w:val="20"/>
-        </w:rPr>
-        <w:t>•</w:t>
-      </w:r>
-      <w:r>
-        <w:rPr>
-          <w:rFonts w:eastAsia="Adobe Ming Std L" w:cs="Arial"/>
-          <w:kern w:val="0"/>
-          <w:szCs w:val="20"/>
-        </w:rPr>
-        <w:t xml:space="preserve">   Medford, MA 02155   </w:t>
+        <w:t>ufts University</w:t>
+      </w:r>
+      <w:r>
+        <w:rPr>
+          <w:rFonts w:eastAsia="Adobe Ming Std L" w:cs="Arial"/>
+          <w:kern w:val="0"/>
+          <w:szCs w:val="20"/>
+        </w:rPr>
+        <w:t xml:space="preserve">   </w:t>
       </w:r>
       <w:r>
         <w:rPr>
@@ -341,8 +178,6 @@
         </w:rPr>
         <w:t>Medford, MA</w:t>
       </w:r>
-      <w:bookmarkStart w:id="0" w:name="_GoBack"/>
-      <w:bookmarkEnd w:id="0"/>
     </w:p>
     <w:p>
       <w:pPr>
@@ -363,7 +198,27 @@
           <w:kern w:val="0"/>
           <w:szCs w:val="20"/>
         </w:rPr>
-        <w:t>Bachelor of Science in Computer Engineering</w:t>
+        <w:t xml:space="preserve">Bachelor of Science in </w:t>
+      </w:r>
+      <w:r>
+        <w:rPr>
+          <w:rFonts w:eastAsia="Adobe Ming Std L" w:cs="Arial"/>
+          <w:bCs/>
+          <w:color w:val="000000"/>
+          <w:kern w:val="0"/>
+          <w:szCs w:val="20"/>
+        </w:rPr>
+        <w:t xml:space="preserve">Computer Science and Electrical </w:t>
+      </w:r>
+      <w:r>
+        <w:rPr>
+          <w:rFonts w:eastAsia="Adobe Ming Std L" w:cs="Arial"/>
+          <w:bCs/>
+          <w:color w:val="000000"/>
+          <w:kern w:val="0"/>
+          <w:szCs w:val="20"/>
+        </w:rPr>
+        <w:t>Engineering</w:t>
       </w:r>
       <w:r>
         <w:rPr>
@@ -383,7 +238,7 @@
           <w:kern w:val="0"/>
           <w:szCs w:val="20"/>
         </w:rPr>
-        <w:t xml:space="preserve"> May 2017</w:t>
+        <w:t xml:space="preserve"> 2017</w:t>
       </w:r>
     </w:p>
     <w:p>
@@ -406,7 +261,7 @@
           <w:kern w:val="0"/>
           <w:szCs w:val="20"/>
         </w:rPr>
-        <w:t>GPA: 3.48</w:t>
+        <w:t>GPA: 3.52</w:t>
       </w:r>
       <w:r>
         <w:rPr>
@@ -426,11 +281,33 @@
           <w:kern w:val="0"/>
           <w:szCs w:val="20"/>
         </w:rPr>
-        <w:t xml:space="preserve"> 3 of 3 semesters</w:t>
+        <w:t xml:space="preserve"> </w:t>
+      </w:r>
+      <w:r>
+        <w:rPr>
+          <w:rFonts w:eastAsia="Adobe Ming Std L" w:cs="Arial"/>
+          <w:bCs/>
+          <w:color w:val="000000"/>
+          <w:kern w:val="0"/>
+          <w:szCs w:val="20"/>
+        </w:rPr>
+        <w:t>4 of 4</w:t>
+      </w:r>
+      <w:r>
+        <w:rPr>
+          <w:rFonts w:eastAsia="Adobe Ming Std L" w:cs="Arial"/>
+          <w:bCs/>
+          <w:color w:val="000000"/>
+          <w:kern w:val="0"/>
+          <w:szCs w:val="20"/>
+        </w:rPr>
+        <w:t xml:space="preserve"> semesters</w:t>
       </w:r>
     </w:p>
     <w:p>
       <w:pPr>
+        <w:spacing w:after="120"/>
+        <w:ind w:left="2160" w:hanging="2160"/>
         <w:rPr>
           <w:rFonts w:eastAsia="Adobe Ming Std L" w:cs="Arial"/>
           <w:b/>
@@ -480,79 +357,230 @@
           <w:kern w:val="0"/>
           <w:szCs w:val="20"/>
         </w:rPr>
-        <w:t>Machine Structure and Assembly Language Programming</w:t>
-      </w:r>
-      <w:r>
-        <w:rPr>
-          <w:rFonts w:eastAsia="Adobe Ming Std L" w:cs="Arial"/>
-          <w:bCs/>
-          <w:color w:val="000000"/>
-          <w:kern w:val="0"/>
-          <w:szCs w:val="20"/>
-        </w:rPr>
-        <w:t xml:space="preserve">, Linear Algebra, </w:t>
+        <w:t xml:space="preserve">Programming Languages, </w:t>
+      </w:r>
+      <w:r>
+        <w:rPr>
+          <w:rFonts w:eastAsia="Adobe Ming Std L" w:cs="Arial"/>
+          <w:bCs/>
+          <w:color w:val="000000"/>
+          <w:kern w:val="0"/>
+          <w:szCs w:val="20"/>
+        </w:rPr>
+        <w:t>Programming</w:t>
+      </w:r>
+      <w:r>
+        <w:rPr>
+          <w:rFonts w:eastAsia="Adobe Ming Std L" w:cs="Arial"/>
+          <w:bCs/>
+          <w:color w:val="000000"/>
+          <w:kern w:val="0"/>
+          <w:szCs w:val="20"/>
+        </w:rPr>
+        <w:t xml:space="preserve"> Languages</w:t>
+      </w:r>
+      <w:r>
+        <w:rPr>
+          <w:rFonts w:eastAsia="Adobe Ming Std L" w:cs="Arial"/>
+          <w:bCs/>
+          <w:color w:val="000000"/>
+          <w:kern w:val="0"/>
+          <w:szCs w:val="20"/>
+        </w:rPr>
+        <w:t xml:space="preserve">, </w:t>
+      </w:r>
+      <w:r>
+        <w:rPr>
+          <w:rFonts w:eastAsia="Adobe Ming Std L" w:cs="Arial"/>
+          <w:bCs/>
+          <w:color w:val="000000"/>
+          <w:kern w:val="0"/>
+          <w:szCs w:val="20"/>
+        </w:rPr>
+        <w:t>Computer System Security,</w:t>
+      </w:r>
+      <w:r>
+        <w:rPr>
+          <w:rFonts w:eastAsia="Adobe Ming Std L" w:cs="Arial"/>
+          <w:bCs/>
+          <w:color w:val="000000"/>
+          <w:kern w:val="0"/>
+          <w:szCs w:val="20"/>
+        </w:rPr>
+        <w:t xml:space="preserve"> </w:t>
+      </w:r>
+      <w:r>
+        <w:rPr>
+          <w:rFonts w:eastAsia="Adobe Ming Std L" w:cs="Arial"/>
+          <w:bCs/>
+          <w:color w:val="000000"/>
+          <w:kern w:val="0"/>
+          <w:szCs w:val="20"/>
+        </w:rPr>
+        <w:t xml:space="preserve">Data Structures (audited) </w:t>
+      </w:r>
+      <w:r>
+        <w:rPr>
+          <w:rFonts w:eastAsia="Adobe Ming Std L" w:cs="Arial"/>
+          <w:bCs/>
+          <w:color w:val="000000"/>
+          <w:kern w:val="0"/>
+          <w:szCs w:val="20"/>
+        </w:rPr>
+        <w:t>Machine Structure and Assembly Language</w:t>
+      </w:r>
+      <w:r>
+        <w:rPr>
+          <w:rFonts w:eastAsia="Adobe Ming Std L" w:cs="Arial"/>
+          <w:bCs/>
+          <w:color w:val="000000"/>
+          <w:kern w:val="0"/>
+          <w:szCs w:val="20"/>
+        </w:rPr>
+        <w:t xml:space="preserve">, </w:t>
+      </w:r>
+      <w:r>
+        <w:rPr>
+          <w:rFonts w:eastAsia="Adobe Ming Std L" w:cs="Arial"/>
+          <w:bCs/>
+          <w:color w:val="000000"/>
+          <w:kern w:val="0"/>
+          <w:szCs w:val="20"/>
+        </w:rPr>
+        <w:t xml:space="preserve">Linear </w:t>
+      </w:r>
+      <w:r>
+        <w:rPr>
+          <w:rFonts w:eastAsia="Adobe Ming Std L" w:cs="Arial"/>
+          <w:bCs/>
+          <w:color w:val="000000"/>
+          <w:kern w:val="0"/>
+          <w:szCs w:val="20"/>
+        </w:rPr>
+        <w:t>Systems</w:t>
+      </w:r>
+      <w:r>
+        <w:rPr>
+          <w:rFonts w:eastAsia="Adobe Ming Std L" w:cs="Arial"/>
+          <w:bCs/>
+          <w:color w:val="000000"/>
+          <w:kern w:val="0"/>
+          <w:szCs w:val="20"/>
+        </w:rPr>
+        <w:t xml:space="preserve">, </w:t>
+      </w:r>
+      <w:r>
+        <w:rPr>
+          <w:rFonts w:eastAsia="Adobe Ming Std L" w:cs="Arial"/>
+          <w:bCs/>
+          <w:color w:val="000000"/>
+          <w:kern w:val="0"/>
+          <w:szCs w:val="20"/>
+        </w:rPr>
+        <w:t xml:space="preserve">Microprocessor Architecture, </w:t>
+      </w:r>
+      <w:r>
+        <w:rPr>
+          <w:rFonts w:eastAsia="Adobe Ming Std L" w:cs="Arial"/>
+          <w:bCs/>
+          <w:color w:val="000000"/>
+          <w:kern w:val="0"/>
+          <w:szCs w:val="20"/>
+        </w:rPr>
+        <w:t>General Electronics</w:t>
+      </w:r>
+      <w:r>
+        <w:rPr>
+          <w:rFonts w:eastAsia="Adobe Ming Std L" w:cs="Arial"/>
+          <w:bCs/>
+          <w:color w:val="000000"/>
+          <w:kern w:val="0"/>
+          <w:szCs w:val="20"/>
+        </w:rPr>
+        <w:t xml:space="preserve">, </w:t>
+      </w:r>
+      <w:r>
+        <w:rPr>
+          <w:rFonts w:eastAsia="Adobe Ming Std L" w:cs="Arial"/>
+          <w:bCs/>
+          <w:color w:val="000000"/>
+          <w:kern w:val="0"/>
+          <w:szCs w:val="20"/>
+        </w:rPr>
+        <w:t>Digital Electronics</w:t>
       </w:r>
     </w:p>
     <w:p>
       <w:pPr>
-        <w:ind w:left="2160"/>
-        <w:rPr>
-          <w:rFonts w:eastAsia="Adobe Ming Std L" w:cs="Arial"/>
-          <w:bCs/>
-          <w:color w:val="000000"/>
-          <w:kern w:val="0"/>
-          <w:szCs w:val="20"/>
-        </w:rPr>
-      </w:pPr>
-      <w:r>
-        <w:rPr>
-          <w:rFonts w:eastAsia="Adobe Ming Std L" w:cs="Arial"/>
-          <w:bCs/>
-          <w:color w:val="000000"/>
-          <w:kern w:val="0"/>
-          <w:szCs w:val="20"/>
-        </w:rPr>
-        <w:t>General Electronics</w:t>
-      </w:r>
-      <w:r>
-        <w:rPr>
-          <w:rFonts w:eastAsia="Adobe Ming Std L" w:cs="Arial"/>
-          <w:bCs/>
-          <w:color w:val="000000"/>
-          <w:kern w:val="0"/>
-          <w:szCs w:val="20"/>
-        </w:rPr>
-        <w:t xml:space="preserve">, </w:t>
-      </w:r>
-      <w:r>
-        <w:rPr>
-          <w:rFonts w:eastAsia="Adobe Ming Std L" w:cs="Arial"/>
-          <w:bCs/>
-          <w:color w:val="000000"/>
-          <w:kern w:val="0"/>
-          <w:szCs w:val="20"/>
-        </w:rPr>
-        <w:t>Digital Electronics</w:t>
-      </w:r>
-      <w:r>
-        <w:rPr>
-          <w:rFonts w:eastAsia="Adobe Ming Std L" w:cs="Arial"/>
-          <w:bCs/>
-          <w:color w:val="000000"/>
-          <w:kern w:val="0"/>
-          <w:szCs w:val="20"/>
-        </w:rPr>
-        <w:t xml:space="preserve">, Differential Equations, </w:t>
-      </w:r>
-      <w:r>
-        <w:rPr>
-          <w:rFonts w:eastAsia="Adobe Ming Std L" w:cs="Arial"/>
-          <w:bCs/>
-          <w:color w:val="000000"/>
-          <w:kern w:val="0"/>
-          <w:szCs w:val="20"/>
-        </w:rPr>
-        <w:t>Vector Calculus</w:t>
+        <w:ind w:left="2160" w:hanging="2160"/>
+        <w:rPr>
+          <w:rFonts w:eastAsia="Adobe Ming Std L" w:cs="Arial"/>
+          <w:bCs/>
+          <w:color w:val="000000"/>
+          <w:kern w:val="0"/>
+          <w:szCs w:val="20"/>
+        </w:rPr>
+      </w:pPr>
+      <w:r>
+        <w:rPr>
+          <w:rFonts w:eastAsia="Adobe Ming Std L" w:cs="Arial"/>
+          <w:b/>
+          <w:bCs/>
+          <w:color w:val="000000"/>
+          <w:kern w:val="0"/>
+          <w:szCs w:val="20"/>
+        </w:rPr>
+        <w:t>PROJECTS</w:t>
+      </w:r>
+      <w:r>
+        <w:rPr>
+          <w:rFonts w:eastAsia="Adobe Ming Std L" w:cs="Arial"/>
+          <w:bCs/>
+          <w:color w:val="000000"/>
+          <w:kern w:val="0"/>
+          <w:szCs w:val="20"/>
+        </w:rPr>
+        <w:t xml:space="preserve"> </w:t>
+      </w:r>
+      <w:r>
+        <w:rPr>
+          <w:rFonts w:eastAsia="Adobe Ming Std L" w:cs="Arial"/>
+          <w:bCs/>
+          <w:color w:val="000000"/>
+          <w:kern w:val="0"/>
+          <w:szCs w:val="20"/>
+        </w:rPr>
+        <w:tab/>
+      </w:r>
+      <w:r>
+        <w:rPr>
+          <w:rFonts w:eastAsia="Adobe Ming Std L" w:cs="Arial"/>
+          <w:bCs/>
+          <w:color w:val="000000"/>
+          <w:kern w:val="0"/>
+          <w:szCs w:val="20"/>
+        </w:rPr>
+        <w:t>Collaborated with a team of student entrepreneurs to develop an Android app for college students (</w:t>
+      </w:r>
+      <w:r>
+        <w:rPr>
+          <w:rFonts w:eastAsia="Adobe Ming Std L" w:cs="Arial"/>
+          <w:bCs/>
+          <w:color w:val="000000"/>
+          <w:kern w:val="0"/>
+          <w:szCs w:val="20"/>
+        </w:rPr>
+        <w:t>self-taught Android development</w:t>
+      </w:r>
+      <w:r>
+        <w:rPr>
+          <w:rFonts w:eastAsia="Adobe Ming Std L" w:cs="Arial"/>
+          <w:bCs/>
+          <w:color w:val="000000"/>
+          <w:kern w:val="0"/>
+          <w:szCs w:val="20"/>
+        </w:rPr>
+        <w:t>)</w:t>
       </w:r>
     </w:p>
     <w:p>
@@ -575,237 +603,368 @@
           <w:kern w:val="0"/>
           <w:szCs w:val="20"/>
         </w:rPr>
-        <w:t>Audited: Data Structures</w:t>
+        <w:t>Pair-programmed</w:t>
+      </w:r>
+      <w:r>
+        <w:rPr>
+          <w:rFonts w:eastAsia="Adobe Ming Std L" w:cs="Arial"/>
+          <w:bCs/>
+          <w:color w:val="000000"/>
+          <w:kern w:val="0"/>
+          <w:szCs w:val="20"/>
+        </w:rPr>
+        <w:t xml:space="preserve"> a un</w:t>
+      </w:r>
+      <w:r>
+        <w:rPr>
+          <w:rFonts w:eastAsia="Adobe Ming Std L" w:cs="Arial"/>
+          <w:bCs/>
+          <w:color w:val="000000"/>
+          <w:kern w:val="0"/>
+          <w:szCs w:val="20"/>
+        </w:rPr>
+        <w:t>iversal Turing machine emulator</w:t>
       </w:r>
     </w:p>
     <w:p>
       <w:pPr>
         <w:spacing w:after="120"/>
-        <w:ind w:left="2160" w:hanging="2160"/>
-        <w:rPr>
-          <w:rFonts w:eastAsia="Adobe Ming Std L" w:cs="Arial"/>
-          <w:bCs/>
-          <w:color w:val="000000"/>
-          <w:kern w:val="0"/>
-          <w:szCs w:val="20"/>
-        </w:rPr>
-      </w:pPr>
-      <w:r>
-        <w:rPr>
-          <w:rFonts w:eastAsia="Adobe Ming Std L" w:cs="Arial"/>
-          <w:b/>
-          <w:bCs/>
-          <w:color w:val="000000"/>
-          <w:kern w:val="0"/>
-          <w:szCs w:val="20"/>
-        </w:rPr>
-        <w:t>PROJECTS</w:t>
-      </w:r>
-      <w:r>
-        <w:rPr>
-          <w:rFonts w:eastAsia="Adobe Ming Std L" w:cs="Arial"/>
-          <w:bCs/>
-          <w:color w:val="000000"/>
-          <w:kern w:val="0"/>
-          <w:szCs w:val="20"/>
-        </w:rPr>
-        <w:t xml:space="preserve"> </w:t>
-      </w:r>
-      <w:r>
-        <w:rPr>
-          <w:rFonts w:eastAsia="Adobe Ming Std L" w:cs="Arial"/>
-          <w:bCs/>
-          <w:color w:val="000000"/>
-          <w:kern w:val="0"/>
-          <w:szCs w:val="20"/>
-        </w:rPr>
-        <w:tab/>
-      </w:r>
-      <w:r>
-        <w:rPr>
-          <w:rFonts w:eastAsia="Adobe Ming Std L" w:cs="Arial"/>
-          <w:bCs/>
-          <w:color w:val="000000"/>
-          <w:kern w:val="0"/>
-          <w:szCs w:val="20"/>
-        </w:rPr>
-        <w:t>Collaborated with a team of student entrepreneurs to develop an Android app for college students (</w:t>
-      </w:r>
-      <w:r>
-        <w:rPr>
-          <w:rFonts w:eastAsia="Adobe Ming Std L" w:cs="Arial"/>
-          <w:bCs/>
-          <w:color w:val="000000"/>
-          <w:kern w:val="0"/>
-          <w:szCs w:val="20"/>
-        </w:rPr>
-        <w:t>self-taught Android development</w:t>
-      </w:r>
-      <w:r>
-        <w:rPr>
-          <w:rFonts w:eastAsia="Adobe Ming Std L" w:cs="Arial"/>
-          <w:bCs/>
-          <w:color w:val="000000"/>
-          <w:kern w:val="0"/>
-          <w:szCs w:val="20"/>
-        </w:rPr>
-        <w:t>)</w:t>
+        <w:ind w:left="2160"/>
+        <w:rPr>
+          <w:rFonts w:eastAsia="Adobe Ming Std L" w:cs="Arial"/>
+          <w:bCs/>
+          <w:color w:val="000000"/>
+          <w:kern w:val="0"/>
+          <w:szCs w:val="20"/>
+        </w:rPr>
+      </w:pPr>
+      <w:r>
+        <w:rPr>
+          <w:rFonts w:eastAsia="Adobe Ming Std L" w:cs="Arial"/>
+          <w:bCs/>
+          <w:color w:val="000000"/>
+          <w:kern w:val="0"/>
+          <w:szCs w:val="20"/>
+        </w:rPr>
+        <w:t>Built a program</w:t>
+      </w:r>
+      <w:r>
+        <w:rPr>
+          <w:rFonts w:eastAsia="Adobe Ming Std L" w:cs="Arial"/>
+          <w:bCs/>
+          <w:color w:val="000000"/>
+          <w:kern w:val="0"/>
+          <w:szCs w:val="20"/>
+        </w:rPr>
+        <w:t xml:space="preserve"> according to narrow specifications</w:t>
+      </w:r>
+      <w:r>
+        <w:rPr>
+          <w:rFonts w:eastAsia="Adobe Ming Std L" w:cs="Arial"/>
+          <w:bCs/>
+          <w:color w:val="000000"/>
+          <w:kern w:val="0"/>
+          <w:szCs w:val="20"/>
+        </w:rPr>
+        <w:t xml:space="preserve"> to compress a PPM image by 75% and to decompress it back to its original format</w:t>
       </w:r>
     </w:p>
     <w:p>
       <w:pPr>
         <w:spacing w:after="120"/>
-        <w:ind w:left="1440" w:firstLine="720"/>
-        <w:rPr>
-          <w:rFonts w:eastAsia="Adobe Ming Std L" w:cs="Arial"/>
-          <w:bCs/>
-          <w:color w:val="000000"/>
-          <w:kern w:val="0"/>
-          <w:szCs w:val="20"/>
-        </w:rPr>
-      </w:pPr>
-      <w:r>
-        <w:rPr>
-          <w:rFonts w:eastAsia="Adobe Ming Std L" w:cs="Arial"/>
-          <w:bCs/>
-          <w:color w:val="000000"/>
-          <w:kern w:val="0"/>
-          <w:szCs w:val="20"/>
-        </w:rPr>
-        <w:t>Pair-programmed</w:t>
-      </w:r>
-      <w:r>
-        <w:rPr>
-          <w:rFonts w:eastAsia="Adobe Ming Std L" w:cs="Arial"/>
-          <w:bCs/>
-          <w:color w:val="000000"/>
-          <w:kern w:val="0"/>
-          <w:szCs w:val="20"/>
-        </w:rPr>
-        <w:t xml:space="preserve"> a universal Turing machine emulator with 14 unique instructions</w:t>
+        <w:ind w:left="2160"/>
+        <w:rPr>
+          <w:rFonts w:eastAsia="Adobe Ming Std L" w:cs="Arial"/>
+          <w:bCs/>
+          <w:color w:val="000000"/>
+          <w:kern w:val="0"/>
+          <w:szCs w:val="20"/>
+        </w:rPr>
+      </w:pPr>
+      <w:r>
+        <w:rPr>
+          <w:rFonts w:eastAsia="Adobe Ming Std L" w:cs="Arial"/>
+          <w:bCs/>
+          <w:color w:val="000000"/>
+          <w:kern w:val="0"/>
+          <w:szCs w:val="20"/>
+        </w:rPr>
+        <w:t>Developed a program to narrow specifications to rotate an image while maintaining good locality</w:t>
       </w:r>
     </w:p>
     <w:p>
       <w:pPr>
-        <w:spacing w:after="120"/>
-        <w:ind w:left="2160"/>
-        <w:rPr>
-          <w:rFonts w:eastAsia="Adobe Ming Std L" w:cs="Arial"/>
-          <w:bCs/>
-          <w:color w:val="000000"/>
-          <w:kern w:val="0"/>
-          <w:szCs w:val="20"/>
-        </w:rPr>
-      </w:pPr>
-      <w:r>
-        <w:rPr>
-          <w:rFonts w:eastAsia="Adobe Ming Std L" w:cs="Arial"/>
-          <w:bCs/>
-          <w:color w:val="000000"/>
-          <w:kern w:val="0"/>
-          <w:szCs w:val="20"/>
-        </w:rPr>
-        <w:t>Built a program</w:t>
-      </w:r>
-      <w:r>
-        <w:rPr>
-          <w:rFonts w:eastAsia="Adobe Ming Std L" w:cs="Arial"/>
-          <w:bCs/>
-          <w:color w:val="000000"/>
-          <w:kern w:val="0"/>
-          <w:szCs w:val="20"/>
-        </w:rPr>
-        <w:t xml:space="preserve"> according to narrow specifications</w:t>
-      </w:r>
-      <w:r>
-        <w:rPr>
-          <w:rFonts w:eastAsia="Adobe Ming Std L" w:cs="Arial"/>
-          <w:bCs/>
-          <w:color w:val="000000"/>
-          <w:kern w:val="0"/>
-          <w:szCs w:val="20"/>
-        </w:rPr>
-        <w:t xml:space="preserve"> to compress a PPM image by 75% and to decompress it back to its original format</w:t>
+        <w:spacing w:after="40"/>
+        <w:ind w:left="2160" w:hanging="2160"/>
+        <w:rPr>
+          <w:rFonts w:eastAsia="Adobe Ming Std L" w:cs="Arial"/>
+          <w:color w:val="000000"/>
+          <w:kern w:val="0"/>
+          <w:szCs w:val="20"/>
+        </w:rPr>
+      </w:pPr>
+      <w:r>
+        <w:rPr>
+          <w:rFonts w:eastAsia="Adobe Ming Std L" w:cs="Arial"/>
+          <w:b/>
+          <w:bCs/>
+          <w:color w:val="000000"/>
+          <w:kern w:val="0"/>
+          <w:szCs w:val="20"/>
+        </w:rPr>
+        <w:t>TECHNICAL SKILLS</w:t>
+      </w:r>
+      <w:r>
+        <w:rPr>
+          <w:rFonts w:eastAsia="Adobe Ming Std L" w:cs="Arial"/>
+          <w:b/>
+          <w:bCs/>
+          <w:color w:val="000000"/>
+          <w:kern w:val="0"/>
+          <w:szCs w:val="20"/>
+        </w:rPr>
+        <w:tab/>
+      </w:r>
+      <w:r>
+        <w:rPr>
+          <w:rFonts w:eastAsia="Adobe Ming Std L" w:cs="Arial"/>
+          <w:b/>
+          <w:color w:val="000000"/>
+          <w:kern w:val="0"/>
+          <w:szCs w:val="20"/>
+        </w:rPr>
+        <w:t>Languages</w:t>
+      </w:r>
+      <w:r>
+        <w:rPr>
+          <w:rFonts w:eastAsia="Adobe Ming Std L" w:cs="Arial"/>
+          <w:b/>
+          <w:color w:val="000000"/>
+          <w:kern w:val="0"/>
+          <w:szCs w:val="20"/>
+        </w:rPr>
+        <w:t xml:space="preserve">: </w:t>
+      </w:r>
+      <w:r>
+        <w:rPr>
+          <w:rFonts w:eastAsia="Adobe Ming Std L" w:cs="Arial"/>
+          <w:color w:val="000000"/>
+          <w:kern w:val="0"/>
+          <w:szCs w:val="20"/>
+        </w:rPr>
+        <w:t xml:space="preserve"> </w:t>
+      </w:r>
+      <w:r>
+        <w:rPr>
+          <w:rFonts w:eastAsia="Adobe Ming Std L" w:cs="Arial"/>
+          <w:color w:val="000000"/>
+          <w:kern w:val="0"/>
+          <w:szCs w:val="20"/>
+        </w:rPr>
+        <w:t>C#</w:t>
+      </w:r>
+      <w:r>
+        <w:rPr>
+          <w:rFonts w:eastAsia="Adobe Ming Std L" w:cs="Arial"/>
+          <w:color w:val="000000"/>
+          <w:kern w:val="0"/>
+          <w:szCs w:val="20"/>
+        </w:rPr>
+        <w:t xml:space="preserve">, </w:t>
+      </w:r>
+      <w:r>
+        <w:rPr>
+          <w:rFonts w:eastAsia="Adobe Ming Std L" w:cs="Arial"/>
+          <w:color w:val="000000"/>
+          <w:kern w:val="0"/>
+          <w:szCs w:val="20"/>
+        </w:rPr>
+        <w:t>C,</w:t>
+      </w:r>
+      <w:r>
+        <w:rPr>
+          <w:rFonts w:eastAsia="Adobe Ming Std L" w:cs="Arial"/>
+          <w:color w:val="000000"/>
+          <w:kern w:val="0"/>
+          <w:szCs w:val="20"/>
+        </w:rPr>
+        <w:t xml:space="preserve"> </w:t>
+      </w:r>
+      <w:r>
+        <w:rPr>
+          <w:rFonts w:eastAsia="Adobe Ming Std L" w:cs="Arial"/>
+          <w:color w:val="000000"/>
+          <w:kern w:val="0"/>
+          <w:szCs w:val="20"/>
+        </w:rPr>
+        <w:t>Java</w:t>
+      </w:r>
+      <w:r>
+        <w:rPr>
+          <w:rFonts w:eastAsia="Adobe Ming Std L" w:cs="Arial"/>
+          <w:color w:val="000000"/>
+          <w:kern w:val="0"/>
+          <w:szCs w:val="20"/>
+        </w:rPr>
+        <w:t xml:space="preserve">, </w:t>
+      </w:r>
+      <w:r>
+        <w:rPr>
+          <w:rFonts w:eastAsia="Adobe Ming Std L" w:cs="Arial"/>
+          <w:color w:val="000000"/>
+          <w:kern w:val="0"/>
+          <w:szCs w:val="20"/>
+        </w:rPr>
+        <w:t>SQL</w:t>
+      </w:r>
+      <w:r>
+        <w:rPr>
+          <w:rFonts w:eastAsia="Adobe Ming Std L" w:cs="Arial"/>
+          <w:color w:val="000000"/>
+          <w:kern w:val="0"/>
+          <w:szCs w:val="20"/>
+        </w:rPr>
+        <w:t xml:space="preserve">, </w:t>
+      </w:r>
+      <w:r>
+        <w:rPr>
+          <w:rFonts w:eastAsia="Adobe Ming Std L" w:cs="Arial"/>
+          <w:color w:val="000000"/>
+          <w:kern w:val="0"/>
+          <w:szCs w:val="20"/>
+        </w:rPr>
+        <w:t xml:space="preserve">PowerShell </w:t>
+      </w:r>
+      <w:r>
+        <w:rPr>
+          <w:rFonts w:eastAsia="Adobe Ming Std L" w:cs="Arial"/>
+          <w:color w:val="000000"/>
+          <w:kern w:val="0"/>
+          <w:szCs w:val="20"/>
+        </w:rPr>
+        <w:t>JavaScript</w:t>
+      </w:r>
+      <w:r>
+        <w:rPr>
+          <w:rFonts w:eastAsia="Adobe Ming Std L" w:cs="Arial"/>
+          <w:color w:val="000000"/>
+          <w:kern w:val="0"/>
+          <w:szCs w:val="20"/>
+        </w:rPr>
+        <w:t xml:space="preserve"> (jQuery, Ractive)</w:t>
+      </w:r>
+      <w:r>
+        <w:rPr>
+          <w:rFonts w:eastAsia="Adobe Ming Std L" w:cs="Arial"/>
+          <w:color w:val="000000"/>
+          <w:kern w:val="0"/>
+          <w:szCs w:val="20"/>
+        </w:rPr>
+        <w:t>, CSS</w:t>
+      </w:r>
+      <w:r>
+        <w:rPr>
+          <w:rFonts w:eastAsia="Adobe Ming Std L" w:cs="Arial"/>
+          <w:color w:val="000000"/>
+          <w:kern w:val="0"/>
+          <w:szCs w:val="20"/>
+        </w:rPr>
+        <w:t>, C++</w:t>
+      </w:r>
+      <w:r>
+        <w:rPr>
+          <w:rFonts w:eastAsia="Adobe Ming Std L" w:cs="Arial"/>
+          <w:color w:val="000000"/>
+          <w:kern w:val="0"/>
+          <w:szCs w:val="20"/>
+        </w:rPr>
+        <w:t xml:space="preserve">, </w:t>
+      </w:r>
+      <w:r>
+        <w:rPr>
+          <w:rFonts w:eastAsia="Adobe Ming Std L" w:cs="Arial"/>
+          <w:color w:val="000000"/>
+          <w:kern w:val="0"/>
+          <w:szCs w:val="20"/>
+        </w:rPr>
+        <w:t>Python</w:t>
+      </w:r>
+      <w:r>
+        <w:rPr>
+          <w:rFonts w:eastAsia="Adobe Ming Std L" w:cs="Arial"/>
+          <w:color w:val="000000"/>
+          <w:kern w:val="0"/>
+          <w:szCs w:val="20"/>
+        </w:rPr>
+        <w:t xml:space="preserve">, </w:t>
       </w:r>
     </w:p>
     <w:p>
       <w:pPr>
-        <w:spacing w:after="120"/>
-        <w:ind w:left="2160"/>
-        <w:rPr>
-          <w:rFonts w:eastAsia="Adobe Ming Std L" w:cs="Arial"/>
-          <w:bCs/>
-          <w:color w:val="000000"/>
-          <w:kern w:val="0"/>
-          <w:szCs w:val="20"/>
-        </w:rPr>
-      </w:pPr>
-      <w:r>
-        <w:rPr>
-          <w:rFonts w:eastAsia="Adobe Ming Std L" w:cs="Arial"/>
-          <w:bCs/>
-          <w:color w:val="000000"/>
-          <w:kern w:val="0"/>
-          <w:szCs w:val="20"/>
-        </w:rPr>
-        <w:t>Developed a program to narrow specifications to rotate an image while maintaining good locality</w:t>
+        <w:spacing w:after="40"/>
+        <w:ind w:left="2880"/>
+        <w:rPr>
+          <w:rFonts w:eastAsia="Adobe Ming Std L" w:cs="Arial"/>
+          <w:color w:val="000000"/>
+          <w:kern w:val="0"/>
+          <w:szCs w:val="20"/>
+        </w:rPr>
+      </w:pPr>
+      <w:r>
+        <w:rPr>
+          <w:rFonts w:eastAsia="Adobe Ming Std L" w:cs="Arial"/>
+          <w:b/>
+          <w:bCs/>
+          <w:color w:val="000000"/>
+          <w:kern w:val="0"/>
+          <w:szCs w:val="20"/>
+        </w:rPr>
+        <w:t xml:space="preserve">        </w:t>
+      </w:r>
+      <w:r>
+        <w:rPr>
+          <w:rFonts w:eastAsia="Adobe Ming Std L" w:cs="Arial"/>
+          <w:color w:val="000000"/>
+          <w:kern w:val="0"/>
+          <w:szCs w:val="20"/>
+        </w:rPr>
+        <w:t>Perl</w:t>
       </w:r>
     </w:p>
     <w:p>
       <w:pPr>
-        <w:spacing w:after="40"/>
-        <w:rPr>
-          <w:rFonts w:eastAsia="Adobe Ming Std L" w:cs="Arial"/>
-          <w:color w:val="000000"/>
-          <w:kern w:val="0"/>
-          <w:szCs w:val="20"/>
-        </w:rPr>
-      </w:pPr>
-      <w:r>
-        <w:rPr>
-          <w:rFonts w:eastAsia="Adobe Ming Std L" w:cs="Arial"/>
-          <w:b/>
-          <w:bCs/>
-          <w:color w:val="000000"/>
-          <w:kern w:val="0"/>
-          <w:szCs w:val="20"/>
-        </w:rPr>
-        <w:t>TECHNICAL SKILLS</w:t>
-      </w:r>
-      <w:r>
-        <w:rPr>
-          <w:rFonts w:eastAsia="Adobe Ming Std L" w:cs="Arial"/>
-          <w:b/>
-          <w:bCs/>
-          <w:color w:val="000000"/>
-          <w:kern w:val="0"/>
-          <w:szCs w:val="20"/>
-        </w:rPr>
-        <w:tab/>
-      </w:r>
-      <w:r>
-        <w:rPr>
-          <w:rFonts w:eastAsia="Adobe Ming Std L" w:cs="Arial"/>
-          <w:b/>
-          <w:color w:val="000000"/>
-          <w:kern w:val="0"/>
-          <w:szCs w:val="20"/>
-        </w:rPr>
-        <w:t>Languages</w:t>
-      </w:r>
-      <w:r>
-        <w:rPr>
-          <w:rFonts w:eastAsia="Adobe Ming Std L" w:cs="Arial"/>
-          <w:b/>
-          <w:color w:val="000000"/>
-          <w:kern w:val="0"/>
-          <w:szCs w:val="20"/>
-        </w:rPr>
-        <w:t xml:space="preserve">: </w:t>
-      </w:r>
-      <w:r>
-        <w:rPr>
-          <w:rFonts w:eastAsia="Adobe Ming Std L" w:cs="Arial"/>
+        <w:ind w:left="1440" w:firstLine="720"/>
+        <w:rPr>
+          <w:rFonts w:eastAsia="Adobe Ming Std L" w:cs="Arial"/>
+          <w:color w:val="000000"/>
+          <w:kern w:val="0"/>
+          <w:szCs w:val="20"/>
+        </w:rPr>
+      </w:pPr>
+      <w:r>
+        <w:rPr>
+          <w:rFonts w:eastAsia="Adobe Ming Std L" w:cs="Arial"/>
+          <w:b/>
+          <w:color w:val="000000"/>
+          <w:kern w:val="0"/>
+          <w:szCs w:val="20"/>
+        </w:rPr>
+        <w:t>Development Tools</w:t>
+      </w:r>
+      <w:r>
+        <w:rPr>
+          <w:rFonts w:eastAsia="Adobe Ming Std L" w:cs="Arial"/>
+          <w:b/>
+          <w:color w:val="000000"/>
+          <w:kern w:val="0"/>
+          <w:szCs w:val="20"/>
+        </w:rPr>
+        <w:t>:</w:t>
+      </w:r>
+      <w:r>
+        <w:rPr>
+          <w:rFonts w:eastAsia="Adobe Ming Std L" w:cs="Arial"/>
+          <w:b/>
           <w:color w:val="000000"/>
           <w:kern w:val="0"/>
           <w:szCs w:val="20"/>
@@ -819,61 +978,25 @@
           <w:kern w:val="0"/>
           <w:szCs w:val="20"/>
         </w:rPr>
-        <w:t xml:space="preserve">C, </w:t>
-      </w:r>
-      <w:r>
-        <w:rPr>
-          <w:rFonts w:eastAsia="Adobe Ming Std L" w:cs="Arial"/>
-          <w:color w:val="000000"/>
-          <w:kern w:val="0"/>
-          <w:szCs w:val="20"/>
-        </w:rPr>
-        <w:t>Java</w:t>
-      </w:r>
-      <w:r>
-        <w:rPr>
-          <w:rFonts w:eastAsia="Adobe Ming Std L" w:cs="Arial"/>
-          <w:color w:val="000000"/>
-          <w:kern w:val="0"/>
-          <w:szCs w:val="20"/>
-        </w:rPr>
-        <w:t>, C++</w:t>
-      </w:r>
-      <w:r>
-        <w:rPr>
-          <w:rFonts w:eastAsia="Adobe Ming Std L" w:cs="Arial"/>
-          <w:color w:val="000000"/>
-          <w:kern w:val="0"/>
-          <w:szCs w:val="20"/>
-        </w:rPr>
-        <w:t xml:space="preserve">, </w:t>
-      </w:r>
-      <w:r>
-        <w:rPr>
-          <w:rFonts w:eastAsia="Adobe Ming Std L" w:cs="Arial"/>
-          <w:color w:val="000000"/>
-          <w:kern w:val="0"/>
-          <w:szCs w:val="20"/>
-        </w:rPr>
-        <w:t>MySQL, SQLite, XML, HTML</w:t>
-      </w:r>
-      <w:r>
-        <w:rPr>
-          <w:rFonts w:eastAsia="Adobe Ming Std L" w:cs="Arial"/>
-          <w:color w:val="000000"/>
-          <w:kern w:val="0"/>
-          <w:szCs w:val="20"/>
-        </w:rPr>
-        <w:t xml:space="preserve">, </w:t>
-      </w:r>
-      <w:r>
-        <w:rPr>
-          <w:rFonts w:eastAsia="Adobe Ming Std L" w:cs="Arial"/>
-          <w:color w:val="000000"/>
-          <w:kern w:val="0"/>
-          <w:szCs w:val="20"/>
-        </w:rPr>
-        <w:t>VBA</w:t>
+        <w:t>Microsoft SQL Server</w:t>
+      </w:r>
+      <w:r>
+        <w:rPr>
+          <w:rFonts w:eastAsia="Adobe Ming Std L" w:cs="Arial"/>
+          <w:color w:val="000000"/>
+          <w:kern w:val="0"/>
+          <w:szCs w:val="20"/>
+        </w:rPr>
+        <w:t xml:space="preserve">, Nancy </w:t>
+      </w:r>
+      <w:r>
+        <w:rPr>
+          <w:rFonts w:eastAsia="Adobe Ming Std L" w:cs="Arial"/>
+          <w:color w:val="000000"/>
+          <w:kern w:val="0"/>
+          <w:szCs w:val="20"/>
+        </w:rPr>
+        <w:t>web framework</w:t>
       </w:r>
     </w:p>
     <w:p>
@@ -894,7 +1017,7 @@
           <w:kern w:val="0"/>
           <w:szCs w:val="20"/>
         </w:rPr>
-        <w:t>Development Tools</w:t>
+        <w:t>GitHub</w:t>
       </w:r>
       <w:r>
         <w:rPr>
@@ -909,69 +1032,20 @@
       <w:r>
         <w:rPr>
           <w:rFonts w:eastAsia="Adobe Ming Std L" w:cs="Arial"/>
-          <w:b/>
           <w:color w:val="000000"/>
           <w:kern w:val="0"/>
           <w:szCs w:val="20"/>
         </w:rPr>
         <w:t xml:space="preserve"> </w:t>
       </w:r>
-      <w:proofErr w:type="spellStart"/>
-      <w:r>
-        <w:rPr>
-          <w:rFonts w:eastAsia="Adobe Ming Std L" w:cs="Arial"/>
-          <w:color w:val="000000"/>
-          <w:kern w:val="0"/>
-          <w:szCs w:val="20"/>
-        </w:rPr>
-        <w:t>REST</w:t>
-      </w:r>
-      <w:r>
-        <w:rPr>
-          <w:rFonts w:eastAsia="Adobe Ming Std L" w:cs="Arial"/>
-          <w:color w:val="000000"/>
-          <w:kern w:val="0"/>
-          <w:szCs w:val="20"/>
-        </w:rPr>
-        <w:t>ful</w:t>
-      </w:r>
-      <w:proofErr w:type="spellEnd"/>
-      <w:r>
-        <w:rPr>
-          <w:rFonts w:eastAsia="Adobe Ming Std L" w:cs="Arial"/>
-          <w:color w:val="000000"/>
-          <w:kern w:val="0"/>
-          <w:szCs w:val="20"/>
-        </w:rPr>
-        <w:t xml:space="preserve"> API, GitHub </w:t>
-      </w:r>
-      <w:r>
-        <w:rPr>
-          <w:rFonts w:eastAsia="Adobe Ming Std L" w:cs="Arial"/>
-          <w:color w:val="000000"/>
-          <w:kern w:val="0"/>
-          <w:szCs w:val="20"/>
-        </w:rPr>
-        <w:t>(</w:t>
-      </w:r>
-      <w:r>
-        <w:rPr>
-          <w:rFonts w:eastAsia="Adobe Ming Std L" w:cs="Arial"/>
-          <w:color w:val="000000"/>
-          <w:kern w:val="0"/>
-          <w:szCs w:val="20"/>
-        </w:rPr>
-        <w:t>github.com/</w:t>
-      </w:r>
-      <w:proofErr w:type="spellStart"/>
-      <w:r>
-        <w:rPr>
-          <w:rFonts w:eastAsia="Adobe Ming Std L" w:cs="Arial"/>
-          <w:color w:val="000000"/>
-          <w:kern w:val="0"/>
-          <w:szCs w:val="20"/>
-        </w:rPr>
-        <w:t>aar</w:t>
+      <w:r>
+        <w:rPr>
+          <w:rFonts w:eastAsia="Adobe Ming Std L" w:cs="Arial"/>
+          <w:color w:val="000000"/>
+          <w:kern w:val="0"/>
+          <w:szCs w:val="20"/>
+        </w:rPr>
+        <w:t>github.com/aar</w:t>
       </w:r>
       <w:r>
         <w:rPr>
@@ -981,52 +1055,6 @@
           <w:szCs w:val="20"/>
         </w:rPr>
         <w:t>eano</w:t>
-      </w:r>
-      <w:proofErr w:type="spellEnd"/>
-      <w:r>
-        <w:rPr>
-          <w:rFonts w:eastAsia="Adobe Ming Std L" w:cs="Arial"/>
-          <w:color w:val="000000"/>
-          <w:kern w:val="0"/>
-          <w:szCs w:val="20"/>
-        </w:rPr>
-        <w:t>)</w:t>
-      </w:r>
-      <w:r>
-        <w:rPr>
-          <w:rFonts w:eastAsia="Adobe Ming Std L" w:cs="Arial"/>
-          <w:color w:val="000000"/>
-          <w:kern w:val="0"/>
-          <w:szCs w:val="20"/>
-        </w:rPr>
-        <w:t xml:space="preserve">, Slim PHP </w:t>
-      </w:r>
-      <w:r>
-        <w:rPr>
-          <w:rFonts w:eastAsia="Adobe Ming Std L" w:cs="Arial"/>
-          <w:color w:val="000000"/>
-          <w:kern w:val="0"/>
-          <w:szCs w:val="20"/>
-        </w:rPr>
-        <w:t xml:space="preserve">web </w:t>
-      </w:r>
-      <w:r>
-        <w:rPr>
-          <w:rFonts w:eastAsia="Adobe Ming Std L" w:cs="Arial"/>
-          <w:color w:val="000000"/>
-          <w:kern w:val="0"/>
-          <w:szCs w:val="20"/>
-        </w:rPr>
-        <w:t>f</w:t>
-      </w:r>
-      <w:r>
-        <w:rPr>
-          <w:rFonts w:eastAsia="Adobe Ming Std L" w:cs="Arial"/>
-          <w:color w:val="000000"/>
-          <w:kern w:val="0"/>
-          <w:szCs w:val="20"/>
-        </w:rPr>
-        <w:t>ramework</w:t>
       </w:r>
     </w:p>
     <w:p>
@@ -1157,29 +1185,17 @@
           <w:szCs w:val="20"/>
         </w:rPr>
         <w:tab/>
-        <w:t>Olin College of Engineering REU</w:t>
-      </w:r>
-      <w:r>
-        <w:rPr>
-          <w:rFonts w:eastAsia="Adobe Ming Std L" w:cs="Arial"/>
-          <w:b/>
-          <w:bCs/>
-          <w:color w:val="000000"/>
-          <w:kern w:val="0"/>
-          <w:szCs w:val="20"/>
-        </w:rPr>
-        <w:tab/>
-      </w:r>
-      <w:r>
-        <w:rPr>
-          <w:rFonts w:eastAsia="Adobe Ming Std L" w:cs="Arial"/>
-          <w:b/>
-          <w:bCs/>
-          <w:color w:val="000000"/>
-          <w:kern w:val="0"/>
-          <w:szCs w:val="20"/>
-        </w:rPr>
-        <w:tab/>
+      </w:r>
+      <w:r>
+        <w:rPr>
+          <w:rFonts w:eastAsia="Adobe Ming Std L" w:cs="Arial"/>
+          <w:b/>
+          <w:bCs/>
+          <w:color w:val="000000"/>
+          <w:kern w:val="0"/>
+          <w:szCs w:val="20"/>
+        </w:rPr>
+        <w:t>Valetude, LLC. Healthcare Software and Services</w:t>
       </w:r>
       <w:r>
         <w:rPr>
@@ -1218,11 +1234,22 @@
       <w:r>
         <w:rPr>
           <w:rFonts w:eastAsia="Adobe Ming Std L" w:cs="Arial"/>
-          <w:color w:val="000000"/>
-          <w:kern w:val="0"/>
-          <w:szCs w:val="20"/>
-        </w:rPr>
-        <w:t>Needham</w:t>
+          <w:b/>
+          <w:bCs/>
+          <w:color w:val="000000"/>
+          <w:kern w:val="0"/>
+          <w:szCs w:val="20"/>
+        </w:rPr>
+        <w:t xml:space="preserve">   </w:t>
+      </w:r>
+      <w:r>
+        <w:rPr>
+          <w:rFonts w:eastAsia="Adobe Ming Std L" w:cs="Arial"/>
+          <w:color w:val="000000"/>
+          <w:kern w:val="0"/>
+          <w:szCs w:val="20"/>
+        </w:rPr>
+        <w:t>Wakefield</w:t>
       </w:r>
       <w:r>
         <w:rPr>
@@ -1253,7 +1280,7 @@
           <w:kern w:val="0"/>
           <w:szCs w:val="20"/>
         </w:rPr>
-        <w:t>Undergraduate Engineering Education Researcher</w:t>
+        <w:t>Software Development Intern</w:t>
       </w:r>
       <w:r>
         <w:rPr>
@@ -1280,39 +1307,102 @@
           <w:szCs w:val="20"/>
         </w:rPr>
         <w:tab/>
-        <w:t xml:space="preserve">             </w:t>
-      </w:r>
-      <w:r>
-        <w:rPr>
-          <w:rFonts w:eastAsia="Adobe Ming Std L" w:cs="Arial"/>
-          <w:i/>
-          <w:color w:val="000000"/>
-          <w:kern w:val="0"/>
-          <w:szCs w:val="20"/>
-        </w:rPr>
-        <w:t xml:space="preserve">Summer </w:t>
-      </w:r>
-      <w:r>
-        <w:rPr>
-          <w:rFonts w:eastAsia="Adobe Ming Std L" w:cs="Arial"/>
+      </w:r>
+      <w:r>
+        <w:rPr>
+          <w:rFonts w:eastAsia="Adobe Ming Std L" w:cs="Arial"/>
+          <w:b/>
+          <w:bCs/>
           <w:i/>
           <w:iCs/>
           <w:color w:val="000000"/>
           <w:kern w:val="0"/>
           <w:szCs w:val="20"/>
         </w:rPr>
-        <w:t>of 20</w:t>
-      </w:r>
-      <w:r>
-        <w:rPr>
-          <w:rFonts w:eastAsia="Adobe Ming Std L" w:cs="Arial"/>
+        <w:tab/>
+      </w:r>
+      <w:r>
+        <w:rPr>
+          <w:rFonts w:eastAsia="Adobe Ming Std L" w:cs="Arial"/>
+          <w:b/>
+          <w:bCs/>
           <w:i/>
           <w:iCs/>
           <w:color w:val="000000"/>
           <w:kern w:val="0"/>
           <w:szCs w:val="20"/>
         </w:rPr>
-        <w:t>14</w:t>
+        <w:tab/>
+      </w:r>
+      <w:r>
+        <w:rPr>
+          <w:rFonts w:eastAsia="Adobe Ming Std L" w:cs="Arial"/>
+          <w:b/>
+          <w:bCs/>
+          <w:i/>
+          <w:iCs/>
+          <w:color w:val="000000"/>
+          <w:kern w:val="0"/>
+          <w:szCs w:val="20"/>
+        </w:rPr>
+        <w:tab/>
+        <w:t xml:space="preserve">             </w:t>
+      </w:r>
+      <w:r>
+        <w:rPr>
+          <w:rFonts w:eastAsia="Adobe Ming Std L" w:cs="Arial"/>
+          <w:b/>
+          <w:bCs/>
+          <w:i/>
+          <w:iCs/>
+          <w:color w:val="000000"/>
+          <w:kern w:val="0"/>
+          <w:szCs w:val="20"/>
+        </w:rPr>
+        <w:t xml:space="preserve">   </w:t>
+      </w:r>
+      <w:r>
+        <w:rPr>
+          <w:rFonts w:eastAsia="Adobe Ming Std L" w:cs="Arial"/>
+          <w:i/>
+          <w:color w:val="000000"/>
+          <w:kern w:val="0"/>
+          <w:szCs w:val="20"/>
+        </w:rPr>
+        <w:t xml:space="preserve">Summer </w:t>
+      </w:r>
+      <w:r>
+        <w:rPr>
+          <w:rFonts w:eastAsia="Adobe Ming Std L" w:cs="Arial"/>
+          <w:i/>
+          <w:iCs/>
+          <w:color w:val="000000"/>
+          <w:kern w:val="0"/>
+          <w:szCs w:val="20"/>
+        </w:rPr>
+        <w:t>of 20</w:t>
+      </w:r>
+      <w:r>
+        <w:rPr>
+          <w:rFonts w:eastAsia="Adobe Ming Std L" w:cs="Arial"/>
+          <w:i/>
+          <w:iCs/>
+          <w:color w:val="000000"/>
+          <w:kern w:val="0"/>
+          <w:szCs w:val="20"/>
+        </w:rPr>
+        <w:t>1</w:t>
+      </w:r>
+      <w:r>
+        <w:rPr>
+          <w:rFonts w:eastAsia="Adobe Ming Std L" w:cs="Arial"/>
+          <w:i/>
+          <w:iCs/>
+          <w:color w:val="000000"/>
+          <w:kern w:val="0"/>
+          <w:szCs w:val="20"/>
+        </w:rPr>
+        <w:t>5</w:t>
       </w:r>
     </w:p>
     <w:p>
@@ -1324,22 +1414,71 @@
         </w:numPr>
         <w:rPr>
           <w:rFonts w:eastAsia="Adobe Ming Std L" w:cs="Arial"/>
-          <w:b/>
-          <w:bCs/>
-          <w:color w:val="000000"/>
-          <w:kern w:val="0"/>
-          <w:szCs w:val="20"/>
-        </w:rPr>
-      </w:pPr>
-      <w:r>
-        <w:rPr>
-          <w:rFonts w:eastAsia="Adobe Ming Std L" w:cs="Arial"/>
-          <w:bCs/>
-          <w:color w:val="000000"/>
-          <w:kern w:val="0"/>
-          <w:szCs w:val="20"/>
-        </w:rPr>
-        <w:t>Researched engineering education by collaborating with professionals in the field and compiling literature reviews</w:t>
+          <w:color w:val="000000"/>
+          <w:kern w:val="0"/>
+          <w:sz w:val="18"/>
+          <w:szCs w:val="17"/>
+        </w:rPr>
+      </w:pPr>
+      <w:r>
+        <w:rPr>
+          <w:rFonts w:eastAsia="Adobe Ming Std L" w:cs="Arial"/>
+          <w:bCs/>
+          <w:color w:val="000000"/>
+          <w:kern w:val="0"/>
+          <w:szCs w:val="20"/>
+        </w:rPr>
+        <w:t xml:space="preserve">Took </w:t>
+      </w:r>
+      <w:r>
+        <w:rPr>
+          <w:rFonts w:eastAsia="Adobe Ming Std L" w:cs="Arial"/>
+          <w:bCs/>
+          <w:color w:val="000000"/>
+          <w:kern w:val="0"/>
+          <w:szCs w:val="20"/>
+        </w:rPr>
+        <w:t>complete</w:t>
+      </w:r>
+      <w:r>
+        <w:rPr>
+          <w:rFonts w:eastAsia="Adobe Ming Std L" w:cs="Arial"/>
+          <w:bCs/>
+          <w:color w:val="000000"/>
+          <w:kern w:val="0"/>
+          <w:szCs w:val="20"/>
+        </w:rPr>
+        <w:t xml:space="preserve"> </w:t>
+      </w:r>
+      <w:r>
+        <w:rPr>
+          <w:rFonts w:eastAsia="Adobe Ming Std L" w:cs="Arial"/>
+          <w:bCs/>
+          <w:color w:val="000000"/>
+          <w:kern w:val="0"/>
+          <w:szCs w:val="20"/>
+        </w:rPr>
+        <w:t>ownership of several projects to create secure, data-driven web apps for internal company use, with successful completion (C#, JavasScript, SQL</w:t>
+      </w:r>
+      <w:r>
+        <w:rPr>
+          <w:rFonts w:eastAsia="Adobe Ming Std L" w:cs="Arial"/>
+          <w:bCs/>
+          <w:color w:val="000000"/>
+          <w:kern w:val="0"/>
+          <w:szCs w:val="20"/>
+        </w:rPr>
+        <w:t>, Git</w:t>
+      </w:r>
+      <w:r>
+        <w:rPr>
+          <w:rFonts w:eastAsia="Adobe Ming Std L" w:cs="Arial"/>
+          <w:bCs/>
+          <w:color w:val="000000"/>
+          <w:kern w:val="0"/>
+          <w:szCs w:val="20"/>
+        </w:rPr>
+        <w:t>)</w:t>
       </w:r>
     </w:p>
     <w:p>
@@ -1367,27 +1506,147 @@
           <w:kern w:val="0"/>
           <w:szCs w:val="20"/>
         </w:rPr>
-        <w:t xml:space="preserve">Analyzed data for </w:t>
-      </w:r>
-      <w:r>
-        <w:rPr>
-          <w:rFonts w:eastAsia="Adobe Ming Std L" w:cs="Arial"/>
-          <w:bCs/>
-          <w:color w:val="000000"/>
-          <w:kern w:val="0"/>
-          <w:szCs w:val="20"/>
-        </w:rPr>
-        <w:t>human research</w:t>
-      </w:r>
-      <w:r>
-        <w:rPr>
-          <w:rFonts w:eastAsia="Adobe Ming Std L" w:cs="Arial"/>
-          <w:bCs/>
-          <w:color w:val="000000"/>
-          <w:kern w:val="0"/>
-          <w:szCs w:val="20"/>
-        </w:rPr>
-        <w:t xml:space="preserve"> with a small team of students and mentors</w:t>
+        <w:t xml:space="preserve">Completed a self-directed </w:t>
+      </w:r>
+      <w:r>
+        <w:rPr>
+          <w:rFonts w:eastAsia="Adobe Ming Std L" w:cs="Arial"/>
+          <w:bCs/>
+          <w:color w:val="000000"/>
+          <w:kern w:val="0"/>
+          <w:szCs w:val="20"/>
+        </w:rPr>
+        <w:t xml:space="preserve">database warehousing </w:t>
+      </w:r>
+      <w:r>
+        <w:rPr>
+          <w:rFonts w:eastAsia="Adobe Ming Std L" w:cs="Arial"/>
+          <w:bCs/>
+          <w:color w:val="000000"/>
+          <w:kern w:val="0"/>
+          <w:szCs w:val="20"/>
+        </w:rPr>
+        <w:t xml:space="preserve">project involving </w:t>
+      </w:r>
+      <w:r>
+        <w:rPr>
+          <w:rFonts w:eastAsia="Adobe Ming Std L" w:cs="Arial"/>
+          <w:bCs/>
+          <w:color w:val="000000"/>
+          <w:kern w:val="0"/>
+          <w:szCs w:val="20"/>
+        </w:rPr>
+        <w:t xml:space="preserve">data </w:t>
+      </w:r>
+      <w:r>
+        <w:rPr>
+          <w:rFonts w:eastAsia="Adobe Ming Std L" w:cs="Arial"/>
+          <w:bCs/>
+          <w:color w:val="000000"/>
+          <w:kern w:val="0"/>
+          <w:szCs w:val="20"/>
+        </w:rPr>
+        <w:t xml:space="preserve">extraction </w:t>
+      </w:r>
+      <w:r>
+        <w:rPr>
+          <w:rFonts w:eastAsia="Adobe Ming Std L" w:cs="Arial"/>
+          <w:bCs/>
+          <w:color w:val="000000"/>
+          <w:kern w:val="0"/>
+          <w:szCs w:val="20"/>
+        </w:rPr>
+        <w:t xml:space="preserve">from client files, </w:t>
+      </w:r>
+      <w:r>
+        <w:rPr>
+          <w:rFonts w:eastAsia="Adobe Ming Std L" w:cs="Arial"/>
+          <w:bCs/>
+          <w:color w:val="000000"/>
+          <w:kern w:val="0"/>
+          <w:szCs w:val="20"/>
+        </w:rPr>
+        <w:t>data transformation and staging into a SQL database</w:t>
+      </w:r>
+      <w:r>
+        <w:rPr>
+          <w:rFonts w:eastAsia="Adobe Ming Std L" w:cs="Arial"/>
+          <w:bCs/>
+          <w:color w:val="000000"/>
+          <w:kern w:val="0"/>
+          <w:szCs w:val="20"/>
+        </w:rPr>
+        <w:t xml:space="preserve">, and </w:t>
+      </w:r>
+      <w:r>
+        <w:rPr>
+          <w:rFonts w:eastAsia="Adobe Ming Std L" w:cs="Arial"/>
+          <w:bCs/>
+          <w:color w:val="000000"/>
+          <w:kern w:val="0"/>
+          <w:szCs w:val="20"/>
+        </w:rPr>
+        <w:t xml:space="preserve">data </w:t>
+      </w:r>
+      <w:r>
+        <w:rPr>
+          <w:rFonts w:eastAsia="Adobe Ming Std L" w:cs="Arial"/>
+          <w:bCs/>
+          <w:color w:val="000000"/>
+          <w:kern w:val="0"/>
+          <w:szCs w:val="20"/>
+        </w:rPr>
+        <w:t xml:space="preserve">loading into </w:t>
+      </w:r>
+      <w:r>
+        <w:rPr>
+          <w:rFonts w:eastAsia="Adobe Ming Std L" w:cs="Arial"/>
+          <w:bCs/>
+          <w:color w:val="000000"/>
+          <w:kern w:val="0"/>
+          <w:szCs w:val="20"/>
+        </w:rPr>
+        <w:t xml:space="preserve">a </w:t>
+      </w:r>
+      <w:r>
+        <w:rPr>
+          <w:rFonts w:eastAsia="Adobe Ming Std L" w:cs="Arial"/>
+          <w:bCs/>
+          <w:color w:val="000000"/>
+          <w:kern w:val="0"/>
+          <w:szCs w:val="20"/>
+        </w:rPr>
+        <w:t>production database</w:t>
+      </w:r>
+      <w:r>
+        <w:rPr>
+          <w:rFonts w:eastAsia="Adobe Ming Std L" w:cs="Arial"/>
+          <w:bCs/>
+          <w:color w:val="000000"/>
+          <w:kern w:val="0"/>
+          <w:szCs w:val="20"/>
+        </w:rPr>
+        <w:t xml:space="preserve"> (Powershell, C#, Python, SQL</w:t>
+      </w:r>
+      <w:r>
+        <w:rPr>
+          <w:rFonts w:eastAsia="Adobe Ming Std L" w:cs="Arial"/>
+          <w:bCs/>
+          <w:color w:val="000000"/>
+          <w:kern w:val="0"/>
+          <w:szCs w:val="20"/>
+        </w:rPr>
+        <w:t>, Git</w:t>
+      </w:r>
+      <w:r>
+        <w:rPr>
+          <w:rFonts w:eastAsia="Adobe Ming Std L" w:cs="Arial"/>
+          <w:bCs/>
+          <w:color w:val="000000"/>
+          <w:kern w:val="0"/>
+          <w:szCs w:val="20"/>
+        </w:rPr>
+        <w:t>)</w:t>
       </w:r>
     </w:p>
     <w:p>
@@ -1415,6 +1674,372 @@
           <w:kern w:val="0"/>
           <w:szCs w:val="20"/>
         </w:rPr>
+        <w:t>Quickly acclimated to company culture,</w:t>
+      </w:r>
+      <w:r>
+        <w:rPr>
+          <w:rFonts w:eastAsia="Adobe Ming Std L" w:cs="Arial"/>
+          <w:bCs/>
+          <w:color w:val="000000"/>
+          <w:kern w:val="0"/>
+          <w:szCs w:val="20"/>
+        </w:rPr>
+        <w:t xml:space="preserve"> including</w:t>
+      </w:r>
+      <w:r>
+        <w:rPr>
+          <w:rFonts w:eastAsia="Adobe Ming Std L" w:cs="Arial"/>
+          <w:bCs/>
+          <w:color w:val="000000"/>
+          <w:kern w:val="0"/>
+          <w:szCs w:val="20"/>
+        </w:rPr>
+        <w:t xml:space="preserve"> finding </w:t>
+      </w:r>
+      <w:r>
+        <w:rPr>
+          <w:rFonts w:eastAsia="Adobe Ming Std L" w:cs="Arial"/>
+          <w:bCs/>
+          <w:color w:val="000000"/>
+          <w:kern w:val="0"/>
+          <w:szCs w:val="20"/>
+        </w:rPr>
+        <w:t xml:space="preserve">the </w:t>
+      </w:r>
+      <w:r>
+        <w:rPr>
+          <w:rFonts w:eastAsia="Adobe Ming Std L" w:cs="Arial"/>
+          <w:bCs/>
+          <w:color w:val="000000"/>
+          <w:kern w:val="0"/>
+          <w:szCs w:val="20"/>
+        </w:rPr>
+        <w:t xml:space="preserve">balance between </w:t>
+      </w:r>
+      <w:r>
+        <w:rPr>
+          <w:rFonts w:eastAsia="Adobe Ming Std L" w:cs="Arial"/>
+          <w:bCs/>
+          <w:color w:val="000000"/>
+          <w:kern w:val="0"/>
+          <w:szCs w:val="20"/>
+        </w:rPr>
+        <w:t xml:space="preserve">working </w:t>
+      </w:r>
+      <w:r>
+        <w:rPr>
+          <w:rFonts w:eastAsia="Adobe Ming Std L" w:cs="Arial"/>
+          <w:bCs/>
+          <w:color w:val="000000"/>
+          <w:kern w:val="0"/>
+          <w:szCs w:val="20"/>
+        </w:rPr>
+        <w:t>ind</w:t>
+      </w:r>
+      <w:r>
+        <w:rPr>
+          <w:rFonts w:eastAsia="Adobe Ming Std L" w:cs="Arial"/>
+          <w:bCs/>
+          <w:color w:val="000000"/>
+          <w:kern w:val="0"/>
+          <w:szCs w:val="20"/>
+        </w:rPr>
+        <w:t>ependence and asking questions.</w:t>
+      </w:r>
+    </w:p>
+    <w:p>
+      <w:pPr>
+        <w:spacing w:before="100" w:beforeAutospacing="1" w:line="276" w:lineRule="auto"/>
+        <w:ind w:left="2160"/>
+        <w:rPr>
+          <w:rFonts w:eastAsia="Adobe Ming Std L" w:cs="Arial"/>
+          <w:color w:val="000000"/>
+          <w:kern w:val="0"/>
+          <w:szCs w:val="20"/>
+        </w:rPr>
+      </w:pPr>
+      <w:r>
+        <w:rPr>
+          <w:rFonts w:eastAsia="Adobe Ming Std L" w:cs="Arial"/>
+          <w:b/>
+          <w:bCs/>
+          <w:color w:val="000000"/>
+          <w:kern w:val="0"/>
+          <w:szCs w:val="20"/>
+        </w:rPr>
+        <w:t>Olin College of Engineering REU</w:t>
+      </w:r>
+      <w:r>
+        <w:rPr>
+          <w:rFonts w:eastAsia="Adobe Ming Std L" w:cs="Arial"/>
+          <w:b/>
+          <w:bCs/>
+          <w:color w:val="000000"/>
+          <w:kern w:val="0"/>
+          <w:szCs w:val="20"/>
+        </w:rPr>
+        <w:tab/>
+      </w:r>
+      <w:r>
+        <w:rPr>
+          <w:rFonts w:eastAsia="Adobe Ming Std L" w:cs="Arial"/>
+          <w:b/>
+          <w:bCs/>
+          <w:color w:val="000000"/>
+          <w:kern w:val="0"/>
+          <w:szCs w:val="20"/>
+        </w:rPr>
+        <w:tab/>
+      </w:r>
+      <w:r>
+        <w:rPr>
+          <w:rFonts w:eastAsia="Adobe Ming Std L" w:cs="Arial"/>
+          <w:b/>
+          <w:bCs/>
+          <w:color w:val="000000"/>
+          <w:kern w:val="0"/>
+          <w:szCs w:val="20"/>
+        </w:rPr>
+        <w:tab/>
+      </w:r>
+      <w:r>
+        <w:rPr>
+          <w:rFonts w:eastAsia="Adobe Ming Std L" w:cs="Arial"/>
+          <w:b/>
+          <w:bCs/>
+          <w:color w:val="000000"/>
+          <w:kern w:val="0"/>
+          <w:szCs w:val="20"/>
+        </w:rPr>
+        <w:tab/>
+      </w:r>
+      <w:r>
+        <w:rPr>
+          <w:rFonts w:eastAsia="Adobe Ming Std L" w:cs="Arial"/>
+          <w:b/>
+          <w:bCs/>
+          <w:color w:val="000000"/>
+          <w:kern w:val="0"/>
+          <w:szCs w:val="20"/>
+        </w:rPr>
+        <w:tab/>
+        <w:t xml:space="preserve">  </w:t>
+      </w:r>
+      <w:r>
+        <w:rPr>
+          <w:rFonts w:eastAsia="Adobe Ming Std L" w:cs="Arial"/>
+          <w:color w:val="000000"/>
+          <w:kern w:val="0"/>
+          <w:szCs w:val="20"/>
+        </w:rPr>
+        <w:t>Needham</w:t>
+      </w:r>
+      <w:r>
+        <w:rPr>
+          <w:rFonts w:eastAsia="Adobe Ming Std L" w:cs="Arial"/>
+          <w:color w:val="000000"/>
+          <w:kern w:val="0"/>
+          <w:szCs w:val="20"/>
+        </w:rPr>
+        <w:t xml:space="preserve">, </w:t>
+      </w:r>
+      <w:r>
+        <w:rPr>
+          <w:rFonts w:eastAsia="Adobe Ming Std L" w:cs="Arial"/>
+          <w:color w:val="000000"/>
+          <w:kern w:val="0"/>
+          <w:szCs w:val="20"/>
+        </w:rPr>
+        <w:t xml:space="preserve">MA </w:t>
+      </w:r>
+      <w:r>
+        <w:rPr>
+          <w:rFonts w:eastAsia="Adobe Ming Std L" w:cs="Arial"/>
+          <w:b/>
+          <w:bCs/>
+          <w:i/>
+          <w:iCs/>
+          <w:color w:val="000000"/>
+          <w:kern w:val="0"/>
+          <w:szCs w:val="20"/>
+        </w:rPr>
+        <w:t>Undergraduate Engineering Education R</w:t>
+      </w:r>
+      <w:bookmarkStart w:id="0" w:name="_GoBack"/>
+      <w:bookmarkEnd w:id="0"/>
+      <w:r>
+        <w:rPr>
+          <w:rFonts w:eastAsia="Adobe Ming Std L" w:cs="Arial"/>
+          <w:b/>
+          <w:bCs/>
+          <w:i/>
+          <w:iCs/>
+          <w:color w:val="000000"/>
+          <w:kern w:val="0"/>
+          <w:szCs w:val="20"/>
+        </w:rPr>
+        <w:t>esearcher</w:t>
+      </w:r>
+      <w:r>
+        <w:rPr>
+          <w:rFonts w:eastAsia="Adobe Ming Std L" w:cs="Arial"/>
+          <w:b/>
+          <w:bCs/>
+          <w:i/>
+          <w:iCs/>
+          <w:color w:val="000000"/>
+          <w:kern w:val="0"/>
+          <w:szCs w:val="20"/>
+        </w:rPr>
+        <w:tab/>
+      </w:r>
+      <w:r>
+        <w:rPr>
+          <w:rFonts w:eastAsia="Adobe Ming Std L" w:cs="Arial"/>
+          <w:b/>
+          <w:bCs/>
+          <w:i/>
+          <w:iCs/>
+          <w:color w:val="000000"/>
+          <w:kern w:val="0"/>
+          <w:szCs w:val="20"/>
+        </w:rPr>
+        <w:tab/>
+        <w:t xml:space="preserve">             </w:t>
+      </w:r>
+      <w:r>
+        <w:rPr>
+          <w:rFonts w:eastAsia="Adobe Ming Std L" w:cs="Arial"/>
+          <w:i/>
+          <w:color w:val="000000"/>
+          <w:kern w:val="0"/>
+          <w:szCs w:val="20"/>
+        </w:rPr>
+        <w:t xml:space="preserve">Summer </w:t>
+      </w:r>
+      <w:r>
+        <w:rPr>
+          <w:rFonts w:eastAsia="Adobe Ming Std L" w:cs="Arial"/>
+          <w:i/>
+          <w:iCs/>
+          <w:color w:val="000000"/>
+          <w:kern w:val="0"/>
+          <w:szCs w:val="20"/>
+        </w:rPr>
+        <w:t>of 20</w:t>
+      </w:r>
+      <w:r>
+        <w:rPr>
+          <w:rFonts w:eastAsia="Adobe Ming Std L" w:cs="Arial"/>
+          <w:i/>
+          <w:iCs/>
+          <w:color w:val="000000"/>
+          <w:kern w:val="0"/>
+          <w:szCs w:val="20"/>
+        </w:rPr>
+        <w:t>14</w:t>
+      </w:r>
+    </w:p>
+    <w:p>
+      <w:pPr>
+        <w:pStyle w:val="ListParagraph"/>
+        <w:numPr>
+          <w:ilvl w:val="0"/>
+          <w:numId w:val="1"/>
+        </w:numPr>
+        <w:rPr>
+          <w:rFonts w:eastAsia="Adobe Ming Std L" w:cs="Arial"/>
+          <w:b/>
+          <w:bCs/>
+          <w:color w:val="000000"/>
+          <w:kern w:val="0"/>
+          <w:szCs w:val="20"/>
+        </w:rPr>
+      </w:pPr>
+      <w:r>
+        <w:rPr>
+          <w:rFonts w:eastAsia="Adobe Ming Std L" w:cs="Arial"/>
+          <w:bCs/>
+          <w:color w:val="000000"/>
+          <w:kern w:val="0"/>
+          <w:szCs w:val="20"/>
+        </w:rPr>
+        <w:t>Researched engineering education by collaborating with professionals in the field and compiling literature reviews</w:t>
+      </w:r>
+    </w:p>
+    <w:p>
+      <w:pPr>
+        <w:pStyle w:val="ListParagraph"/>
+        <w:numPr>
+          <w:ilvl w:val="0"/>
+          <w:numId w:val="1"/>
+        </w:numPr>
+        <w:spacing w:before="100" w:beforeAutospacing="1" w:after="100" w:afterAutospacing="1"/>
+        <w:textAlignment w:val="baseline"/>
+        <w:rPr>
+          <w:rFonts w:eastAsia="Adobe Ming Std L" w:cs="Arial"/>
+          <w:color w:val="000000"/>
+          <w:kern w:val="0"/>
+          <w:sz w:val="18"/>
+          <w:szCs w:val="17"/>
+        </w:rPr>
+      </w:pPr>
+      <w:r>
+        <w:rPr>
+          <w:rFonts w:eastAsia="Adobe Ming Std L" w:cs="Arial"/>
+          <w:bCs/>
+          <w:color w:val="000000"/>
+          <w:kern w:val="0"/>
+          <w:szCs w:val="20"/>
+        </w:rPr>
+        <w:t xml:space="preserve">Analyzed data for </w:t>
+      </w:r>
+      <w:r>
+        <w:rPr>
+          <w:rFonts w:eastAsia="Adobe Ming Std L" w:cs="Arial"/>
+          <w:bCs/>
+          <w:color w:val="000000"/>
+          <w:kern w:val="0"/>
+          <w:szCs w:val="20"/>
+        </w:rPr>
+        <w:t>human research</w:t>
+      </w:r>
+      <w:r>
+        <w:rPr>
+          <w:rFonts w:eastAsia="Adobe Ming Std L" w:cs="Arial"/>
+          <w:bCs/>
+          <w:color w:val="000000"/>
+          <w:kern w:val="0"/>
+          <w:szCs w:val="20"/>
+        </w:rPr>
+        <w:t xml:space="preserve"> with a small team of students and mentors</w:t>
+      </w:r>
+    </w:p>
+    <w:p>
+      <w:pPr>
+        <w:pStyle w:val="ListParagraph"/>
+        <w:numPr>
+          <w:ilvl w:val="0"/>
+          <w:numId w:val="1"/>
+        </w:numPr>
+        <w:spacing w:before="100" w:beforeAutospacing="1" w:after="100" w:afterAutospacing="1"/>
+        <w:textAlignment w:val="baseline"/>
+        <w:rPr>
+          <w:rFonts w:eastAsia="Adobe Ming Std L" w:cs="Arial"/>
+          <w:color w:val="000000"/>
+          <w:kern w:val="0"/>
+          <w:sz w:val="18"/>
+          <w:szCs w:val="17"/>
+        </w:rPr>
+      </w:pPr>
+      <w:r>
+        <w:rPr>
+          <w:rFonts w:eastAsia="Adobe Ming Std L" w:cs="Arial"/>
+          <w:bCs/>
+          <w:color w:val="000000"/>
+          <w:kern w:val="0"/>
+          <w:szCs w:val="20"/>
+        </w:rPr>
         <w:t>Implemented</w:t>
       </w:r>
       <w:r>
@@ -1811,620 +2436,6 @@
         </w:rPr>
         <w:t>Self-taught VBA to create Excel macros for the automation of data formatting in several departments and company-wide inventory organization</w:t>
       </w:r>
-    </w:p>
-    <w:p>
-      <w:pPr>
-        <w:spacing w:before="100" w:beforeAutospacing="1"/>
-        <w:ind w:left="1440" w:firstLine="720"/>
-        <w:rPr>
-          <w:rFonts w:eastAsia="Adobe Ming Std L" w:cs="Arial"/>
-          <w:color w:val="000000"/>
-          <w:kern w:val="0"/>
-          <w:szCs w:val="20"/>
-        </w:rPr>
-      </w:pPr>
-      <w:r>
-        <w:rPr>
-          <w:rFonts w:eastAsia="Adobe Ming Std L" w:cs="Arial"/>
-          <w:b/>
-          <w:bCs/>
-          <w:color w:val="000000"/>
-          <w:kern w:val="0"/>
-          <w:szCs w:val="20"/>
-        </w:rPr>
-        <w:t>Ponss</w:t>
-      </w:r>
-      <w:r>
-        <w:rPr>
-          <w:rFonts w:eastAsia="Adobe Ming Std L" w:cs="Arial"/>
-          <w:b/>
-          <w:bCs/>
-          <w:color w:val="000000"/>
-          <w:kern w:val="0"/>
-          <w:szCs w:val="20"/>
-        </w:rPr>
-        <w:t>e North America Inc.</w:t>
-      </w:r>
-      <w:r>
-        <w:rPr>
-          <w:rFonts w:eastAsia="Adobe Ming Std L" w:cs="Arial"/>
-          <w:b/>
-          <w:bCs/>
-          <w:color w:val="000000"/>
-          <w:kern w:val="0"/>
-          <w:szCs w:val="20"/>
-        </w:rPr>
-        <w:tab/>
-      </w:r>
-      <w:r>
-        <w:rPr>
-          <w:rFonts w:eastAsia="Adobe Ming Std L" w:cs="Arial"/>
-          <w:b/>
-          <w:bCs/>
-          <w:color w:val="000000"/>
-          <w:kern w:val="0"/>
-          <w:szCs w:val="20"/>
-        </w:rPr>
-        <w:tab/>
-      </w:r>
-      <w:r>
-        <w:rPr>
-          <w:rFonts w:eastAsia="Adobe Ming Std L" w:cs="Arial"/>
-          <w:b/>
-          <w:bCs/>
-          <w:color w:val="000000"/>
-          <w:kern w:val="0"/>
-          <w:szCs w:val="20"/>
-        </w:rPr>
-        <w:tab/>
-      </w:r>
-      <w:r>
-        <w:rPr>
-          <w:rFonts w:eastAsia="Adobe Ming Std L" w:cs="Arial"/>
-          <w:b/>
-          <w:bCs/>
-          <w:color w:val="000000"/>
-          <w:kern w:val="0"/>
-          <w:szCs w:val="20"/>
-        </w:rPr>
-        <w:tab/>
-        <w:t xml:space="preserve">            </w:t>
-      </w:r>
-      <w:r>
-        <w:rPr>
-          <w:rFonts w:eastAsia="Adobe Ming Std L" w:cs="Arial"/>
-          <w:b/>
-          <w:bCs/>
-          <w:color w:val="000000"/>
-          <w:kern w:val="0"/>
-          <w:szCs w:val="20"/>
-        </w:rPr>
-        <w:t xml:space="preserve">                </w:t>
-      </w:r>
-      <w:r>
-        <w:rPr>
-          <w:rFonts w:eastAsia="Adobe Ming Std L" w:cs="Arial"/>
-          <w:bCs/>
-          <w:color w:val="000000"/>
-          <w:kern w:val="0"/>
-          <w:szCs w:val="20"/>
-        </w:rPr>
-        <w:t>Rhinelander, WI</w:t>
-      </w:r>
-    </w:p>
-    <w:p>
-      <w:pPr>
-        <w:spacing w:line="276" w:lineRule="auto"/>
-        <w:ind w:left="1440" w:firstLine="720"/>
-        <w:rPr>
-          <w:rFonts w:eastAsia="Adobe Ming Std L" w:cs="Arial"/>
-          <w:color w:val="000000"/>
-          <w:kern w:val="0"/>
-          <w:szCs w:val="20"/>
-        </w:rPr>
-      </w:pPr>
-      <w:r>
-        <w:rPr>
-          <w:rFonts w:eastAsia="Adobe Ming Std L" w:cs="Arial"/>
-          <w:b/>
-          <w:i/>
-          <w:color w:val="000000"/>
-          <w:kern w:val="0"/>
-          <w:szCs w:val="20"/>
-        </w:rPr>
-        <w:t>General Assistant</w:t>
-      </w:r>
-      <w:r>
-        <w:rPr>
-          <w:rFonts w:eastAsia="Adobe Ming Std L" w:cs="Arial"/>
-          <w:b/>
-          <w:color w:val="000000"/>
-          <w:kern w:val="0"/>
-          <w:szCs w:val="20"/>
-        </w:rPr>
-        <w:tab/>
-      </w:r>
-      <w:r>
-        <w:rPr>
-          <w:rFonts w:eastAsia="Adobe Ming Std L" w:cs="Arial"/>
-          <w:b/>
-          <w:color w:val="000000"/>
-          <w:kern w:val="0"/>
-          <w:szCs w:val="20"/>
-        </w:rPr>
-        <w:tab/>
-      </w:r>
-      <w:r>
-        <w:rPr>
-          <w:rFonts w:eastAsia="Adobe Ming Std L" w:cs="Arial"/>
-          <w:b/>
-          <w:color w:val="000000"/>
-          <w:kern w:val="0"/>
-          <w:szCs w:val="20"/>
-        </w:rPr>
-        <w:tab/>
-      </w:r>
-      <w:r>
-        <w:rPr>
-          <w:rFonts w:eastAsia="Adobe Ming Std L" w:cs="Arial"/>
-          <w:b/>
-          <w:color w:val="000000"/>
-          <w:kern w:val="0"/>
-          <w:szCs w:val="20"/>
-        </w:rPr>
-        <w:tab/>
-        <w:t xml:space="preserve">            </w:t>
-      </w:r>
-      <w:r>
-        <w:rPr>
-          <w:rFonts w:eastAsia="Adobe Ming Std L" w:cs="Arial"/>
-          <w:b/>
-          <w:color w:val="000000"/>
-          <w:kern w:val="0"/>
-          <w:szCs w:val="20"/>
-        </w:rPr>
-        <w:t xml:space="preserve">                </w:t>
-      </w:r>
-      <w:r>
-        <w:rPr>
-          <w:rFonts w:eastAsia="Adobe Ming Std L" w:cs="Arial"/>
-          <w:b/>
-          <w:color w:val="000000"/>
-          <w:kern w:val="0"/>
-          <w:szCs w:val="20"/>
-        </w:rPr>
-        <w:tab/>
-        <w:t xml:space="preserve">     </w:t>
-      </w:r>
-      <w:r>
-        <w:rPr>
-          <w:rFonts w:eastAsia="Adobe Ming Std L" w:cs="Arial"/>
-          <w:i/>
-          <w:color w:val="000000"/>
-          <w:kern w:val="0"/>
-          <w:szCs w:val="20"/>
-        </w:rPr>
-        <w:t xml:space="preserve">February </w:t>
-      </w:r>
-      <w:r>
-        <w:rPr>
-          <w:rFonts w:eastAsia="Adobe Ming Std L" w:cs="Arial"/>
-          <w:i/>
-          <w:color w:val="000000"/>
-          <w:kern w:val="0"/>
-          <w:szCs w:val="20"/>
-        </w:rPr>
-        <w:t xml:space="preserve">– June </w:t>
-      </w:r>
-      <w:r>
-        <w:rPr>
-          <w:rFonts w:eastAsia="Adobe Ming Std L" w:cs="Arial"/>
-          <w:i/>
-          <w:color w:val="000000"/>
-          <w:kern w:val="0"/>
-          <w:szCs w:val="20"/>
-        </w:rPr>
-        <w:t>2013</w:t>
-      </w:r>
-    </w:p>
-    <w:p>
-      <w:pPr>
-        <w:pStyle w:val="ListParagraph"/>
-        <w:numPr>
-          <w:ilvl w:val="0"/>
-          <w:numId w:val="10"/>
-        </w:numPr>
-        <w:rPr>
-          <w:rFonts w:eastAsia="Adobe Ming Std L" w:cs="Arial"/>
-          <w:b/>
-          <w:bCs/>
-          <w:color w:val="000000"/>
-          <w:kern w:val="0"/>
-          <w:szCs w:val="20"/>
-        </w:rPr>
-      </w:pPr>
-      <w:r>
-        <w:rPr>
-          <w:rFonts w:eastAsia="Adobe Ming Std L" w:cs="Arial"/>
-          <w:bCs/>
-          <w:color w:val="000000"/>
-          <w:kern w:val="0"/>
-          <w:szCs w:val="20"/>
-        </w:rPr>
-        <w:t>Maintained shop cleanliness and order, and assisted mechanics with Ponsse machine repair (large industrial forest harvesters)</w:t>
-      </w:r>
-    </w:p>
-    <w:p>
-      <w:pPr>
-        <w:spacing w:before="100" w:beforeAutospacing="1" w:line="276" w:lineRule="auto"/>
-        <w:ind w:left="1440" w:firstLine="720"/>
-        <w:rPr>
-          <w:rFonts w:eastAsia="Adobe Ming Std L" w:cs="Arial"/>
-          <w:color w:val="000000"/>
-          <w:kern w:val="0"/>
-          <w:sz w:val="28"/>
-          <w:szCs w:val="27"/>
-        </w:rPr>
-      </w:pPr>
-      <w:r>
-        <w:rPr>
-          <w:rFonts w:eastAsia="Adobe Ming Std L" w:cs="Arial"/>
-          <w:b/>
-          <w:bCs/>
-          <w:color w:val="000000"/>
-          <w:kern w:val="0"/>
-          <w:szCs w:val="20"/>
-        </w:rPr>
-        <w:t>Michigan Tech. University – Kemp Natural Resources Station</w:t>
-      </w:r>
-      <w:r>
-        <w:rPr>
-          <w:rFonts w:eastAsia="Adobe Ming Std L" w:cs="Arial"/>
-          <w:b/>
-          <w:bCs/>
-          <w:color w:val="000000"/>
-          <w:kern w:val="0"/>
-          <w:szCs w:val="20"/>
-        </w:rPr>
-        <w:tab/>
-      </w:r>
-      <w:r>
-        <w:rPr>
-          <w:rFonts w:eastAsia="Adobe Ming Std L" w:cs="Arial"/>
-          <w:b/>
-          <w:bCs/>
-          <w:color w:val="000000"/>
-          <w:kern w:val="0"/>
-          <w:szCs w:val="20"/>
-        </w:rPr>
-        <w:tab/>
-        <w:t xml:space="preserve">    </w:t>
-      </w:r>
-      <w:r>
-        <w:rPr>
-          <w:rFonts w:eastAsia="Adobe Ming Std L" w:cs="Arial"/>
-          <w:color w:val="000000"/>
-          <w:kern w:val="0"/>
-          <w:szCs w:val="20"/>
-        </w:rPr>
-        <w:t>Woodruff, WI</w:t>
-      </w:r>
-    </w:p>
-    <w:p>
-      <w:pPr>
-        <w:spacing w:line="276" w:lineRule="auto"/>
-        <w:rPr>
-          <w:rFonts w:eastAsia="Adobe Ming Std L" w:cs="Arial"/>
-          <w:i/>
-          <w:iCs/>
-          <w:color w:val="000000"/>
-          <w:kern w:val="0"/>
-          <w:szCs w:val="20"/>
-        </w:rPr>
-      </w:pPr>
-      <w:r>
-        <w:rPr>
-          <w:rFonts w:eastAsia="Adobe Ming Std L" w:cs="Arial"/>
-          <w:color w:val="000000"/>
-          <w:kern w:val="0"/>
-          <w:szCs w:val="20"/>
-        </w:rPr>
-        <w:tab/>
-      </w:r>
-      <w:r>
-        <w:rPr>
-          <w:rFonts w:eastAsia="Adobe Ming Std L" w:cs="Arial"/>
-          <w:color w:val="000000"/>
-          <w:kern w:val="0"/>
-          <w:szCs w:val="20"/>
-        </w:rPr>
-        <w:tab/>
-      </w:r>
-      <w:r>
-        <w:rPr>
-          <w:rFonts w:eastAsia="Adobe Ming Std L" w:cs="Arial"/>
-          <w:color w:val="000000"/>
-          <w:kern w:val="0"/>
-          <w:szCs w:val="20"/>
-        </w:rPr>
-        <w:tab/>
-      </w:r>
-      <w:r>
-        <w:rPr>
-          <w:rFonts w:eastAsia="Adobe Ming Std L" w:cs="Arial"/>
-          <w:b/>
-          <w:bCs/>
-          <w:i/>
-          <w:iCs/>
-          <w:color w:val="000000"/>
-          <w:kern w:val="0"/>
-          <w:szCs w:val="20"/>
-        </w:rPr>
-        <w:t>Shoreline Restoration Ecologist</w:t>
-      </w:r>
-      <w:r>
-        <w:rPr>
-          <w:rFonts w:eastAsia="Adobe Ming Std L" w:cs="Arial"/>
-          <w:b/>
-          <w:bCs/>
-          <w:i/>
-          <w:iCs/>
-          <w:color w:val="000000"/>
-          <w:kern w:val="0"/>
-          <w:szCs w:val="20"/>
-        </w:rPr>
-        <w:tab/>
-      </w:r>
-      <w:r>
-        <w:rPr>
-          <w:rFonts w:eastAsia="Adobe Ming Std L" w:cs="Arial"/>
-          <w:b/>
-          <w:bCs/>
-          <w:i/>
-          <w:iCs/>
-          <w:color w:val="000000"/>
-          <w:kern w:val="0"/>
-          <w:szCs w:val="20"/>
-        </w:rPr>
-        <w:tab/>
-      </w:r>
-      <w:r>
-        <w:rPr>
-          <w:rFonts w:eastAsia="Adobe Ming Std L" w:cs="Arial"/>
-          <w:b/>
-          <w:bCs/>
-          <w:i/>
-          <w:iCs/>
-          <w:color w:val="000000"/>
-          <w:kern w:val="0"/>
-          <w:szCs w:val="20"/>
-        </w:rPr>
-        <w:tab/>
-      </w:r>
-      <w:r>
-        <w:rPr>
-          <w:rFonts w:eastAsia="Adobe Ming Std L" w:cs="Arial"/>
-          <w:b/>
-          <w:bCs/>
-          <w:i/>
-          <w:iCs/>
-          <w:color w:val="000000"/>
-          <w:kern w:val="0"/>
-          <w:szCs w:val="20"/>
-        </w:rPr>
-        <w:tab/>
-      </w:r>
-      <w:r>
-        <w:rPr>
-          <w:rFonts w:eastAsia="Adobe Ming Std L" w:cs="Arial"/>
-          <w:b/>
-          <w:bCs/>
-          <w:i/>
-          <w:iCs/>
-          <w:color w:val="000000"/>
-          <w:kern w:val="0"/>
-          <w:szCs w:val="20"/>
-        </w:rPr>
-        <w:tab/>
-        <w:t xml:space="preserve">             </w:t>
-      </w:r>
-      <w:r>
-        <w:rPr>
-          <w:rFonts w:eastAsia="Adobe Ming Std L" w:cs="Arial"/>
-          <w:i/>
-          <w:color w:val="000000"/>
-          <w:kern w:val="0"/>
-          <w:szCs w:val="20"/>
-        </w:rPr>
-        <w:t xml:space="preserve">Summer </w:t>
-      </w:r>
-      <w:r>
-        <w:rPr>
-          <w:rFonts w:eastAsia="Adobe Ming Std L" w:cs="Arial"/>
-          <w:i/>
-          <w:iCs/>
-          <w:color w:val="000000"/>
-          <w:kern w:val="0"/>
-          <w:szCs w:val="20"/>
-        </w:rPr>
-        <w:t>of 2012</w:t>
-      </w:r>
-    </w:p>
-    <w:p>
-      <w:pPr>
-        <w:pStyle w:val="ListParagraph"/>
-        <w:numPr>
-          <w:ilvl w:val="0"/>
-          <w:numId w:val="10"/>
-        </w:numPr>
-        <w:rPr>
-          <w:rFonts w:eastAsia="Adobe Ming Std L" w:cs="Arial"/>
-          <w:b/>
-          <w:bCs/>
-          <w:color w:val="000000"/>
-          <w:kern w:val="0"/>
-          <w:szCs w:val="20"/>
-        </w:rPr>
-      </w:pPr>
-      <w:r>
-        <w:rPr>
-          <w:rFonts w:eastAsia="Adobe Ming Std L" w:cs="Arial"/>
-          <w:color w:val="000000"/>
-          <w:kern w:val="0"/>
-          <w:szCs w:val="20"/>
-        </w:rPr>
-        <w:t xml:space="preserve">Gathered forest measurements and </w:t>
-      </w:r>
-      <w:r>
-        <w:rPr>
-          <w:rFonts w:eastAsia="Adobe Ming Std L" w:cs="Arial"/>
-          <w:color w:val="000000"/>
-          <w:kern w:val="0"/>
-          <w:szCs w:val="20"/>
-        </w:rPr>
-        <w:t>wildlife data</w:t>
-      </w:r>
-      <w:r>
-        <w:rPr>
-          <w:rFonts w:eastAsia="Adobe Ming Std L" w:cs="Arial"/>
-          <w:color w:val="000000"/>
-          <w:kern w:val="0"/>
-          <w:szCs w:val="20"/>
-        </w:rPr>
-        <w:t xml:space="preserve"> for large database.</w:t>
-      </w:r>
-    </w:p>
-    <w:p>
-      <w:pPr>
-        <w:pStyle w:val="ListParagraph"/>
-        <w:numPr>
-          <w:ilvl w:val="0"/>
-          <w:numId w:val="10"/>
-        </w:numPr>
-        <w:spacing w:before="100" w:beforeAutospacing="1" w:after="100" w:afterAutospacing="1"/>
-        <w:rPr>
-          <w:rFonts w:eastAsia="Adobe Ming Std L" w:cs="Arial"/>
-          <w:b/>
-          <w:bCs/>
-          <w:color w:val="000000"/>
-          <w:kern w:val="0"/>
-          <w:szCs w:val="20"/>
-        </w:rPr>
-      </w:pPr>
-      <w:r>
-        <w:rPr>
-          <w:rFonts w:eastAsia="Adobe Ming Std L" w:cs="Arial"/>
-          <w:color w:val="000000"/>
-          <w:kern w:val="0"/>
-          <w:szCs w:val="20"/>
-        </w:rPr>
-        <w:t xml:space="preserve">Planting vegetation and employed </w:t>
-      </w:r>
-      <w:r>
-        <w:rPr>
-          <w:rFonts w:eastAsia="Adobe Ming Std L" w:cs="Arial"/>
-          <w:color w:val="000000"/>
-          <w:kern w:val="0"/>
-          <w:szCs w:val="20"/>
-        </w:rPr>
-        <w:t xml:space="preserve">erosion </w:t>
-      </w:r>
-      <w:r>
-        <w:rPr>
-          <w:rFonts w:eastAsia="Adobe Ming Std L" w:cs="Arial"/>
-          <w:color w:val="000000"/>
-          <w:kern w:val="0"/>
-          <w:szCs w:val="20"/>
-        </w:rPr>
-        <w:t>control</w:t>
-      </w:r>
-    </w:p>
-    <w:p>
-      <w:pPr>
-        <w:spacing w:before="100" w:beforeAutospacing="1"/>
-        <w:rPr>
-          <w:rFonts w:eastAsia="Adobe Ming Std L" w:cs="Arial"/>
-          <w:b/>
-          <w:bCs/>
-          <w:color w:val="000000"/>
-          <w:kern w:val="0"/>
-          <w:szCs w:val="20"/>
-        </w:rPr>
-      </w:pPr>
-      <w:r>
-        <w:rPr>
-          <w:rFonts w:eastAsia="Adobe Ming Std L" w:cs="Arial"/>
-          <w:b/>
-          <w:bCs/>
-          <w:color w:val="000000"/>
-          <w:kern w:val="0"/>
-          <w:szCs w:val="20"/>
-        </w:rPr>
-        <w:t>ACTIVITIES</w:t>
-      </w:r>
-      <w:r>
-        <w:rPr>
-          <w:rFonts w:eastAsia="Adobe Ming Std L" w:cs="Arial"/>
-          <w:b/>
-          <w:bCs/>
-          <w:color w:val="000000"/>
-          <w:kern w:val="0"/>
-          <w:szCs w:val="20"/>
-        </w:rPr>
-        <w:tab/>
-      </w:r>
-      <w:r>
-        <w:rPr>
-          <w:rFonts w:eastAsia="Adobe Ming Std L" w:cs="Arial"/>
-          <w:b/>
-          <w:bCs/>
-          <w:color w:val="000000"/>
-          <w:kern w:val="0"/>
-          <w:szCs w:val="20"/>
-        </w:rPr>
-        <w:tab/>
-      </w:r>
-      <w:r>
-        <w:rPr>
-          <w:rFonts w:eastAsia="Adobe Ming Std L" w:cs="Arial"/>
-          <w:b/>
-          <w:bCs/>
-          <w:color w:val="000000"/>
-          <w:kern w:val="0"/>
-          <w:szCs w:val="20"/>
-        </w:rPr>
-        <w:t xml:space="preserve">Tufts Engineering Mentors, </w:t>
-      </w:r>
-      <w:r>
-        <w:rPr>
-          <w:rFonts w:eastAsia="Adobe Ming Std L" w:cs="Arial"/>
-          <w:bCs/>
-          <w:color w:val="000000"/>
-          <w:kern w:val="0"/>
-          <w:szCs w:val="20"/>
-        </w:rPr>
-        <w:t>Assistant Director of Operations</w:t>
-      </w:r>
-      <w:r>
-        <w:rPr>
-          <w:rFonts w:eastAsia="Adobe Ming Std L" w:cs="Arial"/>
-          <w:bCs/>
-          <w:color w:val="000000"/>
-          <w:kern w:val="0"/>
-          <w:szCs w:val="20"/>
-        </w:rPr>
-        <w:tab/>
-      </w:r>
-      <w:r>
-        <w:rPr>
-          <w:rFonts w:eastAsia="Adobe Ming Std L" w:cs="Arial"/>
-          <w:bCs/>
-          <w:color w:val="000000"/>
-          <w:kern w:val="0"/>
-          <w:szCs w:val="20"/>
-        </w:rPr>
-        <w:tab/>
-      </w:r>
       <w:r>
         <w:rPr>
           <w:rFonts w:eastAsia="Adobe Ming Std L" w:cs="Arial"/>
@@ -2642,62 +2653,7 @@
           <w:kern w:val="0"/>
           <w:szCs w:val="20"/>
         </w:rPr>
-        <w:t>Debbie Chachra, Ph</w:t>
-      </w:r>
-      <w:r>
-        <w:rPr>
-          <w:rFonts w:eastAsia="Adobe Ming Std L" w:cs="Arial"/>
-          <w:b/>
-          <w:bCs/>
-          <w:color w:val="000000"/>
-          <w:kern w:val="0"/>
-          <w:szCs w:val="20"/>
-        </w:rPr>
-        <w:t>.D.</w:t>
-      </w:r>
-      <w:r>
-        <w:rPr>
-          <w:rFonts w:eastAsia="Adobe Ming Std L" w:cs="Arial"/>
-          <w:b/>
-          <w:bCs/>
-          <w:color w:val="000000"/>
-          <w:kern w:val="0"/>
-          <w:szCs w:val="20"/>
-        </w:rPr>
-        <w:t xml:space="preserve"> </w:t>
-      </w:r>
-      <w:r>
-        <w:rPr>
-          <w:rFonts w:eastAsia="Adobe Ming Std L" w:cs="Arial"/>
-          <w:b/>
-          <w:bCs/>
-          <w:color w:val="000000"/>
-          <w:kern w:val="0"/>
-          <w:szCs w:val="20"/>
-        </w:rPr>
-        <w:t xml:space="preserve">– </w:t>
-      </w:r>
-      <w:r>
-        <w:rPr>
-          <w:rFonts w:eastAsia="Adobe Ming Std L" w:cs="Arial"/>
-          <w:b/>
-          <w:bCs/>
-          <w:color w:val="000000"/>
-          <w:kern w:val="0"/>
-          <w:szCs w:val="20"/>
-        </w:rPr>
-        <w:t>Research Mentor,</w:t>
-      </w:r>
-      <w:r>
-        <w:rPr>
-          <w:rFonts w:eastAsia="Adobe Ming Std L" w:cs="Arial"/>
-          <w:b/>
-          <w:bCs/>
-          <w:color w:val="000000"/>
-          <w:kern w:val="0"/>
-          <w:szCs w:val="20"/>
-        </w:rPr>
-        <w:t xml:space="preserve"> Associate Professor of Materials Science</w:t>
+        <w:t>Adam Elnagger, Senior Developer at Valetude, LLC.</w:t>
       </w:r>
     </w:p>
     <w:p>
@@ -2705,6 +2661,324 @@
         <w:spacing w:line="276" w:lineRule="auto"/>
         <w:rPr>
           <w:rFonts w:eastAsia="Adobe Ming Std L" w:cs="Arial"/>
+          <w:bCs/>
+          <w:color w:val="000000"/>
+          <w:kern w:val="0"/>
+          <w:szCs w:val="20"/>
+        </w:rPr>
+      </w:pPr>
+      <w:r>
+        <w:rPr>
+          <w:rFonts w:eastAsia="Adobe Ming Std L" w:cs="Arial"/>
+          <w:b/>
+          <w:bCs/>
+          <w:color w:val="000000"/>
+          <w:kern w:val="0"/>
+          <w:szCs w:val="20"/>
+        </w:rPr>
+        <w:tab/>
+      </w:r>
+      <w:r>
+        <w:rPr>
+          <w:rFonts w:eastAsia="Adobe Ming Std L" w:cs="Arial"/>
+          <w:b/>
+          <w:bCs/>
+          <w:color w:val="000000"/>
+          <w:kern w:val="0"/>
+          <w:szCs w:val="20"/>
+        </w:rPr>
+        <w:tab/>
+      </w:r>
+      <w:r>
+        <w:rPr>
+          <w:rFonts w:eastAsia="Adobe Ming Std L" w:cs="Arial"/>
+          <w:b/>
+          <w:bCs/>
+          <w:color w:val="000000"/>
+          <w:kern w:val="0"/>
+          <w:szCs w:val="20"/>
+        </w:rPr>
+        <w:tab/>
+      </w:r>
+      <w:r>
+        <w:rPr>
+          <w:rFonts w:eastAsia="Adobe Ming Std L" w:cs="Arial"/>
+          <w:bCs/>
+          <w:color w:val="000000"/>
+          <w:kern w:val="0"/>
+          <w:szCs w:val="20"/>
+        </w:rPr>
+        <w:t xml:space="preserve">Telephone: </w:t>
+      </w:r>
+      <w:r>
+        <w:rPr>
+          <w:rFonts w:eastAsia="Adobe Ming Std L" w:cs="Arial"/>
+          <w:bCs/>
+          <w:color w:val="000000"/>
+          <w:kern w:val="0"/>
+          <w:szCs w:val="20"/>
+        </w:rPr>
+        <w:tab/>
+      </w:r>
+      <w:r>
+        <w:rPr>
+          <w:rFonts w:eastAsia="Adobe Ming Std L" w:cs="Arial"/>
+          <w:b/>
+          <w:bCs/>
+          <w:color w:val="000000"/>
+          <w:kern w:val="0"/>
+          <w:szCs w:val="20"/>
+        </w:rPr>
+        <w:t>xxxx</w:t>
+      </w:r>
+      <w:r>
+        <w:rPr>
+          <w:rFonts w:eastAsia="Adobe Ming Std L" w:cs="Arial"/>
+          <w:b/>
+          <w:bCs/>
+          <w:color w:val="000000"/>
+          <w:kern w:val="0"/>
+          <w:szCs w:val="20"/>
+        </w:rPr>
+        <w:tab/>
+      </w:r>
+      <w:r>
+        <w:rPr>
+          <w:rFonts w:eastAsia="Adobe Ming Std L" w:cs="Arial"/>
+          <w:b/>
+          <w:bCs/>
+          <w:color w:val="000000"/>
+          <w:kern w:val="0"/>
+          <w:szCs w:val="20"/>
+        </w:rPr>
+        <w:tab/>
+      </w:r>
+      <w:r>
+        <w:rPr>
+          <w:rFonts w:eastAsia="Adobe Ming Std L" w:cs="Arial"/>
+          <w:b/>
+          <w:bCs/>
+          <w:color w:val="000000"/>
+          <w:kern w:val="0"/>
+          <w:szCs w:val="20"/>
+        </w:rPr>
+        <w:tab/>
+      </w:r>
+      <w:r>
+        <w:rPr>
+          <w:rFonts w:eastAsia="Adobe Ming Std L" w:cs="Arial"/>
+          <w:bCs/>
+          <w:color w:val="000000"/>
+          <w:kern w:val="0"/>
+          <w:szCs w:val="20"/>
+        </w:rPr>
+        <w:t>Email:</w:t>
+      </w:r>
+      <w:r>
+        <w:rPr>
+          <w:rFonts w:eastAsia="Adobe Ming Std L" w:cs="Arial"/>
+          <w:bCs/>
+          <w:color w:val="000000"/>
+          <w:kern w:val="0"/>
+          <w:szCs w:val="20"/>
+        </w:rPr>
+        <w:tab/>
+      </w:r>
+      <w:hyperlink r:id="rId6" w:history="1">
+        <w:r>
+          <w:rPr>
+            <w:rStyle w:val="Hyperlink"/>
+            <w:rFonts w:eastAsia="Adobe Ming Std L" w:cs="Arial"/>
+            <w:bCs/>
+            <w:kern w:val="0"/>
+            <w:szCs w:val="20"/>
+          </w:rPr>
+          <w:t>aelnagger@valetude.com</w:t>
+        </w:r>
+      </w:hyperlink>
+    </w:p>
+    <w:p>
+      <w:pPr>
+        <w:spacing w:line="276" w:lineRule="auto"/>
+        <w:rPr>
+          <w:rFonts w:eastAsia="Adobe Ming Std L" w:cs="Arial"/>
+          <w:bCs/>
+          <w:color w:val="000000"/>
+          <w:kern w:val="0"/>
+          <w:szCs w:val="20"/>
+        </w:rPr>
+      </w:pPr>
+      <w:r>
+        <w:rPr>
+          <w:rFonts w:eastAsia="Adobe Ming Std L" w:cs="Arial"/>
+          <w:bCs/>
+          <w:color w:val="000000"/>
+          <w:kern w:val="0"/>
+          <w:szCs w:val="20"/>
+        </w:rPr>
+        <w:tab/>
+      </w:r>
+      <w:r>
+        <w:rPr>
+          <w:rFonts w:eastAsia="Adobe Ming Std L" w:cs="Arial"/>
+          <w:bCs/>
+          <w:color w:val="000000"/>
+          <w:kern w:val="0"/>
+          <w:szCs w:val="20"/>
+        </w:rPr>
+        <w:tab/>
+      </w:r>
+      <w:r>
+        <w:rPr>
+          <w:rFonts w:eastAsia="Adobe Ming Std L" w:cs="Arial"/>
+          <w:bCs/>
+          <w:color w:val="000000"/>
+          <w:kern w:val="0"/>
+          <w:szCs w:val="20"/>
+        </w:rPr>
+        <w:tab/>
+        <w:t xml:space="preserve">Address: </w:t>
+      </w:r>
+      <w:r>
+        <w:rPr>
+          <w:rFonts w:eastAsia="Adobe Ming Std L" w:cs="Arial"/>
+          <w:bCs/>
+          <w:color w:val="000000"/>
+          <w:kern w:val="0"/>
+          <w:szCs w:val="20"/>
+        </w:rPr>
+        <w:tab/>
+        <w:t>401 Edgewater Drive</w:t>
+      </w:r>
+    </w:p>
+    <w:p>
+      <w:pPr>
+        <w:spacing w:line="276" w:lineRule="auto"/>
+        <w:ind w:left="2880" w:firstLine="720"/>
+        <w:rPr>
+          <w:rFonts w:eastAsia="Adobe Ming Std L" w:cs="Arial"/>
+          <w:bCs/>
+          <w:color w:val="000000"/>
+          <w:kern w:val="0"/>
+          <w:szCs w:val="20"/>
+        </w:rPr>
+      </w:pPr>
+      <w:r>
+        <w:rPr>
+          <w:rFonts w:eastAsia="Adobe Ming Std L" w:cs="Arial"/>
+          <w:bCs/>
+          <w:color w:val="000000"/>
+          <w:kern w:val="0"/>
+          <w:szCs w:val="20"/>
+        </w:rPr>
+        <w:t>Wakefield</w:t>
+      </w:r>
+      <w:r>
+        <w:rPr>
+          <w:rFonts w:eastAsia="Adobe Ming Std L" w:cs="Arial"/>
+          <w:bCs/>
+          <w:color w:val="000000"/>
+          <w:kern w:val="0"/>
+          <w:szCs w:val="20"/>
+        </w:rPr>
+        <w:t>,</w:t>
+      </w:r>
+      <w:r>
+        <w:rPr>
+          <w:rFonts w:eastAsia="Adobe Ming Std L" w:cs="Arial"/>
+          <w:bCs/>
+          <w:color w:val="000000"/>
+          <w:kern w:val="0"/>
+          <w:szCs w:val="20"/>
+        </w:rPr>
+        <w:t xml:space="preserve"> MA 01880</w:t>
+      </w:r>
+    </w:p>
+    <w:p>
+      <w:pPr>
+        <w:spacing w:before="100" w:beforeAutospacing="1" w:line="276" w:lineRule="auto"/>
+        <w:ind w:left="1440" w:firstLine="720"/>
+        <w:rPr>
+          <w:rFonts w:eastAsia="Adobe Ming Std L" w:cs="Arial"/>
+          <w:b/>
+          <w:bCs/>
+          <w:color w:val="000000"/>
+          <w:kern w:val="0"/>
+          <w:szCs w:val="20"/>
+        </w:rPr>
+      </w:pPr>
+      <w:r>
+        <w:rPr>
+          <w:rFonts w:eastAsia="Adobe Ming Std L" w:cs="Arial"/>
+          <w:b/>
+          <w:bCs/>
+          <w:color w:val="000000"/>
+          <w:kern w:val="0"/>
+          <w:szCs w:val="20"/>
+        </w:rPr>
+        <w:t>Debbie Chachra, Ph</w:t>
+      </w:r>
+      <w:r>
+        <w:rPr>
+          <w:rFonts w:eastAsia="Adobe Ming Std L" w:cs="Arial"/>
+          <w:b/>
+          <w:bCs/>
+          <w:color w:val="000000"/>
+          <w:kern w:val="0"/>
+          <w:szCs w:val="20"/>
+        </w:rPr>
+        <w:t>.D.</w:t>
+      </w:r>
+      <w:r>
+        <w:rPr>
+          <w:rFonts w:eastAsia="Adobe Ming Std L" w:cs="Arial"/>
+          <w:b/>
+          <w:bCs/>
+          <w:color w:val="000000"/>
+          <w:kern w:val="0"/>
+          <w:szCs w:val="20"/>
+        </w:rPr>
+        <w:t xml:space="preserve"> </w:t>
+      </w:r>
+      <w:r>
+        <w:rPr>
+          <w:rFonts w:eastAsia="Adobe Ming Std L" w:cs="Arial"/>
+          <w:b/>
+          <w:bCs/>
+          <w:color w:val="000000"/>
+          <w:kern w:val="0"/>
+          <w:szCs w:val="20"/>
+        </w:rPr>
+        <w:t xml:space="preserve">– </w:t>
+      </w:r>
+      <w:r>
+        <w:rPr>
+          <w:rFonts w:eastAsia="Adobe Ming Std L" w:cs="Arial"/>
+          <w:b/>
+          <w:bCs/>
+          <w:color w:val="000000"/>
+          <w:kern w:val="0"/>
+          <w:szCs w:val="20"/>
+        </w:rPr>
+        <w:t>Research Mentor,</w:t>
+      </w:r>
+      <w:r>
+        <w:rPr>
+          <w:rFonts w:eastAsia="Adobe Ming Std L" w:cs="Arial"/>
+          <w:b/>
+          <w:bCs/>
+          <w:color w:val="000000"/>
+          <w:kern w:val="0"/>
+          <w:szCs w:val="20"/>
+        </w:rPr>
+        <w:t xml:space="preserve"> Associate Professor of Materials Science</w:t>
+      </w:r>
+    </w:p>
+    <w:p>
+      <w:pPr>
+        <w:spacing w:line="276" w:lineRule="auto"/>
+        <w:rPr>
+          <w:rFonts w:eastAsia="Adobe Ming Std L" w:cs="Arial"/>
           <w:color w:val="000000"/>
           <w:kern w:val="0"/>
           <w:szCs w:val="20"/>
@@ -2799,7 +3073,7 @@
         </w:rPr>
         <w:tab/>
       </w:r>
-      <w:hyperlink r:id="rId6" w:history="1">
+      <w:hyperlink r:id="rId7" w:history="1">
         <w:r>
           <w:rPr>
             <w:rStyle w:val="Hyperlink"/>
@@ -2887,741 +3161,6 @@
           <w:szCs w:val="20"/>
         </w:rPr>
         <w:t>Needham, MA 02492</w:t>
-      </w:r>
-    </w:p>
-    <w:p>
-      <w:pPr>
-        <w:spacing w:before="100" w:beforeAutospacing="1" w:line="276" w:lineRule="auto"/>
-        <w:ind w:left="1440" w:firstLine="720"/>
-        <w:rPr>
-          <w:rFonts w:eastAsia="Adobe Ming Std L" w:cs="Arial"/>
-          <w:b/>
-          <w:bCs/>
-          <w:color w:val="000000"/>
-          <w:kern w:val="0"/>
-          <w:szCs w:val="20"/>
-        </w:rPr>
-      </w:pPr>
-      <w:r>
-        <w:rPr>
-          <w:rFonts w:eastAsia="Adobe Ming Std L" w:cs="Arial"/>
-          <w:b/>
-          <w:bCs/>
-          <w:color w:val="000000"/>
-          <w:kern w:val="0"/>
-          <w:szCs w:val="20"/>
-        </w:rPr>
-        <w:t xml:space="preserve">Sheryl </w:t>
-      </w:r>
-      <w:proofErr w:type="spellStart"/>
-      <w:r>
-        <w:rPr>
-          <w:rFonts w:eastAsia="Adobe Ming Std L" w:cs="Arial"/>
-          <w:b/>
-          <w:bCs/>
-          <w:color w:val="000000"/>
-          <w:kern w:val="0"/>
-          <w:szCs w:val="20"/>
-        </w:rPr>
-        <w:t>Seefeldt</w:t>
-      </w:r>
-      <w:proofErr w:type="spellEnd"/>
-      <w:r>
-        <w:rPr>
-          <w:rFonts w:eastAsia="Adobe Ming Std L" w:cs="Arial"/>
-          <w:b/>
-          <w:bCs/>
-          <w:color w:val="000000"/>
-          <w:kern w:val="0"/>
-          <w:szCs w:val="20"/>
-        </w:rPr>
-        <w:t xml:space="preserve"> – Superior Diesel </w:t>
-      </w:r>
-      <w:r>
-        <w:rPr>
-          <w:rFonts w:eastAsia="Adobe Ming Std L" w:cs="Arial"/>
-          <w:b/>
-          <w:bCs/>
-          <w:color w:val="000000"/>
-          <w:kern w:val="0"/>
-          <w:szCs w:val="20"/>
-        </w:rPr>
-        <w:t xml:space="preserve">Inc. </w:t>
-      </w:r>
-      <w:r>
-        <w:rPr>
-          <w:rFonts w:eastAsia="Adobe Ming Std L" w:cs="Arial"/>
-          <w:b/>
-          <w:bCs/>
-          <w:color w:val="000000"/>
-          <w:kern w:val="0"/>
-          <w:szCs w:val="20"/>
-        </w:rPr>
-        <w:t>I</w:t>
-      </w:r>
-      <w:r>
-        <w:rPr>
-          <w:rFonts w:eastAsia="Adobe Ming Std L" w:cs="Arial"/>
-          <w:b/>
-          <w:bCs/>
-          <w:color w:val="000000"/>
-          <w:kern w:val="0"/>
-          <w:szCs w:val="20"/>
-        </w:rPr>
-        <w:t>ntern Coordinator</w:t>
-      </w:r>
-    </w:p>
-    <w:p>
-      <w:pPr>
-        <w:spacing w:line="276" w:lineRule="auto"/>
-        <w:rPr>
-          <w:rFonts w:eastAsia="Adobe Ming Std L" w:cs="Arial"/>
-          <w:color w:val="000000"/>
-          <w:kern w:val="0"/>
-          <w:szCs w:val="20"/>
-        </w:rPr>
-      </w:pPr>
-      <w:r>
-        <w:rPr>
-          <w:rFonts w:eastAsia="Adobe Ming Std L" w:cs="Arial"/>
-          <w:b/>
-          <w:bCs/>
-          <w:color w:val="000000"/>
-          <w:kern w:val="0"/>
-          <w:szCs w:val="20"/>
-        </w:rPr>
-        <w:tab/>
-      </w:r>
-      <w:r>
-        <w:rPr>
-          <w:rFonts w:eastAsia="Adobe Ming Std L" w:cs="Arial"/>
-          <w:b/>
-          <w:bCs/>
-          <w:color w:val="000000"/>
-          <w:kern w:val="0"/>
-          <w:szCs w:val="20"/>
-        </w:rPr>
-        <w:tab/>
-      </w:r>
-      <w:r>
-        <w:rPr>
-          <w:rFonts w:eastAsia="Adobe Ming Std L" w:cs="Arial"/>
-          <w:b/>
-          <w:bCs/>
-          <w:color w:val="000000"/>
-          <w:kern w:val="0"/>
-          <w:szCs w:val="20"/>
-        </w:rPr>
-        <w:tab/>
-      </w:r>
-      <w:r>
-        <w:rPr>
-          <w:rFonts w:eastAsia="Adobe Ming Std L" w:cs="Arial"/>
-          <w:color w:val="000000"/>
-          <w:kern w:val="0"/>
-          <w:szCs w:val="20"/>
-        </w:rPr>
-        <w:t xml:space="preserve">Telephone: </w:t>
-      </w:r>
-      <w:r>
-        <w:rPr>
-          <w:rFonts w:eastAsia="Adobe Ming Std L" w:cs="Arial"/>
-          <w:color w:val="000000"/>
-          <w:kern w:val="0"/>
-          <w:szCs w:val="20"/>
-        </w:rPr>
-        <w:tab/>
-      </w:r>
-      <w:r>
-        <w:rPr>
-          <w:rFonts w:eastAsia="Adobe Ming Std L" w:cs="Arial"/>
-          <w:color w:val="000000"/>
-          <w:kern w:val="0"/>
-          <w:szCs w:val="20"/>
-        </w:rPr>
-        <w:t xml:space="preserve">(715) 365 </w:t>
-      </w:r>
-      <w:r>
-        <w:rPr>
-          <w:rFonts w:eastAsia="Adobe Ming Std L" w:cs="Arial"/>
-          <w:color w:val="000000"/>
-          <w:kern w:val="0"/>
-          <w:szCs w:val="20"/>
-        </w:rPr>
-        <w:t>0500</w:t>
-      </w:r>
-      <w:r>
-        <w:rPr>
-          <w:rFonts w:eastAsia="Adobe Ming Std L" w:cs="Arial"/>
-          <w:color w:val="000000"/>
-          <w:kern w:val="0"/>
-          <w:szCs w:val="20"/>
-        </w:rPr>
-        <w:tab/>
-      </w:r>
-      <w:r>
-        <w:rPr>
-          <w:rFonts w:eastAsia="Adobe Ming Std L" w:cs="Arial"/>
-          <w:color w:val="000000"/>
-          <w:kern w:val="0"/>
-          <w:szCs w:val="20"/>
-        </w:rPr>
-        <w:tab/>
-        <w:t xml:space="preserve">Email: </w:t>
-      </w:r>
-      <w:r>
-        <w:rPr>
-          <w:rFonts w:eastAsia="Adobe Ming Std L" w:cs="Arial"/>
-          <w:color w:val="000000"/>
-          <w:kern w:val="0"/>
-          <w:szCs w:val="20"/>
-        </w:rPr>
-        <w:tab/>
-      </w:r>
-      <w:hyperlink r:id="rId7" w:history="1">
-        <w:r>
-          <w:rPr>
-            <w:rStyle w:val="Hyperlink"/>
-            <w:rFonts w:eastAsia="Adobe Ming Std L" w:cs="Arial"/>
-            <w:kern w:val="0"/>
-            <w:szCs w:val="20"/>
-          </w:rPr>
-          <w:t>sheryl.seefeldt@sdiesel.com</w:t>
-        </w:r>
-      </w:hyperlink>
-    </w:p>
-    <w:p>
-      <w:pPr>
-        <w:spacing w:line="276" w:lineRule="auto"/>
-        <w:rPr>
-          <w:rFonts w:eastAsia="Adobe Ming Std L" w:cs="Arial"/>
-          <w:color w:val="000000"/>
-          <w:kern w:val="0"/>
-          <w:szCs w:val="20"/>
-        </w:rPr>
-      </w:pPr>
-      <w:r>
-        <w:rPr>
-          <w:rFonts w:eastAsia="Adobe Ming Std L" w:cs="Arial"/>
-          <w:color w:val="000000"/>
-          <w:kern w:val="0"/>
-          <w:szCs w:val="20"/>
-        </w:rPr>
-        <w:tab/>
-      </w:r>
-      <w:r>
-        <w:rPr>
-          <w:rFonts w:eastAsia="Adobe Ming Std L" w:cs="Arial"/>
-          <w:color w:val="000000"/>
-          <w:kern w:val="0"/>
-          <w:szCs w:val="20"/>
-        </w:rPr>
-        <w:tab/>
-      </w:r>
-      <w:r>
-        <w:rPr>
-          <w:rFonts w:eastAsia="Adobe Ming Std L" w:cs="Arial"/>
-          <w:color w:val="000000"/>
-          <w:kern w:val="0"/>
-          <w:szCs w:val="20"/>
-        </w:rPr>
-        <w:tab/>
-        <w:t>Address:</w:t>
-      </w:r>
-      <w:r>
-        <w:rPr>
-          <w:rFonts w:eastAsia="Adobe Ming Std L" w:cs="Arial"/>
-          <w:color w:val="000000"/>
-          <w:kern w:val="0"/>
-          <w:szCs w:val="20"/>
-        </w:rPr>
-        <w:tab/>
-        <w:t>Superior Diesel Inc.</w:t>
-      </w:r>
-    </w:p>
-    <w:p>
-      <w:pPr>
-        <w:spacing w:line="276" w:lineRule="auto"/>
-        <w:ind w:left="2880" w:firstLine="720"/>
-        <w:rPr>
-          <w:rFonts w:eastAsia="Adobe Ming Std L" w:cs="Arial"/>
-          <w:color w:val="000000"/>
-          <w:kern w:val="0"/>
-          <w:szCs w:val="20"/>
-        </w:rPr>
-      </w:pPr>
-      <w:r>
-        <w:rPr>
-          <w:rFonts w:eastAsia="Adobe Ming Std L" w:cs="Arial"/>
-          <w:color w:val="000000"/>
-          <w:kern w:val="0"/>
-          <w:szCs w:val="20"/>
-        </w:rPr>
-        <w:t>3250 S</w:t>
-      </w:r>
-      <w:r>
-        <w:rPr>
-          <w:rFonts w:eastAsia="Adobe Ming Std L" w:cs="Arial"/>
-          <w:color w:val="000000"/>
-          <w:kern w:val="0"/>
-          <w:szCs w:val="20"/>
-        </w:rPr>
-        <w:t>outh</w:t>
-      </w:r>
-      <w:r>
-        <w:rPr>
-          <w:rFonts w:eastAsia="Adobe Ming Std L" w:cs="Arial"/>
-          <w:color w:val="000000"/>
-          <w:kern w:val="0"/>
-          <w:szCs w:val="20"/>
-        </w:rPr>
-        <w:t xml:space="preserve"> Fox Ranch Rd.</w:t>
-      </w:r>
-    </w:p>
-    <w:p>
-      <w:pPr>
-        <w:spacing w:after="100" w:afterAutospacing="1" w:line="276" w:lineRule="auto"/>
-        <w:ind w:left="2880" w:firstLine="720"/>
-        <w:rPr>
-          <w:rFonts w:eastAsia="Adobe Ming Std L" w:cs="Arial"/>
-          <w:color w:val="000000"/>
-          <w:kern w:val="0"/>
-          <w:szCs w:val="20"/>
-        </w:rPr>
-      </w:pPr>
-      <w:r>
-        <w:rPr>
-          <w:rFonts w:eastAsia="Adobe Ming Std L" w:cs="Arial"/>
-          <w:color w:val="000000"/>
-          <w:kern w:val="0"/>
-          <w:szCs w:val="20"/>
-        </w:rPr>
-        <w:t>Rhinelander, WI 54501</w:t>
-      </w:r>
-    </w:p>
-    <w:p>
-      <w:pPr>
-        <w:spacing w:line="276" w:lineRule="auto"/>
-        <w:ind w:left="1440" w:firstLine="720"/>
-        <w:rPr>
-          <w:rFonts w:eastAsia="Adobe Ming Std L" w:cs="Arial"/>
-          <w:b/>
-          <w:color w:val="000000"/>
-          <w:kern w:val="0"/>
-          <w:sz w:val="28"/>
-          <w:szCs w:val="27"/>
-        </w:rPr>
-      </w:pPr>
-      <w:r>
-        <w:rPr>
-          <w:rFonts w:eastAsia="Adobe Ming Std L" w:cs="Arial"/>
-          <w:b/>
-          <w:bCs/>
-          <w:color w:val="000000"/>
-          <w:kern w:val="0"/>
-          <w:szCs w:val="20"/>
-        </w:rPr>
-        <w:t xml:space="preserve">David Ditzler </w:t>
-      </w:r>
-      <w:r>
-        <w:rPr>
-          <w:rFonts w:eastAsia="Adobe Ming Std L" w:cs="Arial"/>
-          <w:b/>
-          <w:bCs/>
-          <w:color w:val="000000"/>
-          <w:kern w:val="0"/>
-          <w:szCs w:val="20"/>
-        </w:rPr>
-        <w:t xml:space="preserve">– </w:t>
-      </w:r>
-      <w:r>
-        <w:rPr>
-          <w:rFonts w:eastAsia="Adobe Ming Std L" w:cs="Arial"/>
-          <w:b/>
-          <w:color w:val="000000"/>
-          <w:kern w:val="0"/>
-          <w:szCs w:val="20"/>
-        </w:rPr>
-        <w:t>R</w:t>
-      </w:r>
-      <w:r>
-        <w:rPr>
-          <w:rFonts w:eastAsia="Adobe Ming Std L" w:cs="Arial"/>
-          <w:b/>
-          <w:color w:val="000000"/>
-          <w:kern w:val="0"/>
-          <w:szCs w:val="20"/>
-        </w:rPr>
-        <w:t xml:space="preserve">hinelander </w:t>
-      </w:r>
-      <w:r>
-        <w:rPr>
-          <w:rFonts w:eastAsia="Adobe Ming Std L" w:cs="Arial"/>
-          <w:b/>
-          <w:color w:val="000000"/>
-          <w:kern w:val="0"/>
-          <w:szCs w:val="20"/>
-        </w:rPr>
-        <w:t>H</w:t>
-      </w:r>
-      <w:r>
-        <w:rPr>
-          <w:rFonts w:eastAsia="Adobe Ming Std L" w:cs="Arial"/>
-          <w:b/>
-          <w:color w:val="000000"/>
-          <w:kern w:val="0"/>
-          <w:szCs w:val="20"/>
-        </w:rPr>
-        <w:t xml:space="preserve">igh </w:t>
-      </w:r>
-      <w:r>
-        <w:rPr>
-          <w:rFonts w:eastAsia="Adobe Ming Std L" w:cs="Arial"/>
-          <w:b/>
-          <w:color w:val="000000"/>
-          <w:kern w:val="0"/>
-          <w:szCs w:val="20"/>
-        </w:rPr>
-        <w:t>S</w:t>
-      </w:r>
-      <w:r>
-        <w:rPr>
-          <w:rFonts w:eastAsia="Adobe Ming Std L" w:cs="Arial"/>
-          <w:b/>
-          <w:color w:val="000000"/>
-          <w:kern w:val="0"/>
-          <w:szCs w:val="20"/>
-        </w:rPr>
-        <w:t>chool</w:t>
-      </w:r>
-      <w:r>
-        <w:rPr>
-          <w:rFonts w:eastAsia="Adobe Ming Std L" w:cs="Arial"/>
-          <w:b/>
-          <w:color w:val="000000"/>
-          <w:kern w:val="0"/>
-          <w:szCs w:val="20"/>
-        </w:rPr>
-        <w:t xml:space="preserve"> </w:t>
-      </w:r>
-      <w:r>
-        <w:rPr>
-          <w:rFonts w:eastAsia="Adobe Ming Std L" w:cs="Arial"/>
-          <w:b/>
-          <w:color w:val="000000"/>
-          <w:kern w:val="0"/>
-          <w:szCs w:val="20"/>
-        </w:rPr>
-        <w:t>Principal</w:t>
-      </w:r>
-    </w:p>
-    <w:p>
-      <w:pPr>
-        <w:spacing w:line="276" w:lineRule="auto"/>
-        <w:rPr>
-          <w:rStyle w:val="Hyperlink"/>
-          <w:rFonts w:eastAsia="Adobe Ming Std L" w:cs="Arial"/>
-          <w:kern w:val="0"/>
-          <w:szCs w:val="20"/>
-          <w:shd w:val="clear" w:color="auto" w:fill="FFFFFF"/>
-        </w:rPr>
-      </w:pPr>
-      <w:r>
-        <w:rPr>
-          <w:rFonts w:eastAsia="Adobe Ming Std L" w:cs="Arial"/>
-          <w:b/>
-          <w:bCs/>
-          <w:color w:val="000000"/>
-          <w:kern w:val="0"/>
-          <w:szCs w:val="20"/>
-        </w:rPr>
-        <w:tab/>
-      </w:r>
-      <w:r>
-        <w:rPr>
-          <w:rFonts w:eastAsia="Adobe Ming Std L" w:cs="Arial"/>
-          <w:b/>
-          <w:bCs/>
-          <w:color w:val="000000"/>
-          <w:kern w:val="0"/>
-          <w:szCs w:val="20"/>
-        </w:rPr>
-        <w:tab/>
-      </w:r>
-      <w:r>
-        <w:rPr>
-          <w:rFonts w:eastAsia="Adobe Ming Std L" w:cs="Arial"/>
-          <w:b/>
-          <w:bCs/>
-          <w:color w:val="000000"/>
-          <w:kern w:val="0"/>
-          <w:szCs w:val="20"/>
-        </w:rPr>
-        <w:tab/>
-      </w:r>
-      <w:r>
-        <w:rPr>
-          <w:rFonts w:eastAsia="Adobe Ming Std L" w:cs="Arial"/>
-          <w:color w:val="000000"/>
-          <w:kern w:val="0"/>
-          <w:szCs w:val="20"/>
-        </w:rPr>
-        <w:t xml:space="preserve">Telephone: </w:t>
-      </w:r>
-      <w:r>
-        <w:rPr>
-          <w:rFonts w:eastAsia="Adobe Ming Std L" w:cs="Arial"/>
-          <w:color w:val="000000"/>
-          <w:kern w:val="0"/>
-          <w:szCs w:val="20"/>
-        </w:rPr>
-        <w:tab/>
-      </w:r>
-      <w:r>
-        <w:rPr>
-          <w:rFonts w:eastAsia="Adobe Ming Std L" w:cs="Arial"/>
-          <w:color w:val="000000"/>
-          <w:kern w:val="0"/>
-          <w:szCs w:val="20"/>
-        </w:rPr>
-        <w:t xml:space="preserve">(715) 365 </w:t>
-      </w:r>
-      <w:r>
-        <w:rPr>
-          <w:rFonts w:eastAsia="Adobe Ming Std L" w:cs="Arial"/>
-          <w:color w:val="000000"/>
-          <w:kern w:val="0"/>
-          <w:szCs w:val="20"/>
-        </w:rPr>
-        <w:t>9500</w:t>
-      </w:r>
-      <w:r>
-        <w:rPr>
-          <w:rFonts w:eastAsia="Adobe Ming Std L" w:cs="Arial"/>
-          <w:color w:val="000000"/>
-          <w:kern w:val="0"/>
-          <w:szCs w:val="20"/>
-        </w:rPr>
-        <w:tab/>
-      </w:r>
-      <w:r>
-        <w:rPr>
-          <w:rFonts w:eastAsia="Adobe Ming Std L" w:cs="Arial"/>
-          <w:color w:val="000000"/>
-          <w:kern w:val="0"/>
-          <w:szCs w:val="20"/>
-        </w:rPr>
-        <w:tab/>
-        <w:t xml:space="preserve">Email: </w:t>
-      </w:r>
-      <w:r>
-        <w:rPr>
-          <w:rFonts w:eastAsia="Adobe Ming Std L" w:cs="Arial"/>
-          <w:color w:val="000000"/>
-          <w:kern w:val="0"/>
-          <w:szCs w:val="20"/>
-        </w:rPr>
-        <w:tab/>
-      </w:r>
-      <w:hyperlink r:id="rId8" w:history="1">
-        <w:r>
-          <w:rPr>
-            <w:rStyle w:val="Hyperlink"/>
-            <w:rFonts w:eastAsia="Adobe Ming Std L" w:cs="Arial"/>
-            <w:kern w:val="0"/>
-            <w:szCs w:val="20"/>
-            <w:shd w:val="clear" w:color="auto" w:fill="FFFFFF"/>
-          </w:rPr>
-          <w:t>ditzldav@rhinelander.k12.wi.us</w:t>
-        </w:r>
-      </w:hyperlink>
-    </w:p>
-    <w:p>
-      <w:pPr>
-        <w:spacing w:line="276" w:lineRule="auto"/>
-        <w:rPr>
-          <w:rFonts w:eastAsia="Adobe Ming Std L" w:cs="Arial"/>
-          <w:color w:val="000000"/>
-          <w:kern w:val="0"/>
-          <w:szCs w:val="20"/>
-        </w:rPr>
-      </w:pPr>
-      <w:r>
-        <w:rPr>
-          <w:rFonts w:eastAsia="Adobe Ming Std L" w:cs="Arial"/>
-          <w:color w:val="000000"/>
-          <w:kern w:val="0"/>
-          <w:szCs w:val="20"/>
-        </w:rPr>
-        <w:tab/>
-      </w:r>
-      <w:r>
-        <w:rPr>
-          <w:rFonts w:eastAsia="Adobe Ming Std L" w:cs="Arial"/>
-          <w:color w:val="000000"/>
-          <w:kern w:val="0"/>
-          <w:szCs w:val="20"/>
-        </w:rPr>
-        <w:tab/>
-      </w:r>
-      <w:r>
-        <w:rPr>
-          <w:rFonts w:eastAsia="Adobe Ming Std L" w:cs="Arial"/>
-          <w:color w:val="000000"/>
-          <w:kern w:val="0"/>
-          <w:szCs w:val="20"/>
-        </w:rPr>
-        <w:tab/>
-        <w:t>Address:</w:t>
-      </w:r>
-      <w:r>
-        <w:rPr>
-          <w:rFonts w:eastAsia="Adobe Ming Std L" w:cs="Arial"/>
-          <w:color w:val="000000"/>
-          <w:kern w:val="0"/>
-          <w:szCs w:val="20"/>
-        </w:rPr>
-        <w:tab/>
-        <w:t>Rhinelander High School</w:t>
-      </w:r>
-    </w:p>
-    <w:p>
-      <w:pPr>
-        <w:spacing w:line="276" w:lineRule="auto"/>
-        <w:rPr>
-          <w:rFonts w:eastAsia="Adobe Ming Std L" w:cs="Arial"/>
-          <w:color w:val="000000"/>
-          <w:kern w:val="0"/>
-          <w:szCs w:val="20"/>
-        </w:rPr>
-      </w:pPr>
-      <w:r>
-        <w:rPr>
-          <w:rFonts w:eastAsia="Adobe Ming Std L" w:cs="Arial"/>
-          <w:color w:val="000000"/>
-          <w:kern w:val="0"/>
-          <w:szCs w:val="20"/>
-        </w:rPr>
-        <w:tab/>
-      </w:r>
-      <w:r>
-        <w:rPr>
-          <w:rFonts w:eastAsia="Adobe Ming Std L" w:cs="Arial"/>
-          <w:color w:val="000000"/>
-          <w:kern w:val="0"/>
-          <w:szCs w:val="20"/>
-        </w:rPr>
-        <w:tab/>
-      </w:r>
-      <w:r>
-        <w:rPr>
-          <w:rFonts w:eastAsia="Adobe Ming Std L" w:cs="Arial"/>
-          <w:color w:val="000000"/>
-          <w:kern w:val="0"/>
-          <w:szCs w:val="20"/>
-        </w:rPr>
-        <w:tab/>
-      </w:r>
-      <w:r>
-        <w:rPr>
-          <w:rFonts w:eastAsia="Adobe Ming Std L" w:cs="Arial"/>
-          <w:color w:val="000000"/>
-          <w:kern w:val="0"/>
-          <w:szCs w:val="20"/>
-        </w:rPr>
-        <w:tab/>
-      </w:r>
-      <w:r>
-        <w:rPr>
-          <w:rFonts w:eastAsia="Adobe Ming Std L" w:cs="Arial"/>
-          <w:color w:val="000000"/>
-          <w:kern w:val="0"/>
-          <w:szCs w:val="20"/>
-        </w:rPr>
-        <w:tab/>
-      </w:r>
-      <w:r>
-        <w:rPr>
-          <w:rFonts w:eastAsia="Adobe Ming Std L" w:cs="Arial"/>
-          <w:color w:val="000000"/>
-          <w:kern w:val="0"/>
-          <w:szCs w:val="20"/>
-        </w:rPr>
-        <w:t>605 Coolidge Ave</w:t>
-      </w:r>
-      <w:r>
-        <w:rPr>
-          <w:rFonts w:eastAsia="Adobe Ming Std L" w:cs="Arial"/>
-          <w:color w:val="000000"/>
-          <w:kern w:val="0"/>
-          <w:szCs w:val="20"/>
-        </w:rPr>
-        <w:t>.</w:t>
-      </w:r>
-    </w:p>
-    <w:p>
-      <w:pPr>
-        <w:spacing w:after="100" w:afterAutospacing="1" w:line="276" w:lineRule="auto"/>
-        <w:rPr>
-          <w:rFonts w:eastAsia="Adobe Ming Std L" w:cs="Arial"/>
-          <w:color w:val="000000"/>
-          <w:kern w:val="0"/>
-          <w:szCs w:val="20"/>
-        </w:rPr>
-      </w:pPr>
-      <w:r>
-        <w:rPr>
-          <w:rFonts w:eastAsia="Adobe Ming Std L" w:cs="Arial"/>
-          <w:color w:val="000000"/>
-          <w:kern w:val="0"/>
-          <w:szCs w:val="20"/>
-        </w:rPr>
-        <w:tab/>
-      </w:r>
-      <w:r>
-        <w:rPr>
-          <w:rFonts w:eastAsia="Adobe Ming Std L" w:cs="Arial"/>
-          <w:color w:val="000000"/>
-          <w:kern w:val="0"/>
-          <w:szCs w:val="20"/>
-        </w:rPr>
-        <w:tab/>
-      </w:r>
-      <w:r>
-        <w:rPr>
-          <w:rFonts w:eastAsia="Adobe Ming Std L" w:cs="Arial"/>
-          <w:color w:val="000000"/>
-          <w:kern w:val="0"/>
-          <w:szCs w:val="20"/>
-        </w:rPr>
-        <w:tab/>
-      </w:r>
-      <w:r>
-        <w:rPr>
-          <w:rFonts w:eastAsia="Adobe Ming Std L" w:cs="Arial"/>
-          <w:color w:val="000000"/>
-          <w:kern w:val="0"/>
-          <w:szCs w:val="20"/>
-        </w:rPr>
-        <w:tab/>
-      </w:r>
-      <w:r>
-        <w:rPr>
-          <w:rFonts w:eastAsia="Adobe Ming Std L" w:cs="Arial"/>
-          <w:color w:val="000000"/>
-          <w:kern w:val="0"/>
-          <w:szCs w:val="20"/>
-        </w:rPr>
-        <w:tab/>
-      </w:r>
-      <w:r>
-        <w:rPr>
-          <w:rFonts w:eastAsia="Adobe Ming Std L" w:cs="Arial"/>
-          <w:color w:val="000000"/>
-          <w:kern w:val="0"/>
-          <w:szCs w:val="20"/>
-        </w:rPr>
-        <w:t>Rhinelander, WI 54501</w:t>
       </w:r>
     </w:p>
     <w:sectPr>
@@ -3636,7 +3175,7 @@
 
 <file path=word/numbering.xml><?xml version="1.0" encoding="utf-8"?>
 <w:numbering xmlns:wpc="http://schemas.microsoft.com/office/word/2010/wordprocessingCanvas" xmlns:mc="http://schemas.openxmlformats.org/markup-compatibility/2006" xmlns:o="urn:schemas-microsoft-com:office:office" xmlns:r="http://schemas.openxmlformats.org/officeDocument/2006/relationships" xmlns:m="http://schemas.openxmlformats.org/officeDocument/2006/math" xmlns:v="urn:schemas-microsoft-com:vml" xmlns:wp14="http://schemas.microsoft.com/office/word/2010/wordprocessingDrawing" xmlns:wp="http://schemas.openxmlformats.org/drawingml/2006/wordprocessingDrawing" xmlns:w10="urn:schemas-microsoft-com:office:word" xmlns:w="http://schemas.openxmlformats.org/wordprocessingml/2006/main" xmlns:w14="http://schemas.microsoft.com/office/word/2010/wordml" xmlns:w15="http://schemas.microsoft.com/office/word/2012/wordml" xmlns:wpg="http://schemas.microsoft.com/office/word/2010/wordprocessingGroup" xmlns:wpi="http://schemas.microsoft.com/office/word/2010/wordprocessingInk" xmlns:wne="http://schemas.microsoft.com/office/word/2006/wordml" xmlns:wps="http://schemas.microsoft.com/office/word/2010/wordprocessingShape" mc:Ignorable="w14 w15 wp14">
-  <w:abstractNum w:abstractNumId="0">
+  <w:abstractNum w:abstractNumId="0" w15:restartNumberingAfterBreak="0">
     <w:nsid w:val="007C535A"/>
     <w:multiLevelType w:val="multilevel"/>
     <w:tmpl w:val="71B2473A"/>
@@ -3785,7 +3324,7 @@
       </w:rPr>
     </w:lvl>
   </w:abstractNum>
-  <w:abstractNum w:abstractNumId="1">
+  <w:abstractNum w:abstractNumId="1" w15:restartNumberingAfterBreak="0">
     <w:nsid w:val="007F2E9D"/>
     <w:multiLevelType w:val="multilevel"/>
     <w:tmpl w:val="A2F40EFE"/>
@@ -3934,7 +3473,7 @@
       </w:rPr>
     </w:lvl>
   </w:abstractNum>
-  <w:abstractNum w:abstractNumId="2">
+  <w:abstractNum w:abstractNumId="2" w15:restartNumberingAfterBreak="0">
     <w:nsid w:val="0293695D"/>
     <w:multiLevelType w:val="multilevel"/>
     <w:tmpl w:val="3F7015EC"/>
@@ -4083,7 +3622,7 @@
       </w:rPr>
     </w:lvl>
   </w:abstractNum>
-  <w:abstractNum w:abstractNumId="3">
+  <w:abstractNum w:abstractNumId="3" w15:restartNumberingAfterBreak="0">
     <w:nsid w:val="04E213A2"/>
     <w:multiLevelType w:val="multilevel"/>
     <w:tmpl w:val="AC3263FA"/>
@@ -4232,7 +3771,7 @@
       </w:rPr>
     </w:lvl>
   </w:abstractNum>
-  <w:abstractNum w:abstractNumId="4">
+  <w:abstractNum w:abstractNumId="4" w15:restartNumberingAfterBreak="0">
     <w:nsid w:val="0D3900D8"/>
     <w:multiLevelType w:val="hybridMultilevel"/>
     <w:tmpl w:val="3FE22528"/>
@@ -4345,7 +3884,7 @@
       </w:rPr>
     </w:lvl>
   </w:abstractNum>
-  <w:abstractNum w:abstractNumId="5">
+  <w:abstractNum w:abstractNumId="5" w15:restartNumberingAfterBreak="0">
     <w:nsid w:val="158011D0"/>
     <w:multiLevelType w:val="hybridMultilevel"/>
     <w:tmpl w:val="1D7EC092"/>
@@ -4458,7 +3997,7 @@
       </w:rPr>
     </w:lvl>
   </w:abstractNum>
-  <w:abstractNum w:abstractNumId="6">
+  <w:abstractNum w:abstractNumId="6" w15:restartNumberingAfterBreak="0">
     <w:nsid w:val="170F4018"/>
     <w:multiLevelType w:val="hybridMultilevel"/>
     <w:tmpl w:val="2C5C1842"/>
@@ -4571,7 +4110,7 @@
       </w:rPr>
     </w:lvl>
   </w:abstractNum>
-  <w:abstractNum w:abstractNumId="7">
+  <w:abstractNum w:abstractNumId="7" w15:restartNumberingAfterBreak="0">
     <w:nsid w:val="17582D46"/>
     <w:multiLevelType w:val="hybridMultilevel"/>
     <w:tmpl w:val="31C4BDCA"/>
@@ -4684,7 +4223,7 @@
       </w:rPr>
     </w:lvl>
   </w:abstractNum>
-  <w:abstractNum w:abstractNumId="8">
+  <w:abstractNum w:abstractNumId="8" w15:restartNumberingAfterBreak="0">
     <w:nsid w:val="17A83AB0"/>
     <w:multiLevelType w:val="hybridMultilevel"/>
     <w:tmpl w:val="8582628A"/>
@@ -4797,7 +4336,7 @@
       </w:rPr>
     </w:lvl>
   </w:abstractNum>
-  <w:abstractNum w:abstractNumId="9">
+  <w:abstractNum w:abstractNumId="9" w15:restartNumberingAfterBreak="0">
     <w:nsid w:val="2163048B"/>
     <w:multiLevelType w:val="hybridMultilevel"/>
     <w:tmpl w:val="E044420C"/>
@@ -4910,7 +4449,7 @@
       </w:rPr>
     </w:lvl>
   </w:abstractNum>
-  <w:abstractNum w:abstractNumId="10">
+  <w:abstractNum w:abstractNumId="10" w15:restartNumberingAfterBreak="0">
     <w:nsid w:val="21AD1B2E"/>
     <w:multiLevelType w:val="multilevel"/>
     <w:tmpl w:val="DE48328C"/>
@@ -5059,7 +4598,7 @@
       </w:rPr>
     </w:lvl>
   </w:abstractNum>
-  <w:abstractNum w:abstractNumId="11">
+  <w:abstractNum w:abstractNumId="11" w15:restartNumberingAfterBreak="0">
     <w:nsid w:val="225E2D75"/>
     <w:multiLevelType w:val="hybridMultilevel"/>
     <w:tmpl w:val="483C8A3A"/>
@@ -5172,7 +4711,7 @@
       </w:rPr>
     </w:lvl>
   </w:abstractNum>
-  <w:abstractNum w:abstractNumId="12">
+  <w:abstractNum w:abstractNumId="12" w15:restartNumberingAfterBreak="0">
     <w:nsid w:val="26E85EE6"/>
     <w:multiLevelType w:val="hybridMultilevel"/>
     <w:tmpl w:val="9418E8F2"/>
@@ -5285,7 +4824,7 @@
       </w:rPr>
     </w:lvl>
   </w:abstractNum>
-  <w:abstractNum w:abstractNumId="13">
+  <w:abstractNum w:abstractNumId="13" w15:restartNumberingAfterBreak="0">
     <w:nsid w:val="2AC0433A"/>
     <w:multiLevelType w:val="hybridMultilevel"/>
     <w:tmpl w:val="B8D093AE"/>
@@ -5398,7 +4937,7 @@
       </w:rPr>
     </w:lvl>
   </w:abstractNum>
-  <w:abstractNum w:abstractNumId="14">
+  <w:abstractNum w:abstractNumId="14" w15:restartNumberingAfterBreak="0">
     <w:nsid w:val="2B4C50A9"/>
     <w:multiLevelType w:val="hybridMultilevel"/>
     <w:tmpl w:val="3C747E2E"/>
@@ -5511,7 +5050,7 @@
       </w:rPr>
     </w:lvl>
   </w:abstractNum>
-  <w:abstractNum w:abstractNumId="15">
+  <w:abstractNum w:abstractNumId="15" w15:restartNumberingAfterBreak="0">
     <w:nsid w:val="2E52478A"/>
     <w:multiLevelType w:val="multilevel"/>
     <w:tmpl w:val="5E80DD80"/>
@@ -5660,7 +5199,7 @@
       </w:rPr>
     </w:lvl>
   </w:abstractNum>
-  <w:abstractNum w:abstractNumId="16">
+  <w:abstractNum w:abstractNumId="16" w15:restartNumberingAfterBreak="0">
     <w:nsid w:val="2F34227A"/>
     <w:multiLevelType w:val="hybridMultilevel"/>
     <w:tmpl w:val="DA22C3B2"/>
@@ -5773,7 +5312,7 @@
       </w:rPr>
     </w:lvl>
   </w:abstractNum>
-  <w:abstractNum w:abstractNumId="17">
+  <w:abstractNum w:abstractNumId="17" w15:restartNumberingAfterBreak="0">
     <w:nsid w:val="35147233"/>
     <w:multiLevelType w:val="multilevel"/>
     <w:tmpl w:val="A2F40EFE"/>
@@ -5922,7 +5461,7 @@
       </w:rPr>
     </w:lvl>
   </w:abstractNum>
-  <w:abstractNum w:abstractNumId="18">
+  <w:abstractNum w:abstractNumId="18" w15:restartNumberingAfterBreak="0">
     <w:nsid w:val="3C71703A"/>
     <w:multiLevelType w:val="multilevel"/>
     <w:tmpl w:val="3F7015EC"/>
@@ -6071,7 +5610,7 @@
       </w:rPr>
     </w:lvl>
   </w:abstractNum>
-  <w:abstractNum w:abstractNumId="19">
+  <w:abstractNum w:abstractNumId="19" w15:restartNumberingAfterBreak="0">
     <w:nsid w:val="3D5E0E4C"/>
     <w:multiLevelType w:val="hybridMultilevel"/>
     <w:tmpl w:val="4B30E398"/>
@@ -6184,7 +5723,7 @@
       </w:rPr>
     </w:lvl>
   </w:abstractNum>
-  <w:abstractNum w:abstractNumId="20">
+  <w:abstractNum w:abstractNumId="20" w15:restartNumberingAfterBreak="0">
     <w:nsid w:val="447D2ECA"/>
     <w:multiLevelType w:val="hybridMultilevel"/>
     <w:tmpl w:val="900A527C"/>
@@ -6297,7 +5836,7 @@
       </w:rPr>
     </w:lvl>
   </w:abstractNum>
-  <w:abstractNum w:abstractNumId="21">
+  <w:abstractNum w:abstractNumId="21" w15:restartNumberingAfterBreak="0">
     <w:nsid w:val="48B35198"/>
     <w:multiLevelType w:val="hybridMultilevel"/>
     <w:tmpl w:val="166EC53E"/>
@@ -6410,7 +5949,7 @@
       </w:rPr>
     </w:lvl>
   </w:abstractNum>
-  <w:abstractNum w:abstractNumId="22">
+  <w:abstractNum w:abstractNumId="22" w15:restartNumberingAfterBreak="0">
     <w:nsid w:val="48D96436"/>
     <w:multiLevelType w:val="hybridMultilevel"/>
     <w:tmpl w:val="5EC883C0"/>
@@ -6523,7 +6062,7 @@
       </w:rPr>
     </w:lvl>
   </w:abstractNum>
-  <w:abstractNum w:abstractNumId="23">
+  <w:abstractNum w:abstractNumId="23" w15:restartNumberingAfterBreak="0">
     <w:nsid w:val="49AC7FB0"/>
     <w:multiLevelType w:val="hybridMultilevel"/>
     <w:tmpl w:val="98DA634E"/>
@@ -6636,7 +6175,7 @@
       </w:rPr>
     </w:lvl>
   </w:abstractNum>
-  <w:abstractNum w:abstractNumId="24">
+  <w:abstractNum w:abstractNumId="24" w15:restartNumberingAfterBreak="0">
     <w:nsid w:val="4E322292"/>
     <w:multiLevelType w:val="multilevel"/>
     <w:tmpl w:val="71B2473A"/>
@@ -6785,7 +6324,7 @@
       </w:rPr>
     </w:lvl>
   </w:abstractNum>
-  <w:abstractNum w:abstractNumId="25">
+  <w:abstractNum w:abstractNumId="25" w15:restartNumberingAfterBreak="0">
     <w:nsid w:val="4FB3546D"/>
     <w:multiLevelType w:val="hybridMultilevel"/>
     <w:tmpl w:val="3020932E"/>
@@ -6898,7 +6437,7 @@
       </w:rPr>
     </w:lvl>
   </w:abstractNum>
-  <w:abstractNum w:abstractNumId="26">
+  <w:abstractNum w:abstractNumId="26" w15:restartNumberingAfterBreak="0">
     <w:nsid w:val="50C85F76"/>
     <w:multiLevelType w:val="hybridMultilevel"/>
     <w:tmpl w:val="465CBFB6"/>
@@ -7011,7 +6550,7 @@
       </w:rPr>
     </w:lvl>
   </w:abstractNum>
-  <w:abstractNum w:abstractNumId="27">
+  <w:abstractNum w:abstractNumId="27" w15:restartNumberingAfterBreak="0">
     <w:nsid w:val="50FC239C"/>
     <w:multiLevelType w:val="hybridMultilevel"/>
     <w:tmpl w:val="4350BF9C"/>
@@ -7124,7 +6663,7 @@
       </w:rPr>
     </w:lvl>
   </w:abstractNum>
-  <w:abstractNum w:abstractNumId="28">
+  <w:abstractNum w:abstractNumId="28" w15:restartNumberingAfterBreak="0">
     <w:nsid w:val="525371A0"/>
     <w:multiLevelType w:val="multilevel"/>
     <w:tmpl w:val="835A94A6"/>
@@ -7273,7 +6812,7 @@
       </w:rPr>
     </w:lvl>
   </w:abstractNum>
-  <w:abstractNum w:abstractNumId="29">
+  <w:abstractNum w:abstractNumId="29" w15:restartNumberingAfterBreak="0">
     <w:nsid w:val="55172B4E"/>
     <w:multiLevelType w:val="multilevel"/>
     <w:tmpl w:val="835A94A6"/>
@@ -7422,7 +6961,7 @@
       </w:rPr>
     </w:lvl>
   </w:abstractNum>
-  <w:abstractNum w:abstractNumId="30">
+  <w:abstractNum w:abstractNumId="30" w15:restartNumberingAfterBreak="0">
     <w:nsid w:val="56030931"/>
     <w:multiLevelType w:val="multilevel"/>
     <w:tmpl w:val="B7B646C8"/>
@@ -7571,7 +7110,7 @@
       </w:rPr>
     </w:lvl>
   </w:abstractNum>
-  <w:abstractNum w:abstractNumId="31">
+  <w:abstractNum w:abstractNumId="31" w15:restartNumberingAfterBreak="0">
     <w:nsid w:val="56FA0E6A"/>
     <w:multiLevelType w:val="hybridMultilevel"/>
     <w:tmpl w:val="6452F668"/>
@@ -7684,7 +7223,7 @@
       </w:rPr>
     </w:lvl>
   </w:abstractNum>
-  <w:abstractNum w:abstractNumId="32">
+  <w:abstractNum w:abstractNumId="32" w15:restartNumberingAfterBreak="0">
     <w:nsid w:val="6FCC3DB0"/>
     <w:multiLevelType w:val="hybridMultilevel"/>
     <w:tmpl w:val="9C7608AC"/>
@@ -7797,7 +7336,7 @@
       </w:rPr>
     </w:lvl>
   </w:abstractNum>
-  <w:abstractNum w:abstractNumId="33">
+  <w:abstractNum w:abstractNumId="33" w15:restartNumberingAfterBreak="0">
     <w:nsid w:val="733051D3"/>
     <w:multiLevelType w:val="hybridMultilevel"/>
     <w:tmpl w:val="C99C22D6"/>
@@ -7910,7 +7449,7 @@
       </w:rPr>
     </w:lvl>
   </w:abstractNum>
-  <w:abstractNum w:abstractNumId="34">
+  <w:abstractNum w:abstractNumId="34" w15:restartNumberingAfterBreak="0">
     <w:nsid w:val="73C224AD"/>
     <w:multiLevelType w:val="hybridMultilevel"/>
     <w:tmpl w:val="58761746"/>
@@ -8023,7 +7562,7 @@
       </w:rPr>
     </w:lvl>
   </w:abstractNum>
-  <w:abstractNum w:abstractNumId="35">
+  <w:abstractNum w:abstractNumId="35" w15:restartNumberingAfterBreak="0">
     <w:nsid w:val="7794411B"/>
     <w:multiLevelType w:val="multilevel"/>
     <w:tmpl w:val="EA1E3638"/>
@@ -8172,7 +7711,7 @@
       </w:rPr>
     </w:lvl>
   </w:abstractNum>
-  <w:abstractNum w:abstractNumId="36">
+  <w:abstractNum w:abstractNumId="36" w15:restartNumberingAfterBreak="0">
     <w:nsid w:val="7AA15744"/>
     <w:multiLevelType w:val="hybridMultilevel"/>
     <w:tmpl w:val="43EABBEC"/>
@@ -8285,7 +7824,7 @@
       </w:rPr>
     </w:lvl>
   </w:abstractNum>
-  <w:abstractNum w:abstractNumId="37">
+  <w:abstractNum w:abstractNumId="37" w15:restartNumberingAfterBreak="0">
     <w:nsid w:val="7D3C2E8A"/>
     <w:multiLevelType w:val="hybridMultilevel"/>
     <w:tmpl w:val="61A6717A"/>
@@ -9290,7 +8829,7 @@
 </file>
 
 <file path=customXml/itemProps1.xml><?xml version="1.0" encoding="utf-8"?>
-<ds:datastoreItem xmlns:ds="http://schemas.openxmlformats.org/officeDocument/2006/customXml" ds:itemID="{D3005A0A-38EE-4123-915F-180D341288B8}">
+<ds:datastoreItem xmlns:ds="http://schemas.openxmlformats.org/officeDocument/2006/customXml" ds:itemID="{C95E30ED-46DE-4B47-9D4D-BFE64EE6CC81}">
   <ds:schemaRefs>
     <ds:schemaRef ds:uri="http://schemas.openxmlformats.org/officeDocument/2006/bibliography"/>
   </ds:schemaRefs>

</xml_diff>

<commit_message>
Add binary bomb to projects
</commit_message>
<xml_diff>
--- a/Resume.docx
+++ b/Resume.docx
@@ -115,15 +115,7 @@
           <w:kern w:val="0"/>
           <w:szCs w:val="20"/>
         </w:rPr>
-        <w:t xml:space="preserve">   </w:t>
-      </w:r>
-      <w:r>
-        <w:rPr>
-          <w:rFonts w:eastAsia="Adobe Ming Std L" w:cs="Arial"/>
-          <w:kern w:val="0"/>
-          <w:szCs w:val="20"/>
-        </w:rPr>
-        <w:t>github.com/</w:t>
+        <w:t xml:space="preserve">   github.com/</w:t>
       </w:r>
       <w:proofErr w:type="spellStart"/>
       <w:r>
@@ -673,7 +665,7 @@
     <w:p>
       <w:pPr>
         <w:spacing w:after="120"/>
-        <w:ind w:left="1440" w:firstLine="720"/>
+        <w:ind w:left="2160"/>
         <w:rPr>
           <w:rFonts w:eastAsia="Adobe Ming Std L" w:cs="Arial"/>
           <w:bCs/>
@@ -691,7 +683,7 @@
           <w:kern w:val="0"/>
           <w:szCs w:val="20"/>
         </w:rPr>
-        <w:t>Turing Emulator:</w:t>
+        <w:t>Image Compression:</w:t>
       </w:r>
       <w:r>
         <w:rPr>
@@ -711,33 +703,33 @@
           <w:kern w:val="0"/>
           <w:szCs w:val="20"/>
         </w:rPr>
-        <w:t>Pair-programmed</w:t>
-      </w:r>
-      <w:r>
-        <w:rPr>
-          <w:rFonts w:eastAsia="Adobe Ming Std L" w:cs="Arial"/>
-          <w:bCs/>
-          <w:color w:val="000000"/>
-          <w:kern w:val="0"/>
-          <w:szCs w:val="20"/>
-        </w:rPr>
-        <w:t xml:space="preserve"> a un</w:t>
-      </w:r>
-      <w:r>
-        <w:rPr>
-          <w:rFonts w:eastAsia="Adobe Ming Std L" w:cs="Arial"/>
-          <w:bCs/>
-          <w:color w:val="000000"/>
-          <w:kern w:val="0"/>
-          <w:szCs w:val="20"/>
-        </w:rPr>
-        <w:t>iversal Turing machine emulator</w:t>
+        <w:t>Built a program</w:t>
+      </w:r>
+      <w:r>
+        <w:rPr>
+          <w:rFonts w:eastAsia="Adobe Ming Std L" w:cs="Arial"/>
+          <w:bCs/>
+          <w:color w:val="000000"/>
+          <w:kern w:val="0"/>
+          <w:szCs w:val="20"/>
+        </w:rPr>
+        <w:t xml:space="preserve"> according to narrow specifications</w:t>
+      </w:r>
+      <w:r>
+        <w:rPr>
+          <w:rFonts w:eastAsia="Adobe Ming Std L" w:cs="Arial"/>
+          <w:bCs/>
+          <w:color w:val="000000"/>
+          <w:kern w:val="0"/>
+          <w:szCs w:val="20"/>
+        </w:rPr>
+        <w:t xml:space="preserve"> to compress a PPM image by 75% and to decompress it back to its original format</w:t>
       </w:r>
     </w:p>
     <w:p>
       <w:pPr>
         <w:spacing w:after="120"/>
-        <w:ind w:left="2160"/>
+        <w:ind w:left="1440" w:firstLine="720"/>
         <w:rPr>
           <w:rFonts w:eastAsia="Adobe Ming Std L" w:cs="Arial"/>
           <w:bCs/>
@@ -755,47 +747,17 @@
           <w:kern w:val="0"/>
           <w:szCs w:val="20"/>
         </w:rPr>
-        <w:t>Image Compression:</w:t>
-      </w:r>
-      <w:r>
-        <w:rPr>
-          <w:rFonts w:eastAsia="Adobe Ming Std L" w:cs="Arial"/>
-          <w:bCs/>
-          <w:color w:val="000000"/>
-          <w:kern w:val="0"/>
-          <w:szCs w:val="20"/>
-        </w:rPr>
-        <w:t xml:space="preserve"> </w:t>
-      </w:r>
-      <w:r>
-        <w:rPr>
-          <w:rFonts w:eastAsia="Adobe Ming Std L" w:cs="Arial"/>
-          <w:bCs/>
-          <w:color w:val="000000"/>
-          <w:kern w:val="0"/>
-          <w:szCs w:val="20"/>
-        </w:rPr>
-        <w:t>Built a program</w:t>
-      </w:r>
-      <w:r>
-        <w:rPr>
-          <w:rFonts w:eastAsia="Adobe Ming Std L" w:cs="Arial"/>
-          <w:bCs/>
-          <w:color w:val="000000"/>
-          <w:kern w:val="0"/>
-          <w:szCs w:val="20"/>
-        </w:rPr>
-        <w:t xml:space="preserve"> according to narrow specifications</w:t>
-      </w:r>
-      <w:r>
-        <w:rPr>
-          <w:rFonts w:eastAsia="Adobe Ming Std L" w:cs="Arial"/>
-          <w:bCs/>
-          <w:color w:val="000000"/>
-          <w:kern w:val="0"/>
-          <w:szCs w:val="20"/>
-        </w:rPr>
-        <w:t xml:space="preserve"> to compress a PPM image by 75% and to decompress it back to its original format</w:t>
+        <w:t>Turing Emulator:</w:t>
+      </w:r>
+      <w:r>
+        <w:rPr>
+          <w:rFonts w:eastAsia="Adobe Ming Std L" w:cs="Arial"/>
+          <w:bCs/>
+          <w:color w:val="000000"/>
+          <w:kern w:val="0"/>
+          <w:szCs w:val="20"/>
+        </w:rPr>
+        <w:t xml:space="preserve"> Pair-programmed a universal Turing machine emulator</w:t>
       </w:r>
     </w:p>
     <w:p>
@@ -819,17 +781,27 @@
           <w:kern w:val="0"/>
           <w:szCs w:val="20"/>
         </w:rPr>
-        <w:t xml:space="preserve">Blood Pulse Oximeter: </w:t>
-      </w:r>
-      <w:r>
-        <w:rPr>
-          <w:rFonts w:eastAsia="Adobe Ming Std L" w:cs="Arial"/>
-          <w:bCs/>
-          <w:color w:val="000000"/>
-          <w:kern w:val="0"/>
-          <w:szCs w:val="20"/>
-        </w:rPr>
-        <w:t>Designed and construc</w:t>
+        <w:t xml:space="preserve">Binary Bomb: </w:t>
+      </w:r>
+      <w:r>
+        <w:rPr>
+          <w:rFonts w:eastAsia="Adobe Ming Std L" w:cs="Arial"/>
+          <w:bCs/>
+          <w:color w:val="000000"/>
+          <w:kern w:val="0"/>
+          <w:szCs w:val="20"/>
+        </w:rPr>
+        <w:t xml:space="preserve">Derived </w:t>
+      </w:r>
+      <w:r>
+        <w:rPr>
+          <w:rFonts w:eastAsia="Adobe Ming Std L" w:cs="Arial"/>
+          <w:bCs/>
+          <w:color w:val="000000"/>
+          <w:kern w:val="0"/>
+          <w:szCs w:val="20"/>
+        </w:rPr>
+        <w:t>expected</w:t>
       </w:r>
       <w:bookmarkStart w:id="0" w:name="_GoBack"/>
       <w:bookmarkEnd w:id="0"/>
@@ -841,11 +813,85 @@
           <w:kern w:val="0"/>
           <w:szCs w:val="20"/>
         </w:rPr>
-        <w:t>ted an infrared pulse oximeter sensor and signal cleansing circuit</w:t>
+        <w:t xml:space="preserve"> input for a </w:t>
+      </w:r>
+      <w:r>
+        <w:rPr>
+          <w:rFonts w:eastAsia="Adobe Ming Std L" w:cs="Arial"/>
+          <w:bCs/>
+          <w:color w:val="000000"/>
+          <w:kern w:val="0"/>
+          <w:szCs w:val="20"/>
+        </w:rPr>
+        <w:t xml:space="preserve">complicated </w:t>
+      </w:r>
+      <w:r>
+        <w:rPr>
+          <w:rFonts w:eastAsia="Adobe Ming Std L" w:cs="Arial"/>
+          <w:bCs/>
+          <w:color w:val="000000"/>
+          <w:kern w:val="0"/>
+          <w:szCs w:val="20"/>
+        </w:rPr>
+        <w:t xml:space="preserve">program by reading its AMD64 assembly code </w:t>
+      </w:r>
+      <w:r>
+        <w:rPr>
+          <w:rFonts w:eastAsia="Adobe Ming Std L" w:cs="Arial"/>
+          <w:bCs/>
+          <w:color w:val="000000"/>
+          <w:kern w:val="0"/>
+          <w:szCs w:val="20"/>
+        </w:rPr>
+        <w:t xml:space="preserve">– incorrect input would explode a </w:t>
+      </w:r>
+      <w:r>
+        <w:rPr>
+          <w:rFonts w:eastAsia="Adobe Ming Std L" w:cs="Arial"/>
+          <w:bCs/>
+          <w:color w:val="000000"/>
+          <w:kern w:val="0"/>
+          <w:szCs w:val="20"/>
+        </w:rPr>
+        <w:t>theoretical “bomb”</w:t>
       </w:r>
     </w:p>
     <w:p>
       <w:pPr>
+        <w:spacing w:after="120"/>
+        <w:ind w:left="2160"/>
+        <w:rPr>
+          <w:rFonts w:eastAsia="Adobe Ming Std L" w:cs="Arial"/>
+          <w:bCs/>
+          <w:color w:val="000000"/>
+          <w:kern w:val="0"/>
+          <w:szCs w:val="20"/>
+        </w:rPr>
+      </w:pPr>
+      <w:r>
+        <w:rPr>
+          <w:rFonts w:eastAsia="Adobe Ming Std L" w:cs="Arial"/>
+          <w:b/>
+          <w:bCs/>
+          <w:color w:val="000000"/>
+          <w:kern w:val="0"/>
+          <w:szCs w:val="20"/>
+        </w:rPr>
+        <w:t xml:space="preserve">Blood Pulse Oximeter: </w:t>
+      </w:r>
+      <w:r>
+        <w:rPr>
+          <w:rFonts w:eastAsia="Adobe Ming Std L" w:cs="Arial"/>
+          <w:bCs/>
+          <w:color w:val="000000"/>
+          <w:kern w:val="0"/>
+          <w:szCs w:val="20"/>
+        </w:rPr>
+        <w:t>Designed and constructed an infrared pulse oximeter sensor and signal cleansing circuit</w:t>
+      </w:r>
+    </w:p>
+    <w:p>
+      <w:pPr>
         <w:spacing w:after="40"/>
         <w:ind w:left="2160" w:hanging="2160"/>
         <w:rPr>
@@ -1039,6 +1085,24 @@
           <w:kern w:val="0"/>
           <w:szCs w:val="20"/>
         </w:rPr>
+        <w:t xml:space="preserve">, </w:t>
+      </w:r>
+      <w:r>
+        <w:rPr>
+          <w:rFonts w:eastAsia="Adobe Ming Std L" w:cs="Arial"/>
+          <w:color w:val="000000"/>
+          <w:kern w:val="0"/>
+          <w:szCs w:val="20"/>
+        </w:rPr>
+        <w:t>AMD64 Assembly</w:t>
+      </w:r>
+      <w:r>
+        <w:rPr>
+          <w:rFonts w:eastAsia="Adobe Ming Std L" w:cs="Arial"/>
+          <w:color w:val="000000"/>
+          <w:kern w:val="0"/>
+          <w:szCs w:val="20"/>
+        </w:rPr>
         <w:t>, Visual Basic</w:t>
       </w:r>
     </w:p>
@@ -1090,7 +1154,52 @@
           <w:kern w:val="0"/>
           <w:szCs w:val="20"/>
         </w:rPr>
-        <w:t>Microsoft SQL Server</w:t>
+        <w:t xml:space="preserve">Microsoft SQL Server, </w:t>
+      </w:r>
+      <w:r>
+        <w:rPr>
+          <w:rFonts w:eastAsia="Adobe Ming Std L" w:cs="Arial"/>
+          <w:color w:val="000000"/>
+          <w:kern w:val="0"/>
+          <w:szCs w:val="20"/>
+        </w:rPr>
+        <w:t>Vim</w:t>
+      </w:r>
+      <w:r>
+        <w:rPr>
+          <w:rFonts w:eastAsia="Adobe Ming Std L" w:cs="Arial"/>
+          <w:color w:val="000000"/>
+          <w:kern w:val="0"/>
+          <w:szCs w:val="20"/>
+        </w:rPr>
+        <w:t>,</w:t>
+      </w:r>
+      <w:r>
+        <w:rPr>
+          <w:rFonts w:eastAsia="Adobe Ming Std L" w:cs="Arial"/>
+          <w:color w:val="000000"/>
+          <w:kern w:val="0"/>
+          <w:szCs w:val="20"/>
+        </w:rPr>
+        <w:t xml:space="preserve"> Power</w:t>
+      </w:r>
+      <w:r>
+        <w:rPr>
+          <w:rFonts w:eastAsia="Adobe Ming Std L" w:cs="Arial"/>
+          <w:color w:val="000000"/>
+          <w:kern w:val="0"/>
+          <w:szCs w:val="20"/>
+        </w:rPr>
+        <w:t>S</w:t>
+      </w:r>
+      <w:r>
+        <w:rPr>
+          <w:rFonts w:eastAsia="Adobe Ming Std L" w:cs="Arial"/>
+          <w:color w:val="000000"/>
+          <w:kern w:val="0"/>
+          <w:szCs w:val="20"/>
+        </w:rPr>
+        <w:t>hell</w:t>
       </w:r>
       <w:r>
         <w:rPr>
@@ -1101,50 +1210,25 @@
         </w:rPr>
         <w:t xml:space="preserve">, </w:t>
       </w:r>
-      <w:r>
-        <w:rPr>
-          <w:rFonts w:eastAsia="Adobe Ming Std L" w:cs="Arial"/>
-          <w:color w:val="000000"/>
-          <w:kern w:val="0"/>
-          <w:szCs w:val="20"/>
-        </w:rPr>
-        <w:t>Vim</w:t>
-      </w:r>
-      <w:r>
-        <w:rPr>
-          <w:rFonts w:eastAsia="Adobe Ming Std L" w:cs="Arial"/>
-          <w:color w:val="000000"/>
-          <w:kern w:val="0"/>
-          <w:szCs w:val="20"/>
-        </w:rPr>
-        <w:t>,</w:t>
-      </w:r>
-      <w:r>
-        <w:rPr>
-          <w:rFonts w:eastAsia="Adobe Ming Std L" w:cs="Arial"/>
-          <w:color w:val="000000"/>
-          <w:kern w:val="0"/>
-          <w:szCs w:val="20"/>
-        </w:rPr>
-        <w:t xml:space="preserve"> Power</w:t>
-      </w:r>
-      <w:r>
-        <w:rPr>
-          <w:rFonts w:eastAsia="Adobe Ming Std L" w:cs="Arial"/>
-          <w:color w:val="000000"/>
-          <w:kern w:val="0"/>
-          <w:szCs w:val="20"/>
-        </w:rPr>
-        <w:t>S</w:t>
-      </w:r>
-      <w:r>
-        <w:rPr>
-          <w:rFonts w:eastAsia="Adobe Ming Std L" w:cs="Arial"/>
-          <w:color w:val="000000"/>
-          <w:kern w:val="0"/>
-          <w:szCs w:val="20"/>
-        </w:rPr>
-        <w:t>hell</w:t>
+      <w:proofErr w:type="spellStart"/>
+      <w:r>
+        <w:rPr>
+          <w:rFonts w:eastAsia="Adobe Ming Std L" w:cs="Arial"/>
+          <w:color w:val="000000"/>
+          <w:kern w:val="0"/>
+          <w:szCs w:val="20"/>
+        </w:rPr>
+        <w:t>LTspice</w:t>
+      </w:r>
+      <w:proofErr w:type="spellEnd"/>
+      <w:r>
+        <w:rPr>
+          <w:rFonts w:eastAsia="Adobe Ming Std L" w:cs="Arial"/>
+          <w:color w:val="000000"/>
+          <w:kern w:val="0"/>
+          <w:szCs w:val="20"/>
+        </w:rPr>
+        <w:t xml:space="preserve"> IV (circuit design)</w:t>
       </w:r>
     </w:p>
     <w:p>
@@ -1230,16 +1314,7 @@
           <w:kern w:val="0"/>
           <w:szCs w:val="20"/>
         </w:rPr>
-        <w:t xml:space="preserve">, </w:t>
-      </w:r>
-      <w:r>
-        <w:rPr>
-          <w:rFonts w:eastAsia="Adobe Ming Std L" w:cs="Arial"/>
-          <w:color w:val="000000"/>
-          <w:kern w:val="0"/>
-          <w:szCs w:val="20"/>
-        </w:rPr>
-        <w:t>jQuery</w:t>
+        <w:t>, jQuery</w:t>
       </w:r>
     </w:p>
     <w:p>
@@ -1269,7 +1344,25 @@
           <w:kern w:val="0"/>
           <w:szCs w:val="20"/>
         </w:rPr>
-        <w:t xml:space="preserve"> breadboard wiring, </w:t>
+        <w:t xml:space="preserve"> </w:t>
+      </w:r>
+      <w:r>
+        <w:rPr>
+          <w:rFonts w:eastAsia="Adobe Ming Std L" w:cs="Arial"/>
+          <w:color w:val="000000"/>
+          <w:kern w:val="0"/>
+          <w:szCs w:val="20"/>
+        </w:rPr>
+        <w:t>B</w:t>
+      </w:r>
+      <w:r>
+        <w:rPr>
+          <w:rFonts w:eastAsia="Adobe Ming Std L" w:cs="Arial"/>
+          <w:color w:val="000000"/>
+          <w:kern w:val="0"/>
+          <w:szCs w:val="20"/>
+        </w:rPr>
+        <w:t xml:space="preserve">readboard wiring, </w:t>
       </w:r>
       <w:r>
         <w:rPr>
@@ -1469,6 +1562,17 @@
       <w:r>
         <w:rPr>
           <w:rFonts w:eastAsia="Adobe Ming Std L" w:cs="Arial"/>
+          <w:b/>
+          <w:bCs/>
+          <w:color w:val="000000"/>
+          <w:kern w:val="0"/>
+          <w:szCs w:val="20"/>
+        </w:rPr>
+        <w:t xml:space="preserve">           </w:t>
+      </w:r>
+      <w:r>
+        <w:rPr>
+          <w:rFonts w:eastAsia="Adobe Ming Std L" w:cs="Arial"/>
           <w:color w:val="000000"/>
           <w:kern w:val="0"/>
           <w:szCs w:val="20"/>
@@ -1584,6 +1688,19 @@
           <w:szCs w:val="20"/>
         </w:rPr>
         <w:t xml:space="preserve">   </w:t>
+      </w:r>
+      <w:r>
+        <w:rPr>
+          <w:rFonts w:eastAsia="Adobe Ming Std L" w:cs="Arial"/>
+          <w:b/>
+          <w:bCs/>
+          <w:i/>
+          <w:iCs/>
+          <w:color w:val="000000"/>
+          <w:kern w:val="0"/>
+          <w:szCs w:val="20"/>
+        </w:rPr>
+        <w:t xml:space="preserve">            </w:t>
       </w:r>
       <w:r>
         <w:rPr>
@@ -2013,6 +2130,17 @@
       <w:r>
         <w:rPr>
           <w:rFonts w:eastAsia="Adobe Ming Std L" w:cs="Arial"/>
+          <w:b/>
+          <w:bCs/>
+          <w:color w:val="000000"/>
+          <w:kern w:val="0"/>
+          <w:szCs w:val="20"/>
+        </w:rPr>
+        <w:t xml:space="preserve">            </w:t>
+      </w:r>
+      <w:r>
+        <w:rPr>
+          <w:rFonts w:eastAsia="Adobe Ming Std L" w:cs="Arial"/>
           <w:color w:val="000000"/>
           <w:kern w:val="0"/>
           <w:szCs w:val="20"/>
@@ -2089,6 +2217,19 @@
           <w:szCs w:val="20"/>
         </w:rPr>
         <w:t xml:space="preserve">   </w:t>
+      </w:r>
+      <w:r>
+        <w:rPr>
+          <w:rFonts w:eastAsia="Adobe Ming Std L" w:cs="Arial"/>
+          <w:b/>
+          <w:bCs/>
+          <w:i/>
+          <w:iCs/>
+          <w:color w:val="000000"/>
+          <w:kern w:val="0"/>
+          <w:szCs w:val="20"/>
+        </w:rPr>
+        <w:t xml:space="preserve">            </w:t>
       </w:r>
       <w:r>
         <w:rPr>
@@ -2409,6 +2550,17 @@
       <w:r>
         <w:rPr>
           <w:rFonts w:eastAsia="Adobe Ming Std L" w:cs="Arial"/>
+          <w:b/>
+          <w:bCs/>
+          <w:color w:val="000000"/>
+          <w:kern w:val="0"/>
+          <w:szCs w:val="20"/>
+        </w:rPr>
+        <w:t xml:space="preserve">            </w:t>
+      </w:r>
+      <w:r>
+        <w:rPr>
+          <w:rFonts w:eastAsia="Adobe Ming Std L" w:cs="Arial"/>
           <w:bCs/>
           <w:color w:val="000000"/>
           <w:kern w:val="0"/>
@@ -2545,6 +2697,16 @@
           <w:szCs w:val="20"/>
         </w:rPr>
         <w:t xml:space="preserve">   </w:t>
+      </w:r>
+      <w:r>
+        <w:rPr>
+          <w:rFonts w:eastAsia="Adobe Ming Std L" w:cs="Arial"/>
+          <w:b/>
+          <w:color w:val="000000"/>
+          <w:kern w:val="0"/>
+          <w:szCs w:val="20"/>
+        </w:rPr>
+        <w:t xml:space="preserve">            </w:t>
       </w:r>
       <w:r>
         <w:rPr>
@@ -2693,7 +2855,7 @@
     </w:p>
     <w:sectPr>
       <w:pgSz w:w="12240" w:h="15840" w:code="1"/>
-      <w:pgMar w:top="1008" w:right="1008" w:bottom="1008" w:left="1008" w:header="720" w:footer="720" w:gutter="0"/>
+      <w:pgMar w:top="864" w:right="720" w:bottom="864" w:left="720" w:header="720" w:footer="720" w:gutter="0"/>
       <w:cols w:space="720"/>
       <w:docGrid w:linePitch="360"/>
     </w:sectPr>
@@ -8357,7 +8519,7 @@
 </file>
 
 <file path=customXml/itemProps1.xml><?xml version="1.0" encoding="utf-8"?>
-<ds:datastoreItem xmlns:ds="http://schemas.openxmlformats.org/officeDocument/2006/customXml" ds:itemID="{BB3E641B-F9E6-4BB1-9241-232C15CDD6D0}">
+<ds:datastoreItem xmlns:ds="http://schemas.openxmlformats.org/officeDocument/2006/customXml" ds:itemID="{D37CDDA2-AFC9-4463-9792-BE02728B0EAD}">
   <ds:schemaRefs>
     <ds:schemaRef ds:uri="http://schemas.openxmlformats.org/officeDocument/2006/bibliography"/>
   </ds:schemaRefs>

</xml_diff>

<commit_message>
manually bring together all recent changes
</commit_message>
<xml_diff>
--- a/Resume.docx
+++ b/Resume.docx
@@ -51,15 +51,7 @@
           <w:kern w:val="0"/>
           <w:szCs w:val="20"/>
         </w:rPr>
-        <w:t>ufts University</w:t>
-      </w:r>
-      <w:r>
-        <w:rPr>
-          <w:rFonts w:eastAsia="Adobe Ming Std L" w:cs="Arial"/>
-          <w:kern w:val="0"/>
-          <w:szCs w:val="20"/>
-        </w:rPr>
-        <w:t xml:space="preserve">   </w:t>
+        <w:t xml:space="preserve">ufts University   </w:t>
       </w:r>
       <w:r>
         <w:rPr>
@@ -91,15 +83,7 @@
           <w:kern w:val="0"/>
           <w:szCs w:val="20"/>
         </w:rPr>
-        <w:t xml:space="preserve">   aaron.bowen@tufts.edu</w:t>
-      </w:r>
-      <w:r>
-        <w:rPr>
-          <w:rFonts w:eastAsia="Adobe Ming Std L" w:cs="Arial"/>
-          <w:kern w:val="0"/>
-          <w:szCs w:val="20"/>
-        </w:rPr>
-        <w:t xml:space="preserve">   </w:t>
+        <w:t xml:space="preserve">   aaron.bowen@tufts.edu   </w:t>
       </w:r>
       <w:r>
         <w:rPr>
@@ -285,47 +269,7 @@
           <w:kern w:val="0"/>
           <w:szCs w:val="20"/>
         </w:rPr>
-        <w:t>GPA: 3.5</w:t>
-      </w:r>
-      <w:r>
-        <w:rPr>
-          <w:rFonts w:eastAsia="Adobe Ming Std L" w:cs="Arial"/>
-          <w:bCs/>
-          <w:color w:val="000000"/>
-          <w:kern w:val="0"/>
-          <w:szCs w:val="20"/>
-        </w:rPr>
-        <w:t>7</w:t>
-      </w:r>
-      <w:r>
-        <w:rPr>
-          <w:rFonts w:eastAsia="Adobe Ming Std L" w:cs="Arial"/>
-          <w:bCs/>
-          <w:color w:val="000000"/>
-          <w:kern w:val="0"/>
-          <w:szCs w:val="20"/>
-        </w:rPr>
-        <w:t>, Dean’s List</w:t>
-      </w:r>
-      <w:r>
-        <w:rPr>
-          <w:rFonts w:eastAsia="Adobe Ming Std L" w:cs="Arial"/>
-          <w:bCs/>
-          <w:color w:val="000000"/>
-          <w:kern w:val="0"/>
-          <w:szCs w:val="20"/>
-        </w:rPr>
-        <w:t xml:space="preserve"> </w:t>
-      </w:r>
-      <w:r>
-        <w:rPr>
-          <w:rFonts w:eastAsia="Adobe Ming Std L" w:cs="Arial"/>
-          <w:bCs/>
-          <w:color w:val="000000"/>
-          <w:kern w:val="0"/>
-          <w:szCs w:val="20"/>
-        </w:rPr>
-        <w:t>(all semesters)</w:t>
+        <w:t>GPA: 3.57, Dean’s List (all semesters)</w:t>
       </w:r>
     </w:p>
     <w:p>
@@ -371,17 +315,7 @@
           <w:kern w:val="0"/>
           <w:szCs w:val="20"/>
         </w:rPr>
-        <w:t>Algorithms</w:t>
-      </w:r>
-      <w:r>
-        <w:rPr>
-          <w:rFonts w:eastAsia="Adobe Ming Std L" w:cs="Arial"/>
-          <w:bCs/>
-          <w:color w:val="000000"/>
-          <w:kern w:val="0"/>
-          <w:szCs w:val="20"/>
-        </w:rPr>
-        <w:t xml:space="preserve">, </w:t>
+        <w:t xml:space="preserve">Algorithms, </w:t>
       </w:r>
       <w:r>
         <w:rPr>
@@ -401,27 +335,7 @@
           <w:kern w:val="0"/>
           <w:szCs w:val="20"/>
         </w:rPr>
-        <w:t xml:space="preserve"> Languages</w:t>
-      </w:r>
-      <w:r>
-        <w:rPr>
-          <w:rFonts w:eastAsia="Adobe Ming Std L" w:cs="Arial"/>
-          <w:bCs/>
-          <w:color w:val="000000"/>
-          <w:kern w:val="0"/>
-          <w:szCs w:val="20"/>
-        </w:rPr>
-        <w:t xml:space="preserve">, </w:t>
-      </w:r>
-      <w:r>
-        <w:rPr>
-          <w:rFonts w:eastAsia="Adobe Ming Std L" w:cs="Arial"/>
-          <w:bCs/>
-          <w:color w:val="000000"/>
-          <w:kern w:val="0"/>
-          <w:szCs w:val="20"/>
-        </w:rPr>
-        <w:t>Computer System Security,</w:t>
+        <w:t xml:space="preserve"> Languages, Computer System Security,</w:t>
       </w:r>
       <w:r>
         <w:rPr>
@@ -451,107 +365,112 @@
           <w:kern w:val="0"/>
           <w:szCs w:val="20"/>
         </w:rPr>
-        <w:t xml:space="preserve">, </w:t>
-      </w:r>
-      <w:r>
-        <w:rPr>
-          <w:rFonts w:eastAsia="Adobe Ming Std L" w:cs="Arial"/>
-          <w:bCs/>
-          <w:color w:val="000000"/>
-          <w:kern w:val="0"/>
-          <w:szCs w:val="20"/>
-        </w:rPr>
-        <w:t>Data Structures (audited)</w:t>
-      </w:r>
-      <w:r>
-        <w:rPr>
-          <w:rFonts w:eastAsia="Adobe Ming Std L" w:cs="Arial"/>
-          <w:bCs/>
-          <w:color w:val="000000"/>
-          <w:kern w:val="0"/>
-          <w:szCs w:val="20"/>
-        </w:rPr>
-        <w:t xml:space="preserve">, </w:t>
-      </w:r>
-      <w:r>
-        <w:rPr>
-          <w:rFonts w:eastAsia="Adobe Ming Std L" w:cs="Arial"/>
-          <w:bCs/>
-          <w:color w:val="000000"/>
-          <w:kern w:val="0"/>
-          <w:szCs w:val="20"/>
-        </w:rPr>
-        <w:t xml:space="preserve">Linear </w:t>
-      </w:r>
-      <w:r>
-        <w:rPr>
-          <w:rFonts w:eastAsia="Adobe Ming Std L" w:cs="Arial"/>
-          <w:bCs/>
-          <w:color w:val="000000"/>
-          <w:kern w:val="0"/>
-          <w:szCs w:val="20"/>
-        </w:rPr>
-        <w:t>Systems</w:t>
-      </w:r>
-      <w:r>
-        <w:rPr>
-          <w:rFonts w:eastAsia="Adobe Ming Std L" w:cs="Arial"/>
-          <w:bCs/>
-          <w:color w:val="000000"/>
-          <w:kern w:val="0"/>
-          <w:szCs w:val="20"/>
-        </w:rPr>
-        <w:t xml:space="preserve">, </w:t>
-      </w:r>
-      <w:r>
-        <w:rPr>
-          <w:rFonts w:eastAsia="Adobe Ming Std L" w:cs="Arial"/>
-          <w:bCs/>
-          <w:color w:val="000000"/>
-          <w:kern w:val="0"/>
-          <w:szCs w:val="20"/>
-        </w:rPr>
-        <w:t xml:space="preserve">Microprocessor Architecture, </w:t>
-      </w:r>
-      <w:r>
-        <w:rPr>
-          <w:rFonts w:eastAsia="Adobe Ming Std L" w:cs="Arial"/>
-          <w:bCs/>
-          <w:color w:val="000000"/>
-          <w:kern w:val="0"/>
-          <w:szCs w:val="20"/>
-        </w:rPr>
-        <w:t>Digital Electronics</w:t>
-      </w:r>
-      <w:r>
-        <w:rPr>
-          <w:rFonts w:eastAsia="Adobe Ming Std L" w:cs="Arial"/>
-          <w:bCs/>
-          <w:color w:val="000000"/>
-          <w:kern w:val="0"/>
-          <w:szCs w:val="20"/>
-        </w:rPr>
-        <w:t xml:space="preserve">, </w:t>
-      </w:r>
-      <w:r>
-        <w:rPr>
-          <w:rFonts w:eastAsia="Adobe Ming Std L" w:cs="Arial"/>
-          <w:bCs/>
-          <w:color w:val="000000"/>
-          <w:kern w:val="0"/>
-          <w:szCs w:val="20"/>
-        </w:rPr>
-        <w:t>General Electronics</w:t>
-      </w:r>
-      <w:r>
-        <w:rPr>
-          <w:rFonts w:eastAsia="Adobe Ming Std L" w:cs="Arial"/>
-          <w:bCs/>
-          <w:color w:val="000000"/>
-          <w:kern w:val="0"/>
-          <w:szCs w:val="20"/>
-        </w:rPr>
-        <w:t>, Probabilistic System Analysis</w:t>
+        <w:t>, Data Structures (audited), Linear Systems, Microprocessor Architecture, Digital Electronics, General Electronics, Probabilistic System Analysis</w:t>
+      </w:r>
+    </w:p>
+    <w:p>
+      <w:pPr>
+        <w:spacing w:after="120"/>
+        <w:ind w:left="2160" w:hanging="2160"/>
+        <w:rPr>
+          <w:rFonts w:eastAsia="Adobe Ming Std L" w:cs="Arial"/>
+          <w:bCs/>
+          <w:color w:val="000000"/>
+          <w:kern w:val="0"/>
+          <w:szCs w:val="20"/>
+        </w:rPr>
+      </w:pPr>
+      <w:r>
+        <w:rPr>
+          <w:rFonts w:eastAsia="Adobe Ming Std L" w:cs="Arial"/>
+          <w:b/>
+          <w:bCs/>
+          <w:color w:val="000000"/>
+          <w:kern w:val="0"/>
+          <w:szCs w:val="20"/>
+        </w:rPr>
+        <w:t>PROJECTS</w:t>
+      </w:r>
+      <w:r>
+        <w:rPr>
+          <w:rFonts w:eastAsia="Adobe Ming Std L" w:cs="Arial"/>
+          <w:bCs/>
+          <w:color w:val="000000"/>
+          <w:kern w:val="0"/>
+          <w:szCs w:val="20"/>
+        </w:rPr>
+        <w:t xml:space="preserve"> </w:t>
+      </w:r>
+      <w:r>
+        <w:rPr>
+          <w:rFonts w:eastAsia="Adobe Ming Std L" w:cs="Arial"/>
+          <w:bCs/>
+          <w:color w:val="000000"/>
+          <w:kern w:val="0"/>
+          <w:szCs w:val="20"/>
+        </w:rPr>
+        <w:tab/>
+      </w:r>
+      <w:r>
+        <w:rPr>
+          <w:rFonts w:eastAsia="Adobe Ming Std L" w:cs="Arial"/>
+          <w:b/>
+          <w:bCs/>
+          <w:color w:val="000000"/>
+          <w:kern w:val="0"/>
+          <w:szCs w:val="20"/>
+        </w:rPr>
+        <w:t>Shopify App:</w:t>
+      </w:r>
+      <w:r>
+        <w:rPr>
+          <w:rFonts w:eastAsia="Adobe Ming Std L" w:cs="Arial"/>
+          <w:bCs/>
+          <w:color w:val="000000"/>
+          <w:kern w:val="0"/>
+          <w:szCs w:val="20"/>
+        </w:rPr>
+        <w:t xml:space="preserve"> </w:t>
+      </w:r>
+      <w:r>
+        <w:rPr>
+          <w:rFonts w:eastAsia="Adobe Ming Std L" w:cs="Arial"/>
+          <w:bCs/>
+          <w:color w:val="000000"/>
+          <w:kern w:val="0"/>
+          <w:szCs w:val="20"/>
+        </w:rPr>
+        <w:t xml:space="preserve">Rapidly learned both Ruby </w:t>
+      </w:r>
+      <w:r>
+        <w:rPr>
+          <w:rFonts w:eastAsia="Adobe Ming Std L" w:cs="Arial"/>
+          <w:bCs/>
+          <w:color w:val="000000"/>
+          <w:kern w:val="0"/>
+          <w:szCs w:val="20"/>
+        </w:rPr>
+        <w:t>and Ruby on Rails to develop a secure,</w:t>
+      </w:r>
+      <w:r>
+        <w:rPr>
+          <w:rFonts w:eastAsia="Adobe Ming Std L" w:cs="Arial"/>
+          <w:bCs/>
+          <w:color w:val="000000"/>
+          <w:kern w:val="0"/>
+          <w:szCs w:val="20"/>
+        </w:rPr>
+        <w:t xml:space="preserve"> embedd</w:t>
+      </w:r>
+      <w:r>
+        <w:rPr>
+          <w:rFonts w:eastAsia="Adobe Ming Std L" w:cs="Arial"/>
+          <w:bCs/>
+          <w:color w:val="000000"/>
+          <w:kern w:val="0"/>
+          <w:szCs w:val="20"/>
+        </w:rPr>
+        <w:t>ed Shopify app for merchant use</w:t>
       </w:r>
       <w:bookmarkStart w:id="0" w:name="_GoBack"/>
       <w:bookmarkEnd w:id="0"/>
@@ -559,7 +478,7 @@
     <w:p>
       <w:pPr>
         <w:spacing w:after="120"/>
-        <w:ind w:left="2160" w:hanging="2160"/>
+        <w:ind w:left="2160"/>
         <w:rPr>
           <w:rFonts w:eastAsia="Adobe Ming Std L" w:cs="Arial"/>
           <w:bCs/>
@@ -577,27 +496,7 @@
           <w:kern w:val="0"/>
           <w:szCs w:val="20"/>
         </w:rPr>
-        <w:t>PROJECTS</w:t>
-      </w:r>
-      <w:r>
-        <w:rPr>
-          <w:rFonts w:eastAsia="Adobe Ming Std L" w:cs="Arial"/>
-          <w:bCs/>
-          <w:color w:val="000000"/>
-          <w:kern w:val="0"/>
-          <w:szCs w:val="20"/>
-        </w:rPr>
-        <w:t xml:space="preserve"> </w:t>
-      </w:r>
-      <w:r>
-        <w:rPr>
-          <w:rFonts w:eastAsia="Adobe Ming Std L" w:cs="Arial"/>
-          <w:bCs/>
-          <w:color w:val="000000"/>
-          <w:kern w:val="0"/>
-          <w:szCs w:val="20"/>
-        </w:rPr>
-        <w:tab/>
+        <w:t>Android App</w:t>
       </w:r>
       <w:r>
         <w:rPr>
@@ -608,107 +507,17 @@
           <w:kern w:val="0"/>
           <w:szCs w:val="20"/>
         </w:rPr>
-        <w:t>Image Compression:</w:t>
-      </w:r>
-      <w:r>
-        <w:rPr>
-          <w:rFonts w:eastAsia="Adobe Ming Std L" w:cs="Arial"/>
-          <w:bCs/>
-          <w:color w:val="000000"/>
-          <w:kern w:val="0"/>
-          <w:szCs w:val="20"/>
-        </w:rPr>
-        <w:t xml:space="preserve"> </w:t>
-      </w:r>
-      <w:r>
-        <w:rPr>
-          <w:rFonts w:eastAsia="Adobe Ming Std L" w:cs="Arial"/>
-          <w:bCs/>
-          <w:color w:val="000000"/>
-          <w:kern w:val="0"/>
-          <w:szCs w:val="20"/>
-        </w:rPr>
-        <w:t xml:space="preserve">Pair-programmed software </w:t>
-      </w:r>
-      <w:r>
-        <w:rPr>
-          <w:rFonts w:eastAsia="Adobe Ming Std L" w:cs="Arial"/>
-          <w:bCs/>
-          <w:color w:val="000000"/>
-          <w:kern w:val="0"/>
-          <w:szCs w:val="20"/>
-        </w:rPr>
-        <w:t>according to narrow specifications</w:t>
-      </w:r>
-      <w:r>
-        <w:rPr>
-          <w:rFonts w:eastAsia="Adobe Ming Std L" w:cs="Arial"/>
-          <w:bCs/>
-          <w:color w:val="000000"/>
-          <w:kern w:val="0"/>
-          <w:szCs w:val="20"/>
-        </w:rPr>
-        <w:t xml:space="preserve"> </w:t>
-      </w:r>
-      <w:r>
-        <w:rPr>
-          <w:rFonts w:eastAsia="Adobe Ming Std L" w:cs="Arial"/>
-          <w:bCs/>
-          <w:color w:val="000000"/>
-          <w:kern w:val="0"/>
-          <w:szCs w:val="20"/>
-        </w:rPr>
-        <w:t>for</w:t>
-      </w:r>
-      <w:r>
-        <w:rPr>
-          <w:rFonts w:eastAsia="Adobe Ming Std L" w:cs="Arial"/>
-          <w:bCs/>
-          <w:color w:val="000000"/>
-          <w:kern w:val="0"/>
-          <w:szCs w:val="20"/>
-        </w:rPr>
-        <w:t xml:space="preserve"> compress</w:t>
-      </w:r>
-      <w:r>
-        <w:rPr>
-          <w:rFonts w:eastAsia="Adobe Ming Std L" w:cs="Arial"/>
-          <w:bCs/>
-          <w:color w:val="000000"/>
-          <w:kern w:val="0"/>
-          <w:szCs w:val="20"/>
-        </w:rPr>
-        <w:t>ing</w:t>
-      </w:r>
-      <w:r>
-        <w:rPr>
-          <w:rFonts w:eastAsia="Adobe Ming Std L" w:cs="Arial"/>
-          <w:bCs/>
-          <w:color w:val="000000"/>
-          <w:kern w:val="0"/>
-          <w:szCs w:val="20"/>
-        </w:rPr>
-        <w:t xml:space="preserve"> a PPM image by 75% and decompress</w:t>
-      </w:r>
-      <w:r>
-        <w:rPr>
-          <w:rFonts w:eastAsia="Adobe Ming Std L" w:cs="Arial"/>
-          <w:bCs/>
-          <w:color w:val="000000"/>
-          <w:kern w:val="0"/>
-          <w:szCs w:val="20"/>
-        </w:rPr>
-        <w:t>ing</w:t>
-      </w:r>
-      <w:r>
-        <w:rPr>
-          <w:rFonts w:eastAsia="Adobe Ming Std L" w:cs="Arial"/>
-          <w:bCs/>
-          <w:color w:val="000000"/>
-          <w:kern w:val="0"/>
-          <w:szCs w:val="20"/>
-        </w:rPr>
-        <w:t xml:space="preserve"> it back to its original format</w:t>
+        <w:t>:</w:t>
+      </w:r>
+      <w:r>
+        <w:rPr>
+          <w:rFonts w:eastAsia="Adobe Ming Std L" w:cs="Arial"/>
+          <w:bCs/>
+          <w:color w:val="000000"/>
+          <w:kern w:val="0"/>
+          <w:szCs w:val="20"/>
+        </w:rPr>
+        <w:t xml:space="preserve"> Collaborated with a team of student entrepreneurs to develop an Android app</w:t>
       </w:r>
     </w:p>
     <w:p>
@@ -732,28 +541,17 @@
           <w:kern w:val="0"/>
           <w:szCs w:val="20"/>
         </w:rPr>
-        <w:t>Android App</w:t>
-      </w:r>
-      <w:r>
-        <w:rPr>
-          <w:rFonts w:eastAsia="Adobe Ming Std L" w:cs="Arial"/>
-          <w:b/>
-          <w:bCs/>
-          <w:color w:val="000000"/>
-          <w:kern w:val="0"/>
-          <w:szCs w:val="20"/>
-        </w:rPr>
-        <w:t>:</w:t>
-      </w:r>
-      <w:r>
-        <w:rPr>
-          <w:rFonts w:eastAsia="Adobe Ming Std L" w:cs="Arial"/>
-          <w:bCs/>
-          <w:color w:val="000000"/>
-          <w:kern w:val="0"/>
-          <w:szCs w:val="20"/>
-        </w:rPr>
-        <w:t xml:space="preserve"> Collaborated with a team of student entrepreneurs to develop an Android app</w:t>
+        <w:t>Image Compression:</w:t>
+      </w:r>
+      <w:r>
+        <w:rPr>
+          <w:rFonts w:eastAsia="Adobe Ming Std L" w:cs="Arial"/>
+          <w:bCs/>
+          <w:color w:val="000000"/>
+          <w:kern w:val="0"/>
+          <w:szCs w:val="20"/>
+        </w:rPr>
+        <w:t xml:space="preserve"> Pair-programmed software according to narrow specifications to compress a PPM image by 75% and decompressing it back to its original format</w:t>
       </w:r>
     </w:p>
     <w:p>
@@ -787,67 +585,7 @@
           <w:kern w:val="0"/>
           <w:szCs w:val="20"/>
         </w:rPr>
-        <w:t xml:space="preserve">Derived </w:t>
-      </w:r>
-      <w:r>
-        <w:rPr>
-          <w:rFonts w:eastAsia="Adobe Ming Std L" w:cs="Arial"/>
-          <w:bCs/>
-          <w:color w:val="000000"/>
-          <w:kern w:val="0"/>
-          <w:szCs w:val="20"/>
-        </w:rPr>
-        <w:t>expected</w:t>
-      </w:r>
-      <w:r>
-        <w:rPr>
-          <w:rFonts w:eastAsia="Adobe Ming Std L" w:cs="Arial"/>
-          <w:bCs/>
-          <w:color w:val="000000"/>
-          <w:kern w:val="0"/>
-          <w:szCs w:val="20"/>
-        </w:rPr>
-        <w:t xml:space="preserve"> input for a </w:t>
-      </w:r>
-      <w:r>
-        <w:rPr>
-          <w:rFonts w:eastAsia="Adobe Ming Std L" w:cs="Arial"/>
-          <w:bCs/>
-          <w:color w:val="000000"/>
-          <w:kern w:val="0"/>
-          <w:szCs w:val="20"/>
-        </w:rPr>
-        <w:t xml:space="preserve">complicated </w:t>
-      </w:r>
-      <w:r>
-        <w:rPr>
-          <w:rFonts w:eastAsia="Adobe Ming Std L" w:cs="Arial"/>
-          <w:bCs/>
-          <w:color w:val="000000"/>
-          <w:kern w:val="0"/>
-          <w:szCs w:val="20"/>
-        </w:rPr>
-        <w:t xml:space="preserve">program by reading its AMD64 assembly code </w:t>
-      </w:r>
-      <w:r>
-        <w:rPr>
-          <w:rFonts w:eastAsia="Adobe Ming Std L" w:cs="Arial"/>
-          <w:bCs/>
-          <w:color w:val="000000"/>
-          <w:kern w:val="0"/>
-          <w:szCs w:val="20"/>
-        </w:rPr>
-        <w:t xml:space="preserve">– incorrect input would explode a </w:t>
-      </w:r>
-      <w:r>
-        <w:rPr>
-          <w:rFonts w:eastAsia="Adobe Ming Std L" w:cs="Arial"/>
-          <w:bCs/>
-          <w:color w:val="000000"/>
-          <w:kern w:val="0"/>
-          <w:szCs w:val="20"/>
-        </w:rPr>
-        <w:t>theoretical “bomb”</w:t>
+        <w:t>Derived expected input for a complicated program by reading its AMD64 assembly code – incorrect input would explode a theoretical “bomb”</w:t>
       </w:r>
     </w:p>
     <w:p>
@@ -962,47 +700,7 @@
           <w:kern w:val="0"/>
           <w:szCs w:val="20"/>
         </w:rPr>
-        <w:t xml:space="preserve"> </w:t>
-      </w:r>
-      <w:r>
-        <w:rPr>
-          <w:rFonts w:eastAsia="Adobe Ming Std L" w:cs="Arial"/>
-          <w:bCs/>
-          <w:color w:val="000000"/>
-          <w:kern w:val="0"/>
-          <w:szCs w:val="20"/>
-        </w:rPr>
-        <w:t xml:space="preserve">Lead development on student team to build </w:t>
-      </w:r>
-      <w:r>
-        <w:rPr>
-          <w:rFonts w:eastAsia="Adobe Ming Std L" w:cs="Arial"/>
-          <w:bCs/>
-          <w:color w:val="000000"/>
-          <w:kern w:val="0"/>
-          <w:szCs w:val="20"/>
-        </w:rPr>
-        <w:t>a web app pro-bono for</w:t>
-      </w:r>
-      <w:r>
-        <w:rPr>
-          <w:rFonts w:eastAsia="Adobe Ming Std L" w:cs="Arial"/>
-          <w:bCs/>
-          <w:color w:val="000000"/>
-          <w:kern w:val="0"/>
-          <w:szCs w:val="20"/>
-        </w:rPr>
-        <w:t xml:space="preserve"> a</w:t>
-      </w:r>
-      <w:r>
-        <w:rPr>
-          <w:rFonts w:eastAsia="Adobe Ming Std L" w:cs="Arial"/>
-          <w:bCs/>
-          <w:color w:val="000000"/>
-          <w:kern w:val="0"/>
-          <w:szCs w:val="20"/>
-        </w:rPr>
-        <w:t xml:space="preserve"> non-profit</w:t>
+        <w:t xml:space="preserve"> Lead development on student team to build a web app pro-bono for a non-profit</w:t>
       </w:r>
     </w:p>
     <w:p>
@@ -1065,151 +763,7 @@
           <w:kern w:val="0"/>
           <w:szCs w:val="20"/>
         </w:rPr>
-        <w:t xml:space="preserve"> </w:t>
-      </w:r>
-      <w:r>
-        <w:rPr>
-          <w:rFonts w:eastAsia="Adobe Ming Std L" w:cs="Arial"/>
-          <w:color w:val="000000"/>
-          <w:kern w:val="0"/>
-          <w:szCs w:val="20"/>
-        </w:rPr>
-        <w:t>C</w:t>
-      </w:r>
-      <w:r>
-        <w:rPr>
-          <w:rFonts w:eastAsia="Adobe Ming Std L" w:cs="Arial"/>
-          <w:color w:val="000000"/>
-          <w:kern w:val="0"/>
-          <w:szCs w:val="20"/>
-        </w:rPr>
-        <w:t xml:space="preserve">, </w:t>
-      </w:r>
-      <w:r>
-        <w:rPr>
-          <w:rFonts w:eastAsia="Adobe Ming Std L" w:cs="Arial"/>
-          <w:color w:val="000000"/>
-          <w:kern w:val="0"/>
-          <w:szCs w:val="20"/>
-        </w:rPr>
-        <w:t>C</w:t>
-      </w:r>
-      <w:r>
-        <w:rPr>
-          <w:rFonts w:eastAsia="Adobe Ming Std L" w:cs="Arial"/>
-          <w:color w:val="000000"/>
-          <w:kern w:val="0"/>
-          <w:szCs w:val="20"/>
-        </w:rPr>
-        <w:t>++, C#, Java</w:t>
-      </w:r>
-      <w:r>
-        <w:rPr>
-          <w:rFonts w:eastAsia="Adobe Ming Std L" w:cs="Arial"/>
-          <w:color w:val="000000"/>
-          <w:kern w:val="0"/>
-          <w:szCs w:val="20"/>
-        </w:rPr>
-        <w:t>,</w:t>
-      </w:r>
-      <w:r>
-        <w:rPr>
-          <w:rFonts w:eastAsia="Adobe Ming Std L" w:cs="Arial"/>
-          <w:color w:val="000000"/>
-          <w:kern w:val="0"/>
-          <w:szCs w:val="20"/>
-        </w:rPr>
-        <w:t xml:space="preserve"> </w:t>
-      </w:r>
-      <w:r>
-        <w:rPr>
-          <w:rFonts w:eastAsia="Adobe Ming Std L" w:cs="Arial"/>
-          <w:color w:val="000000"/>
-          <w:kern w:val="0"/>
-          <w:szCs w:val="20"/>
-        </w:rPr>
-        <w:t>SQL</w:t>
-      </w:r>
-      <w:r>
-        <w:rPr>
-          <w:rFonts w:eastAsia="Adobe Ming Std L" w:cs="Arial"/>
-          <w:color w:val="000000"/>
-          <w:kern w:val="0"/>
-          <w:szCs w:val="20"/>
-        </w:rPr>
-        <w:t xml:space="preserve">, </w:t>
-      </w:r>
-      <w:r>
-        <w:rPr>
-          <w:rFonts w:eastAsia="Adobe Ming Std L" w:cs="Arial"/>
-          <w:color w:val="000000"/>
-          <w:kern w:val="0"/>
-          <w:szCs w:val="20"/>
-        </w:rPr>
-        <w:t xml:space="preserve">JavaScript, </w:t>
-      </w:r>
-      <w:r>
-        <w:rPr>
-          <w:rFonts w:eastAsia="Adobe Ming Std L" w:cs="Arial"/>
-          <w:color w:val="000000"/>
-          <w:kern w:val="0"/>
-          <w:szCs w:val="20"/>
-        </w:rPr>
-        <w:t xml:space="preserve">Python, Perl, </w:t>
-      </w:r>
-      <w:r>
-        <w:rPr>
-          <w:rFonts w:eastAsia="Adobe Ming Std L" w:cs="Arial"/>
-          <w:color w:val="000000"/>
-          <w:kern w:val="0"/>
-          <w:szCs w:val="20"/>
-        </w:rPr>
-        <w:t>CSS</w:t>
-      </w:r>
-      <w:r>
-        <w:rPr>
-          <w:rFonts w:eastAsia="Adobe Ming Std L" w:cs="Arial"/>
-          <w:color w:val="000000"/>
-          <w:kern w:val="0"/>
-          <w:szCs w:val="20"/>
-        </w:rPr>
-        <w:t>, HTML</w:t>
-      </w:r>
-      <w:r>
-        <w:rPr>
-          <w:rFonts w:eastAsia="Adobe Ming Std L" w:cs="Arial"/>
-          <w:color w:val="000000"/>
-          <w:kern w:val="0"/>
-          <w:szCs w:val="20"/>
-        </w:rPr>
-        <w:t xml:space="preserve">, </w:t>
-      </w:r>
-      <w:r>
-        <w:rPr>
-          <w:rFonts w:eastAsia="Adobe Ming Std L" w:cs="Arial"/>
-          <w:color w:val="000000"/>
-          <w:kern w:val="0"/>
-          <w:szCs w:val="20"/>
-        </w:rPr>
-        <w:t>VBA</w:t>
-      </w:r>
-      <w:r>
-        <w:rPr>
-          <w:rFonts w:eastAsia="Adobe Ming Std L" w:cs="Arial"/>
-          <w:color w:val="000000"/>
-          <w:kern w:val="0"/>
-          <w:szCs w:val="20"/>
-        </w:rPr>
-        <w:t xml:space="preserve">, </w:t>
-      </w:r>
-      <w:r>
-        <w:rPr>
-          <w:rFonts w:eastAsia="Adobe Ming Std L" w:cs="Arial"/>
-          <w:color w:val="000000"/>
-          <w:kern w:val="0"/>
-          <w:szCs w:val="20"/>
-        </w:rPr>
-        <w:t>AMD64 Assembly</w:t>
+        <w:t>C, C++, C#, Java, SQL, JavaScript, Python, Ruby, Perl, CSS, HTML, AMD64 Assembly</w:t>
       </w:r>
     </w:p>
     <w:p>
@@ -1303,16 +857,7 @@
           <w:kern w:val="0"/>
           <w:szCs w:val="20"/>
         </w:rPr>
-        <w:t xml:space="preserve">, </w:t>
-      </w:r>
-      <w:r>
-        <w:rPr>
-          <w:rFonts w:eastAsia="Adobe Ming Std L" w:cs="Arial"/>
-          <w:color w:val="000000"/>
-          <w:kern w:val="0"/>
-          <w:szCs w:val="20"/>
-        </w:rPr>
-        <w:t>SPICE, LabVIEW, MATLAB, SolidWorks</w:t>
+        <w:t>, SPICE, MATLAB, LabVIEW</w:t>
       </w:r>
     </w:p>
     <w:p>
@@ -1333,62 +878,16 @@
           <w:kern w:val="0"/>
           <w:szCs w:val="20"/>
         </w:rPr>
-        <w:t>Frameworks and Technologies</w:t>
-      </w:r>
-      <w:r>
-        <w:rPr>
-          <w:rFonts w:eastAsia="Adobe Ming Std L" w:cs="Arial"/>
-          <w:b/>
-          <w:color w:val="000000"/>
-          <w:kern w:val="0"/>
-          <w:szCs w:val="20"/>
-        </w:rPr>
-        <w:t>:</w:t>
-      </w:r>
-      <w:r>
-        <w:rPr>
-          <w:rFonts w:eastAsia="Adobe Ming Std L" w:cs="Arial"/>
-          <w:color w:val="000000"/>
-          <w:kern w:val="0"/>
-          <w:szCs w:val="20"/>
-        </w:rPr>
-        <w:t xml:space="preserve"> </w:t>
-      </w:r>
-      <w:r>
-        <w:rPr>
-          <w:rFonts w:eastAsia="Adobe Ming Std L" w:cs="Arial"/>
-          <w:color w:val="000000"/>
-          <w:kern w:val="0"/>
-          <w:szCs w:val="20"/>
-        </w:rPr>
-        <w:t>.Net Framework</w:t>
-      </w:r>
-      <w:r>
-        <w:rPr>
-          <w:rFonts w:eastAsia="Adobe Ming Std L" w:cs="Arial"/>
-          <w:color w:val="000000"/>
-          <w:kern w:val="0"/>
-          <w:szCs w:val="20"/>
-        </w:rPr>
-        <w:t>,</w:t>
-      </w:r>
-      <w:r>
-        <w:rPr>
-          <w:rFonts w:eastAsia="Adobe Ming Std L" w:cs="Arial"/>
-          <w:color w:val="000000"/>
-          <w:kern w:val="0"/>
-          <w:szCs w:val="20"/>
-        </w:rPr>
-        <w:t xml:space="preserve"> AngularJS</w:t>
-      </w:r>
-      <w:r>
-        <w:rPr>
-          <w:rFonts w:eastAsia="Adobe Ming Std L" w:cs="Arial"/>
-          <w:color w:val="000000"/>
-          <w:kern w:val="0"/>
-          <w:szCs w:val="20"/>
-        </w:rPr>
-        <w:t>, NodeJS, ExpressJS, Heroku</w:t>
+        <w:t>Frameworks:</w:t>
+      </w:r>
+      <w:r>
+        <w:rPr>
+          <w:rFonts w:eastAsia="Adobe Ming Std L" w:cs="Arial"/>
+          <w:color w:val="000000"/>
+          <w:kern w:val="0"/>
+          <w:szCs w:val="20"/>
+        </w:rPr>
+        <w:t xml:space="preserve"> .Net Framework, AngularJS, NodeJS, ExpressJS, Ruby on Rails</w:t>
       </w:r>
     </w:p>
     <w:p>
@@ -1396,19 +895,50 @@
         <w:ind w:left="1440" w:firstLine="720"/>
         <w:rPr>
           <w:rFonts w:eastAsia="Adobe Ming Std L" w:cs="Arial"/>
-          <w:color w:val="000000"/>
-          <w:kern w:val="0"/>
-          <w:szCs w:val="20"/>
-        </w:rPr>
-      </w:pPr>
-      <w:r>
-        <w:rPr>
-          <w:rFonts w:eastAsia="Adobe Ming Std L" w:cs="Arial"/>
           <w:b/>
           <w:color w:val="000000"/>
           <w:kern w:val="0"/>
           <w:szCs w:val="20"/>
         </w:rPr>
+      </w:pPr>
+      <w:r>
+        <w:rPr>
+          <w:rFonts w:eastAsia="Adobe Ming Std L" w:cs="Arial"/>
+          <w:b/>
+          <w:color w:val="000000"/>
+          <w:kern w:val="0"/>
+          <w:szCs w:val="20"/>
+        </w:rPr>
+        <w:t xml:space="preserve">Platforms: </w:t>
+      </w:r>
+      <w:r>
+        <w:rPr>
+          <w:rFonts w:eastAsia="Adobe Ming Std L" w:cs="Arial"/>
+          <w:color w:val="000000"/>
+          <w:kern w:val="0"/>
+          <w:szCs w:val="20"/>
+        </w:rPr>
+        <w:t>Windows, Linux, OS X, Heroku</w:t>
+      </w:r>
+    </w:p>
+    <w:p>
+      <w:pPr>
+        <w:ind w:left="1440" w:firstLine="720"/>
+        <w:rPr>
+          <w:rFonts w:eastAsia="Adobe Ming Std L" w:cs="Arial"/>
+          <w:color w:val="000000"/>
+          <w:kern w:val="0"/>
+          <w:szCs w:val="20"/>
+        </w:rPr>
+      </w:pPr>
+      <w:r>
+        <w:rPr>
+          <w:rFonts w:eastAsia="Adobe Ming Std L" w:cs="Arial"/>
+          <w:b/>
+          <w:color w:val="000000"/>
+          <w:kern w:val="0"/>
+          <w:szCs w:val="20"/>
+        </w:rPr>
         <w:t>Hardware:</w:t>
       </w:r>
       <w:r>
@@ -1418,34 +948,7 @@
           <w:kern w:val="0"/>
           <w:szCs w:val="20"/>
         </w:rPr>
-        <w:t xml:space="preserve"> </w:t>
-      </w:r>
-      <w:r>
-        <w:rPr>
-          <w:rFonts w:eastAsia="Adobe Ming Std L" w:cs="Arial"/>
-          <w:color w:val="000000"/>
-          <w:kern w:val="0"/>
-          <w:szCs w:val="20"/>
-        </w:rPr>
-        <w:t>B</w:t>
-      </w:r>
-      <w:r>
-        <w:rPr>
-          <w:rFonts w:eastAsia="Adobe Ming Std L" w:cs="Arial"/>
-          <w:color w:val="000000"/>
-          <w:kern w:val="0"/>
-          <w:szCs w:val="20"/>
-        </w:rPr>
-        <w:t xml:space="preserve">readboard wiring, </w:t>
-      </w:r>
-      <w:r>
-        <w:rPr>
-          <w:rFonts w:eastAsia="Adobe Ming Std L" w:cs="Arial"/>
-          <w:color w:val="000000"/>
-          <w:kern w:val="0"/>
-          <w:szCs w:val="20"/>
-        </w:rPr>
-        <w:t>soldering</w:t>
+        <w:t xml:space="preserve"> Breadboard wiring, soldering</w:t>
       </w:r>
     </w:p>
     <w:p>
@@ -1576,6 +1079,7 @@
           <w:szCs w:val="20"/>
         </w:rPr>
         <w:tab/>
+        <w:t>Valetude, LLC. Healthcare Software and Services</w:t>
       </w:r>
       <w:r>
         <w:rPr>
@@ -1586,7 +1090,7 @@
           <w:kern w:val="0"/>
           <w:szCs w:val="20"/>
         </w:rPr>
-        <w:t>Valetude, LLC. Healthcare Software and Services</w:t>
+        <w:tab/>
       </w:r>
       <w:r>
         <w:rPr>
@@ -1609,40 +1113,7 @@
           <w:szCs w:val="20"/>
         </w:rPr>
         <w:tab/>
-      </w:r>
-      <w:r>
-        <w:rPr>
-          <w:rFonts w:eastAsia="Adobe Ming Std L" w:cs="Arial"/>
-          <w:b/>
-          <w:bCs/>
-          <w:color w:val="000000"/>
-          <w:kern w:val="0"/>
-          <w:szCs w:val="20"/>
-        </w:rPr>
-        <w:tab/>
-        <w:t xml:space="preserve">  </w:t>
-      </w:r>
-      <w:r>
-        <w:rPr>
-          <w:rFonts w:eastAsia="Adobe Ming Std L" w:cs="Arial"/>
-          <w:b/>
-          <w:bCs/>
-          <w:color w:val="000000"/>
-          <w:kern w:val="0"/>
-          <w:szCs w:val="20"/>
-        </w:rPr>
-        <w:t xml:space="preserve">   </w:t>
-      </w:r>
-      <w:r>
-        <w:rPr>
-          <w:rFonts w:eastAsia="Adobe Ming Std L" w:cs="Arial"/>
-          <w:b/>
-          <w:bCs/>
-          <w:color w:val="000000"/>
-          <w:kern w:val="0"/>
-          <w:szCs w:val="20"/>
-        </w:rPr>
-        <w:t xml:space="preserve">           </w:t>
+        <w:t xml:space="preserve">                </w:t>
       </w:r>
       <w:r>
         <w:rPr>
@@ -1748,76 +1219,39 @@
           <w:szCs w:val="20"/>
         </w:rPr>
         <w:tab/>
-        <w:t xml:space="preserve">             </w:t>
-      </w:r>
-      <w:r>
-        <w:rPr>
-          <w:rFonts w:eastAsia="Adobe Ming Std L" w:cs="Arial"/>
-          <w:b/>
-          <w:bCs/>
+        <w:t xml:space="preserve">                            </w:t>
+      </w:r>
+      <w:r>
+        <w:rPr>
+          <w:rFonts w:eastAsia="Adobe Ming Std L" w:cs="Arial"/>
+          <w:i/>
+          <w:color w:val="000000"/>
+          <w:kern w:val="0"/>
+          <w:szCs w:val="20"/>
+        </w:rPr>
+        <w:t xml:space="preserve">Summer </w:t>
+      </w:r>
+      <w:r>
+        <w:rPr>
+          <w:rFonts w:eastAsia="Adobe Ming Std L" w:cs="Arial"/>
           <w:i/>
           <w:iCs/>
           <w:color w:val="000000"/>
           <w:kern w:val="0"/>
           <w:szCs w:val="20"/>
         </w:rPr>
-        <w:t xml:space="preserve">   </w:t>
-      </w:r>
-      <w:r>
-        <w:rPr>
-          <w:rFonts w:eastAsia="Adobe Ming Std L" w:cs="Arial"/>
-          <w:b/>
-          <w:bCs/>
+        <w:t>of 20</w:t>
+      </w:r>
+      <w:r>
+        <w:rPr>
+          <w:rFonts w:eastAsia="Adobe Ming Std L" w:cs="Arial"/>
           <w:i/>
           <w:iCs/>
           <w:color w:val="000000"/>
           <w:kern w:val="0"/>
           <w:szCs w:val="20"/>
         </w:rPr>
-        <w:t xml:space="preserve">            </w:t>
-      </w:r>
-      <w:r>
-        <w:rPr>
-          <w:rFonts w:eastAsia="Adobe Ming Std L" w:cs="Arial"/>
-          <w:i/>
-          <w:color w:val="000000"/>
-          <w:kern w:val="0"/>
-          <w:szCs w:val="20"/>
-        </w:rPr>
-        <w:t xml:space="preserve">Summer </w:t>
-      </w:r>
-      <w:r>
-        <w:rPr>
-          <w:rFonts w:eastAsia="Adobe Ming Std L" w:cs="Arial"/>
-          <w:i/>
-          <w:iCs/>
-          <w:color w:val="000000"/>
-          <w:kern w:val="0"/>
-          <w:szCs w:val="20"/>
-        </w:rPr>
-        <w:t>of 20</w:t>
-      </w:r>
-      <w:r>
-        <w:rPr>
-          <w:rFonts w:eastAsia="Adobe Ming Std L" w:cs="Arial"/>
-          <w:i/>
-          <w:iCs/>
-          <w:color w:val="000000"/>
-          <w:kern w:val="0"/>
-          <w:szCs w:val="20"/>
-        </w:rPr>
-        <w:t>1</w:t>
-      </w:r>
-      <w:r>
-        <w:rPr>
-          <w:rFonts w:eastAsia="Adobe Ming Std L" w:cs="Arial"/>
-          <w:i/>
-          <w:iCs/>
-          <w:color w:val="000000"/>
-          <w:kern w:val="0"/>
-          <w:szCs w:val="20"/>
-        </w:rPr>
-        <w:t>5</w:t>
+        <w:t>15</w:t>
       </w:r>
     </w:p>
     <w:p>
@@ -1843,97 +1277,7 @@
           <w:kern w:val="0"/>
           <w:szCs w:val="20"/>
         </w:rPr>
-        <w:t>Led</w:t>
-      </w:r>
-      <w:r>
-        <w:rPr>
-          <w:rFonts w:eastAsia="Adobe Ming Std L" w:cs="Arial"/>
-          <w:bCs/>
-          <w:color w:val="000000"/>
-          <w:kern w:val="0"/>
-          <w:szCs w:val="20"/>
-        </w:rPr>
-        <w:t xml:space="preserve"> several projects to create secure, data-driven </w:t>
-      </w:r>
-      <w:r>
-        <w:rPr>
-          <w:rFonts w:eastAsia="Adobe Ming Std L" w:cs="Arial"/>
-          <w:bCs/>
-          <w:color w:val="000000"/>
-          <w:kern w:val="0"/>
-          <w:szCs w:val="20"/>
-        </w:rPr>
-        <w:t xml:space="preserve">internal </w:t>
-      </w:r>
-      <w:r>
-        <w:rPr>
-          <w:rFonts w:eastAsia="Adobe Ming Std L" w:cs="Arial"/>
-          <w:bCs/>
-          <w:color w:val="000000"/>
-          <w:kern w:val="0"/>
-          <w:szCs w:val="20"/>
-        </w:rPr>
-        <w:t xml:space="preserve">web </w:t>
-      </w:r>
-      <w:r>
-        <w:rPr>
-          <w:rFonts w:eastAsia="Adobe Ming Std L" w:cs="Arial"/>
-          <w:bCs/>
-          <w:color w:val="000000"/>
-          <w:kern w:val="0"/>
-          <w:szCs w:val="20"/>
-        </w:rPr>
-        <w:t xml:space="preserve">tools </w:t>
-      </w:r>
-      <w:r>
-        <w:rPr>
-          <w:rFonts w:eastAsia="Adobe Ming Std L" w:cs="Arial"/>
-          <w:bCs/>
-          <w:color w:val="000000"/>
-          <w:kern w:val="0"/>
-          <w:szCs w:val="20"/>
-        </w:rPr>
-        <w:t xml:space="preserve">(C#, </w:t>
-      </w:r>
-      <w:r>
-        <w:rPr>
-          <w:rFonts w:eastAsia="Adobe Ming Std L" w:cs="Arial"/>
-          <w:bCs/>
-          <w:color w:val="000000"/>
-          <w:kern w:val="0"/>
-          <w:szCs w:val="20"/>
-        </w:rPr>
-        <w:t>JS</w:t>
-      </w:r>
-      <w:r>
-        <w:rPr>
-          <w:rFonts w:eastAsia="Adobe Ming Std L" w:cs="Arial"/>
-          <w:bCs/>
-          <w:color w:val="000000"/>
-          <w:kern w:val="0"/>
-          <w:szCs w:val="20"/>
-        </w:rPr>
-        <w:t>, SQL</w:t>
-      </w:r>
-      <w:r>
-        <w:rPr>
-          <w:rFonts w:eastAsia="Adobe Ming Std L" w:cs="Arial"/>
-          <w:bCs/>
-          <w:color w:val="000000"/>
-          <w:kern w:val="0"/>
-          <w:szCs w:val="20"/>
-        </w:rPr>
-        <w:t>, Git</w:t>
-      </w:r>
-      <w:r>
-        <w:rPr>
-          <w:rFonts w:eastAsia="Adobe Ming Std L" w:cs="Arial"/>
-          <w:bCs/>
-          <w:color w:val="000000"/>
-          <w:kern w:val="0"/>
-          <w:szCs w:val="20"/>
-        </w:rPr>
-        <w:t>)</w:t>
+        <w:t>Led several projects to create secure, data-driven internal web tools (C#, JS, SQL, Git)</w:t>
       </w:r>
     </w:p>
     <w:p>
@@ -1961,67 +1305,7 @@
           <w:kern w:val="0"/>
           <w:szCs w:val="20"/>
         </w:rPr>
-        <w:t xml:space="preserve">Completed a self-directed </w:t>
-      </w:r>
-      <w:r>
-        <w:rPr>
-          <w:rFonts w:eastAsia="Adobe Ming Std L" w:cs="Arial"/>
-          <w:bCs/>
-          <w:color w:val="000000"/>
-          <w:kern w:val="0"/>
-          <w:szCs w:val="20"/>
-        </w:rPr>
-        <w:t xml:space="preserve">data warehousing </w:t>
-      </w:r>
-      <w:r>
-        <w:rPr>
-          <w:rFonts w:eastAsia="Adobe Ming Std L" w:cs="Arial"/>
-          <w:bCs/>
-          <w:color w:val="000000"/>
-          <w:kern w:val="0"/>
-          <w:szCs w:val="20"/>
-        </w:rPr>
-        <w:t xml:space="preserve">project </w:t>
-      </w:r>
-      <w:r>
-        <w:rPr>
-          <w:rFonts w:eastAsia="Adobe Ming Std L" w:cs="Arial"/>
-          <w:bCs/>
-          <w:color w:val="000000"/>
-          <w:kern w:val="0"/>
-          <w:szCs w:val="20"/>
-        </w:rPr>
-        <w:t>using the Extract-Transform-Load methodology</w:t>
-      </w:r>
-      <w:r>
-        <w:rPr>
-          <w:rFonts w:eastAsia="Adobe Ming Std L" w:cs="Arial"/>
-          <w:bCs/>
-          <w:color w:val="000000"/>
-          <w:kern w:val="0"/>
-          <w:szCs w:val="20"/>
-        </w:rPr>
-        <w:t xml:space="preserve"> (Powershell, C#, Python, SQL</w:t>
-      </w:r>
-      <w:r>
-        <w:rPr>
-          <w:rFonts w:eastAsia="Adobe Ming Std L" w:cs="Arial"/>
-          <w:bCs/>
-          <w:color w:val="000000"/>
-          <w:kern w:val="0"/>
-          <w:szCs w:val="20"/>
-        </w:rPr>
-        <w:t>, Git</w:t>
-      </w:r>
-      <w:r>
-        <w:rPr>
-          <w:rFonts w:eastAsia="Adobe Ming Std L" w:cs="Arial"/>
-          <w:bCs/>
-          <w:color w:val="000000"/>
-          <w:kern w:val="0"/>
-          <w:szCs w:val="20"/>
-        </w:rPr>
-        <w:t>)</w:t>
+        <w:t>Completed a self-directed data warehousing project using the Extract-Transform-Load methodology (Powershell, C#, Python, SQL, Git)</w:t>
       </w:r>
     </w:p>
     <w:p>
@@ -2100,29 +1384,7 @@
           <w:szCs w:val="20"/>
         </w:rPr>
         <w:tab/>
-        <w:t xml:space="preserve">  </w:t>
-      </w:r>
-      <w:r>
-        <w:rPr>
-          <w:rFonts w:eastAsia="Adobe Ming Std L" w:cs="Arial"/>
-          <w:b/>
-          <w:bCs/>
-          <w:color w:val="000000"/>
-          <w:kern w:val="0"/>
-          <w:szCs w:val="20"/>
-        </w:rPr>
-        <w:t xml:space="preserve">   </w:t>
-      </w:r>
-      <w:r>
-        <w:rPr>
-          <w:rFonts w:eastAsia="Adobe Ming Std L" w:cs="Arial"/>
-          <w:b/>
-          <w:bCs/>
-          <w:color w:val="000000"/>
-          <w:kern w:val="0"/>
-          <w:szCs w:val="20"/>
-        </w:rPr>
-        <w:t xml:space="preserve">            </w:t>
+        <w:t xml:space="preserve">                 </w:t>
       </w:r>
       <w:r>
         <w:rPr>
@@ -2189,33 +1451,7 @@
           <w:szCs w:val="20"/>
         </w:rPr>
         <w:tab/>
-        <w:t xml:space="preserve">             </w:t>
-      </w:r>
-      <w:r>
-        <w:rPr>
-          <w:rFonts w:eastAsia="Adobe Ming Std L" w:cs="Arial"/>
-          <w:b/>
-          <w:bCs/>
-          <w:i/>
-          <w:iCs/>
-          <w:color w:val="000000"/>
-          <w:kern w:val="0"/>
-          <w:szCs w:val="20"/>
-        </w:rPr>
-        <w:t xml:space="preserve">   </w:t>
-      </w:r>
-      <w:r>
-        <w:rPr>
-          <w:rFonts w:eastAsia="Adobe Ming Std L" w:cs="Arial"/>
-          <w:b/>
-          <w:bCs/>
-          <w:i/>
-          <w:iCs/>
-          <w:color w:val="000000"/>
-          <w:kern w:val="0"/>
-          <w:szCs w:val="20"/>
-        </w:rPr>
-        <w:t xml:space="preserve">            </w:t>
+        <w:t xml:space="preserve">                            </w:t>
       </w:r>
       <w:r>
         <w:rPr>
@@ -2350,37 +1586,17 @@
           <w:kern w:val="0"/>
           <w:szCs w:val="20"/>
         </w:rPr>
-        <w:t>Implemented</w:t>
-      </w:r>
-      <w:r>
-        <w:rPr>
-          <w:rFonts w:eastAsia="Adobe Ming Std L" w:cs="Arial"/>
-          <w:bCs/>
-          <w:color w:val="000000"/>
-          <w:kern w:val="0"/>
-          <w:szCs w:val="20"/>
-        </w:rPr>
-        <w:t xml:space="preserve"> </w:t>
-      </w:r>
-      <w:r>
-        <w:rPr>
-          <w:rFonts w:eastAsia="Adobe Ming Std L" w:cs="Arial"/>
-          <w:bCs/>
-          <w:color w:val="000000"/>
-          <w:kern w:val="0"/>
-          <w:szCs w:val="20"/>
-        </w:rPr>
-        <w:t>qualitative</w:t>
-      </w:r>
-      <w:r>
-        <w:rPr>
-          <w:rFonts w:eastAsia="Adobe Ming Std L" w:cs="Arial"/>
-          <w:bCs/>
-          <w:color w:val="000000"/>
-          <w:kern w:val="0"/>
-          <w:szCs w:val="20"/>
-        </w:rPr>
-        <w:t xml:space="preserve"> </w:t>
+        <w:t xml:space="preserve">Implemented </w:t>
+      </w:r>
+      <w:r>
+        <w:rPr>
+          <w:rFonts w:eastAsia="Adobe Ming Std L" w:cs="Arial"/>
+          <w:bCs/>
+          <w:color w:val="000000"/>
+          <w:kern w:val="0"/>
+          <w:szCs w:val="20"/>
+        </w:rPr>
+        <w:t xml:space="preserve">qualitative </w:t>
       </w:r>
       <w:r>
         <w:rPr>
@@ -2400,37 +1616,17 @@
           <w:kern w:val="0"/>
           <w:szCs w:val="20"/>
         </w:rPr>
-        <w:t xml:space="preserve">quantitative </w:t>
-      </w:r>
-      <w:r>
-        <w:rPr>
-          <w:rFonts w:eastAsia="Adobe Ming Std L" w:cs="Arial"/>
-          <w:bCs/>
-          <w:color w:val="000000"/>
-          <w:kern w:val="0"/>
-          <w:szCs w:val="20"/>
-        </w:rPr>
-        <w:t xml:space="preserve">statistical analysis </w:t>
-      </w:r>
-      <w:r>
-        <w:rPr>
-          <w:rFonts w:eastAsia="Adobe Ming Std L" w:cs="Arial"/>
-          <w:bCs/>
-          <w:color w:val="000000"/>
-          <w:kern w:val="0"/>
-          <w:szCs w:val="20"/>
-        </w:rPr>
-        <w:t xml:space="preserve">with </w:t>
-      </w:r>
-      <w:r>
-        <w:rPr>
-          <w:rFonts w:eastAsia="Adobe Ming Std L" w:cs="Arial"/>
-          <w:bCs/>
-          <w:color w:val="000000"/>
-          <w:kern w:val="0"/>
-          <w:szCs w:val="20"/>
-        </w:rPr>
-        <w:t>R and Excel</w:t>
+        <w:t xml:space="preserve">quantitative statistical analysis </w:t>
+      </w:r>
+      <w:r>
+        <w:rPr>
+          <w:rFonts w:eastAsia="Adobe Ming Std L" w:cs="Arial"/>
+          <w:bCs/>
+          <w:color w:val="000000"/>
+          <w:kern w:val="0"/>
+          <w:szCs w:val="20"/>
+        </w:rPr>
+        <w:t>with R and Excel</w:t>
       </w:r>
     </w:p>
     <w:p>
@@ -2520,29 +1716,7 @@
           <w:kern w:val="0"/>
           <w:szCs w:val="20"/>
         </w:rPr>
-        <w:t xml:space="preserve">                </w:t>
-      </w:r>
-      <w:r>
-        <w:rPr>
-          <w:rFonts w:eastAsia="Adobe Ming Std L" w:cs="Arial"/>
-          <w:b/>
-          <w:bCs/>
-          <w:color w:val="000000"/>
-          <w:kern w:val="0"/>
-          <w:szCs w:val="20"/>
-        </w:rPr>
-        <w:t xml:space="preserve">   </w:t>
-      </w:r>
-      <w:r>
-        <w:rPr>
-          <w:rFonts w:eastAsia="Adobe Ming Std L" w:cs="Arial"/>
-          <w:b/>
-          <w:bCs/>
-          <w:color w:val="000000"/>
-          <w:kern w:val="0"/>
-          <w:szCs w:val="20"/>
-        </w:rPr>
-        <w:t xml:space="preserve">            </w:t>
+        <w:t xml:space="preserve">                               </w:t>
       </w:r>
       <w:r>
         <w:rPr>
@@ -2672,27 +1846,7 @@
           <w:szCs w:val="20"/>
         </w:rPr>
         <w:tab/>
-        <w:t xml:space="preserve">             </w:t>
-      </w:r>
-      <w:r>
-        <w:rPr>
-          <w:rFonts w:eastAsia="Adobe Ming Std L" w:cs="Arial"/>
-          <w:b/>
-          <w:color w:val="000000"/>
-          <w:kern w:val="0"/>
-          <w:szCs w:val="20"/>
-        </w:rPr>
-        <w:t xml:space="preserve">   </w:t>
-      </w:r>
-      <w:r>
-        <w:rPr>
-          <w:rFonts w:eastAsia="Adobe Ming Std L" w:cs="Arial"/>
-          <w:b/>
-          <w:color w:val="000000"/>
-          <w:kern w:val="0"/>
-          <w:szCs w:val="20"/>
-        </w:rPr>
-        <w:t xml:space="preserve">            </w:t>
+        <w:t xml:space="preserve">                            </w:t>
       </w:r>
       <w:r>
         <w:rPr>
@@ -2739,7 +1893,57 @@
           <w:kern w:val="0"/>
           <w:szCs w:val="20"/>
         </w:rPr>
-        <w:t>Modeled engine housing components with SolidWorks and participated in the assembly and testing of final product</w:t>
+        <w:t>Modeled engine housing</w:t>
+      </w:r>
+      <w:r>
+        <w:rPr>
+          <w:rFonts w:eastAsia="Adobe Ming Std L" w:cs="Arial"/>
+          <w:bCs/>
+          <w:color w:val="000000"/>
+          <w:kern w:val="0"/>
+          <w:szCs w:val="20"/>
+        </w:rPr>
+        <w:t xml:space="preserve">s </w:t>
+      </w:r>
+      <w:r>
+        <w:rPr>
+          <w:rFonts w:eastAsia="Adobe Ming Std L" w:cs="Arial"/>
+          <w:bCs/>
+          <w:color w:val="000000"/>
+          <w:kern w:val="0"/>
+          <w:szCs w:val="20"/>
+        </w:rPr>
+        <w:t>with SolidWorks</w:t>
+      </w:r>
+      <w:r>
+        <w:rPr>
+          <w:rFonts w:eastAsia="Adobe Ming Std L" w:cs="Arial"/>
+          <w:bCs/>
+          <w:color w:val="000000"/>
+          <w:kern w:val="0"/>
+          <w:szCs w:val="20"/>
+        </w:rPr>
+        <w:t xml:space="preserve"> and tested the assembled</w:t>
+      </w:r>
+      <w:r>
+        <w:rPr>
+          <w:rFonts w:eastAsia="Adobe Ming Std L" w:cs="Arial"/>
+          <w:bCs/>
+          <w:color w:val="000000"/>
+          <w:kern w:val="0"/>
+          <w:szCs w:val="20"/>
+        </w:rPr>
+        <w:t xml:space="preserve"> final product</w:t>
+      </w:r>
+      <w:r>
+        <w:rPr>
+          <w:rFonts w:eastAsia="Adobe Ming Std L" w:cs="Arial"/>
+          <w:bCs/>
+          <w:color w:val="000000"/>
+          <w:kern w:val="0"/>
+          <w:szCs w:val="20"/>
+        </w:rPr>
+        <w:t>s</w:t>
       </w:r>
     </w:p>
     <w:p>
@@ -2766,57 +1970,37 @@
           <w:kern w:val="0"/>
           <w:szCs w:val="20"/>
         </w:rPr>
-        <w:t>Created</w:t>
-      </w:r>
-      <w:r>
-        <w:rPr>
-          <w:rFonts w:eastAsia="Adobe Ming Std L" w:cs="Arial"/>
-          <w:bCs/>
-          <w:color w:val="000000"/>
-          <w:kern w:val="0"/>
-          <w:szCs w:val="20"/>
-        </w:rPr>
-        <w:t xml:space="preserve"> </w:t>
-      </w:r>
-      <w:r>
-        <w:rPr>
-          <w:rFonts w:eastAsia="Adobe Ming Std L" w:cs="Arial"/>
-          <w:bCs/>
-          <w:color w:val="000000"/>
-          <w:kern w:val="0"/>
-          <w:szCs w:val="20"/>
-        </w:rPr>
-        <w:t xml:space="preserve">Visual Basic </w:t>
-      </w:r>
-      <w:r>
-        <w:rPr>
-          <w:rFonts w:eastAsia="Adobe Ming Std L" w:cs="Arial"/>
-          <w:bCs/>
-          <w:color w:val="000000"/>
-          <w:kern w:val="0"/>
-          <w:szCs w:val="20"/>
-        </w:rPr>
-        <w:t xml:space="preserve">macros </w:t>
-      </w:r>
-      <w:r>
-        <w:rPr>
-          <w:rFonts w:eastAsia="Adobe Ming Std L" w:cs="Arial"/>
-          <w:bCs/>
-          <w:color w:val="000000"/>
-          <w:kern w:val="0"/>
-          <w:szCs w:val="20"/>
-        </w:rPr>
-        <w:t xml:space="preserve">in Excel </w:t>
-      </w:r>
-      <w:r>
-        <w:rPr>
-          <w:rFonts w:eastAsia="Adobe Ming Std L" w:cs="Arial"/>
-          <w:bCs/>
-          <w:color w:val="000000"/>
-          <w:kern w:val="0"/>
-          <w:szCs w:val="20"/>
-        </w:rPr>
-        <w:t>for the automation of data formatting in several departments and company-wide inventory organization</w:t>
+        <w:t xml:space="preserve">Created Visual Basic macros in Excel </w:t>
+      </w:r>
+      <w:r>
+        <w:rPr>
+          <w:rFonts w:eastAsia="Adobe Ming Std L" w:cs="Arial"/>
+          <w:bCs/>
+          <w:color w:val="000000"/>
+          <w:kern w:val="0"/>
+          <w:szCs w:val="20"/>
+        </w:rPr>
+        <w:t xml:space="preserve">for increased </w:t>
+      </w:r>
+      <w:r>
+        <w:rPr>
+          <w:rFonts w:eastAsia="Adobe Ming Std L" w:cs="Arial"/>
+          <w:bCs/>
+          <w:color w:val="000000"/>
+          <w:kern w:val="0"/>
+          <w:szCs w:val="20"/>
+        </w:rPr>
+        <w:t>company-wide</w:t>
+      </w:r>
+      <w:r>
+        <w:rPr>
+          <w:rFonts w:eastAsia="Adobe Ming Std L" w:cs="Arial"/>
+          <w:bCs/>
+          <w:color w:val="000000"/>
+          <w:kern w:val="0"/>
+          <w:szCs w:val="20"/>
+        </w:rPr>
+        <w:t xml:space="preserve"> inventory automation</w:t>
       </w:r>
     </w:p>
     <w:sectPr>
@@ -8485,7 +7669,7 @@
 </file>
 
 <file path=customXml/itemProps1.xml><?xml version="1.0" encoding="utf-8"?>
-<ds:datastoreItem xmlns:ds="http://schemas.openxmlformats.org/officeDocument/2006/customXml" ds:itemID="{A5A4A7A9-8638-4693-B3CF-7BAF54E03BD6}">
+<ds:datastoreItem xmlns:ds="http://schemas.openxmlformats.org/officeDocument/2006/customXml" ds:itemID="{67A713A0-C4F0-43D6-8053-8ED4537CF55F}">
   <ds:schemaRefs>
     <ds:schemaRef ds:uri="http://schemas.openxmlformats.org/officeDocument/2006/bibliography"/>
   </ds:schemaRefs>

</xml_diff>